<commit_message>
KP : Python Requests Library API Http:Get Request
</commit_message>
<xml_diff>
--- a/Literature/KPPythonApp.docx
+++ b/Literature/KPPythonApp.docx
@@ -11,58 +11,104 @@
         <w:jc w:val="center"/>
         <w:rPr>
           <w:rFonts w:eastAsia="Times New Roman"/>
-        </w:rPr>
-      </w:pPr>
-      <w:proofErr w:type="gramStart"/>
-      <w:r>
-        <w:rPr>
-          <w:rFonts w:eastAsia="Times New Roman"/>
-        </w:rPr>
-        <w:t>Python :</w:t>
-      </w:r>
-      <w:proofErr w:type="gramEnd"/>
-      <w:r>
-        <w:rPr>
-          <w:rFonts w:eastAsia="Times New Roman"/>
-        </w:rPr>
-        <w:t xml:space="preserve"> </w:t>
-      </w:r>
-      <w:proofErr w:type="spellStart"/>
-      <w:r>
-        <w:rPr>
-          <w:rFonts w:eastAsia="Times New Roman"/>
-        </w:rPr>
-        <w:t>KPPythonApp</w:t>
-      </w:r>
-      <w:proofErr w:type="spellEnd"/>
-    </w:p>
-    <w:p>
-      <w:pPr>
-        <w:spacing w:after="0" w:line="240" w:lineRule="auto"/>
-        <w:rPr>
-          <w:rFonts w:ascii="Calibri" w:eastAsia="Times New Roman" w:hAnsi="Calibri" w:cs="Calibri"/>
-        </w:rPr>
-      </w:pPr>
-      <w:r>
-        <w:rPr>
-          <w:rFonts w:ascii="Calibri" w:eastAsia="Times New Roman" w:hAnsi="Calibri" w:cs="Calibri"/>
-        </w:rPr>
-        <w:t> </w:t>
-      </w:r>
-    </w:p>
-    <w:p>
-      <w:pPr>
-        <w:spacing w:after="0" w:line="240" w:lineRule="auto"/>
-        <w:rPr>
-          <w:rFonts w:ascii="Calibri" w:eastAsia="Times New Roman" w:hAnsi="Calibri" w:cs="Calibri"/>
-        </w:rPr>
-      </w:pPr>
-      <w:r>
-        <w:rPr>
-          <w:rFonts w:ascii="Calibri" w:eastAsia="Times New Roman" w:hAnsi="Calibri" w:cs="Calibri"/>
           <w:b/>
           <w:bCs/>
         </w:rPr>
+      </w:pPr>
+      <w:r>
+        <w:rPr>
+          <w:rFonts w:eastAsia="Times New Roman"/>
+          <w:b/>
+          <w:bCs/>
+        </w:rPr>
+        <w:t xml:space="preserve">Python : </w:t>
+      </w:r>
+      <w:proofErr w:type="spellStart"/>
+      <w:r>
+        <w:rPr>
+          <w:rFonts w:eastAsia="Times New Roman"/>
+          <w:b/>
+          <w:bCs/>
+        </w:rPr>
+        <w:t>KPPythonApp</w:t>
+      </w:r>
+      <w:proofErr w:type="spellEnd"/>
+    </w:p>
+    <w:p>
+      <w:pPr>
+        <w:spacing w:after="0" w:line="240" w:lineRule="auto"/>
+        <w:rPr>
+          <w:rFonts w:ascii="Calibri" w:eastAsia="Times New Roman" w:hAnsi="Calibri" w:cs="Calibri"/>
+        </w:rPr>
+      </w:pPr>
+      <w:r>
+        <w:rPr>
+          <w:rFonts w:ascii="Calibri" w:eastAsia="Times New Roman" w:hAnsi="Calibri" w:cs="Calibri"/>
+        </w:rPr>
+        <w:t> </w:t>
+      </w:r>
+    </w:p>
+    <w:p>
+      <w:pPr>
+        <w:pStyle w:val="NormalWeb"/>
+        <w:spacing w:before="0" w:beforeAutospacing="0" w:after="0" w:afterAutospacing="0"/>
+        <w:rPr>
+          <w:rFonts w:ascii="Calibri" w:hAnsi="Calibri" w:cs="Calibri"/>
+          <w:sz w:val="22"/>
+          <w:szCs w:val="22"/>
+        </w:rPr>
+      </w:pPr>
+      <w:proofErr w:type="spellStart"/>
+      <w:r>
+        <w:rPr>
+          <w:rFonts w:ascii="Calibri" w:hAnsi="Calibri" w:cs="Calibri"/>
+          <w:b/>
+          <w:bCs/>
+          <w:sz w:val="22"/>
+          <w:szCs w:val="22"/>
+          <w:u w:val="single"/>
+        </w:rPr>
+        <w:t>KPPythonApp</w:t>
+      </w:r>
+      <w:proofErr w:type="spellEnd"/>
+    </w:p>
+    <w:p>
+      <w:pPr>
+        <w:pStyle w:val="NormalWeb"/>
+        <w:spacing w:before="0" w:beforeAutospacing="0" w:after="0" w:afterAutospacing="0"/>
+        <w:rPr>
+          <w:rFonts w:ascii="Calibri" w:hAnsi="Calibri" w:cs="Calibri"/>
+          <w:sz w:val="22"/>
+          <w:szCs w:val="22"/>
+        </w:rPr>
+      </w:pPr>
+      <w:r>
+        <w:rPr>
+          <w:rFonts w:ascii="Calibri" w:hAnsi="Calibri" w:cs="Calibri"/>
+          <w:sz w:val="22"/>
+          <w:szCs w:val="22"/>
+        </w:rPr>
+        <w:t> </w:t>
+      </w:r>
+    </w:p>
+    <w:p>
+      <w:pPr>
+        <w:pStyle w:val="NormalWeb"/>
+        <w:spacing w:before="0" w:beforeAutospacing="0" w:after="0" w:afterAutospacing="0"/>
+        <w:rPr>
+          <w:rFonts w:ascii="Calibri" w:hAnsi="Calibri" w:cs="Calibri"/>
+          <w:sz w:val="22"/>
+          <w:szCs w:val="22"/>
+        </w:rPr>
+      </w:pPr>
+      <w:r>
+        <w:rPr>
+          <w:rFonts w:ascii="Calibri" w:hAnsi="Calibri" w:cs="Calibri"/>
+          <w:b/>
+          <w:bCs/>
+          <w:sz w:val="22"/>
+          <w:szCs w:val="22"/>
+        </w:rPr>
         <w:t>Install VSCode</w:t>
       </w:r>
     </w:p>
@@ -70,62 +116,72 @@
       <w:pPr>
         <w:numPr>
           <w:ilvl w:val="0"/>
-          <w:numId w:val="1"/>
+          <w:numId w:val="7"/>
         </w:numPr>
         <w:spacing w:after="0" w:line="240" w:lineRule="auto"/>
         <w:ind w:left="540"/>
         <w:textAlignment w:val="center"/>
         <w:rPr>
-          <w:rFonts w:ascii="Calibri" w:eastAsia="Times New Roman" w:hAnsi="Calibri" w:cs="Calibri"/>
-        </w:rPr>
-      </w:pPr>
-      <w:r>
-        <w:rPr>
-          <w:rFonts w:ascii="Calibri" w:eastAsia="Times New Roman" w:hAnsi="Calibri" w:cs="Calibri"/>
+          <w:rFonts w:ascii="Calibri" w:hAnsi="Calibri" w:cs="Calibri"/>
+        </w:rPr>
+      </w:pPr>
+      <w:r>
+        <w:rPr>
+          <w:rFonts w:ascii="Calibri" w:hAnsi="Calibri" w:cs="Calibri"/>
         </w:rPr>
         <w:t>Install VSCode for creating '</w:t>
       </w:r>
       <w:proofErr w:type="spellStart"/>
       <w:r>
         <w:rPr>
-          <w:rFonts w:ascii="Calibri" w:eastAsia="Times New Roman" w:hAnsi="Calibri" w:cs="Calibri"/>
+          <w:rFonts w:ascii="Calibri" w:hAnsi="Calibri" w:cs="Calibri"/>
         </w:rPr>
         <w:t>KPPythonApp</w:t>
       </w:r>
       <w:proofErr w:type="spellEnd"/>
       <w:r>
         <w:rPr>
-          <w:rFonts w:ascii="Calibri" w:eastAsia="Times New Roman" w:hAnsi="Calibri" w:cs="Calibri"/>
+          <w:rFonts w:ascii="Calibri" w:hAnsi="Calibri" w:cs="Calibri"/>
         </w:rPr>
         <w:t>'</w:t>
       </w:r>
     </w:p>
     <w:p>
       <w:pPr>
-        <w:spacing w:after="0" w:line="240" w:lineRule="auto"/>
-        <w:rPr>
-          <w:rFonts w:ascii="Calibri" w:eastAsia="Times New Roman" w:hAnsi="Calibri" w:cs="Calibri"/>
-        </w:rPr>
-      </w:pPr>
-      <w:r>
-        <w:rPr>
-          <w:rFonts w:ascii="Calibri" w:eastAsia="Times New Roman" w:hAnsi="Calibri" w:cs="Calibri"/>
+        <w:pStyle w:val="NormalWeb"/>
+        <w:spacing w:before="0" w:beforeAutospacing="0" w:after="0" w:afterAutospacing="0"/>
+        <w:rPr>
+          <w:rFonts w:ascii="Calibri" w:hAnsi="Calibri" w:cs="Calibri"/>
+          <w:sz w:val="22"/>
+          <w:szCs w:val="22"/>
+        </w:rPr>
+      </w:pPr>
+      <w:r>
+        <w:rPr>
+          <w:rFonts w:ascii="Calibri" w:hAnsi="Calibri" w:cs="Calibri"/>
+          <w:sz w:val="22"/>
+          <w:szCs w:val="22"/>
         </w:rPr>
         <w:t> </w:t>
       </w:r>
     </w:p>
     <w:p>
       <w:pPr>
-        <w:spacing w:after="0" w:line="240" w:lineRule="auto"/>
-        <w:rPr>
-          <w:rFonts w:ascii="Calibri" w:eastAsia="Times New Roman" w:hAnsi="Calibri" w:cs="Calibri"/>
-        </w:rPr>
-      </w:pPr>
-      <w:r>
-        <w:rPr>
-          <w:rFonts w:ascii="Calibri" w:eastAsia="Times New Roman" w:hAnsi="Calibri" w:cs="Calibri"/>
+        <w:pStyle w:val="NormalWeb"/>
+        <w:spacing w:before="0" w:beforeAutospacing="0" w:after="0" w:afterAutospacing="0"/>
+        <w:rPr>
+          <w:rFonts w:ascii="Calibri" w:hAnsi="Calibri" w:cs="Calibri"/>
+          <w:sz w:val="22"/>
+          <w:szCs w:val="22"/>
+        </w:rPr>
+      </w:pPr>
+      <w:r>
+        <w:rPr>
+          <w:rFonts w:ascii="Calibri" w:hAnsi="Calibri" w:cs="Calibri"/>
           <w:b/>
           <w:bCs/>
+          <w:sz w:val="22"/>
+          <w:szCs w:val="22"/>
         </w:rPr>
         <w:t>Install Python</w:t>
       </w:r>
@@ -134,27 +190,26 @@
       <w:pPr>
         <w:numPr>
           <w:ilvl w:val="0"/>
-          <w:numId w:val="2"/>
+          <w:numId w:val="8"/>
         </w:numPr>
         <w:spacing w:after="0" w:line="240" w:lineRule="auto"/>
         <w:ind w:left="540"/>
         <w:textAlignment w:val="center"/>
         <w:rPr>
-          <w:rFonts w:ascii="Calibri" w:eastAsia="Times New Roman" w:hAnsi="Calibri" w:cs="Calibri"/>
-        </w:rPr>
-      </w:pPr>
-      <w:r>
-        <w:rPr>
-          <w:rFonts w:ascii="Calibri" w:eastAsia="Times New Roman" w:hAnsi="Calibri" w:cs="Calibri"/>
+          <w:rFonts w:ascii="Calibri" w:hAnsi="Calibri" w:cs="Calibri"/>
+        </w:rPr>
+      </w:pPr>
+      <w:r>
+        <w:rPr>
+          <w:rFonts w:ascii="Calibri" w:hAnsi="Calibri" w:cs="Calibri"/>
         </w:rPr>
         <w:t xml:space="preserve">Install Python from the </w:t>
       </w:r>
       <w:hyperlink r:id="rId5" w:history="1">
         <w:r>
           <w:rPr>
-            <w:rFonts w:ascii="Calibri" w:eastAsia="Times New Roman" w:hAnsi="Calibri" w:cs="Calibri"/>
-            <w:color w:val="0000FF"/>
-            <w:u w:val="single"/>
+            <w:rStyle w:val="Hyperlink"/>
+            <w:rFonts w:ascii="Calibri" w:hAnsi="Calibri" w:cs="Calibri"/>
           </w:rPr>
           <w:t>https://www.python.org/downloads/</w:t>
         </w:r>
@@ -164,24 +219,27 @@
       <w:pPr>
         <w:numPr>
           <w:ilvl w:val="0"/>
-          <w:numId w:val="2"/>
+          <w:numId w:val="8"/>
         </w:numPr>
         <w:spacing w:after="0" w:line="240" w:lineRule="auto"/>
         <w:ind w:left="540"/>
         <w:textAlignment w:val="center"/>
         <w:rPr>
-          <w:rFonts w:ascii="Calibri" w:eastAsia="Times New Roman" w:hAnsi="Calibri" w:cs="Calibri"/>
-        </w:rPr>
-      </w:pPr>
-      <w:r>
-        <w:rPr>
+          <w:rFonts w:ascii="Calibri" w:hAnsi="Calibri" w:cs="Calibri"/>
+        </w:rPr>
+      </w:pPr>
+      <w:r>
+        <w:rPr>
+          <w:rFonts w:ascii="Calibri" w:hAnsi="Calibri" w:cs="Calibri"/>
+          <w:b/>
+          <w:bCs/>
           <w:noProof/>
         </w:rPr>
         <w:drawing>
-          <wp:inline distT="0" distB="0" distL="0" distR="0" wp14:anchorId="57526C3B" wp14:editId="1B2C3962">
+          <wp:inline distT="0" distB="0" distL="0" distR="0" wp14:anchorId="15D74ED3" wp14:editId="4DD115A0">
             <wp:extent cx="5943600" cy="3783965"/>
             <wp:effectExtent l="0" t="0" r="0" b="6985"/>
-            <wp:docPr id="7" name="Picture 7" descr="C:\Users\admin\AppData\Local\Microsoft\Windows\INetCache\Content.MSO\E17E2C4D.tmp"/>
+            <wp:docPr id="15" name="Picture 15" descr="C:\Users\admin\AppData\Local\Microsoft\Windows\INetCache\Content.MSO\116B240F.tmp"/>
             <wp:cNvGraphicFramePr>
               <a:graphicFrameLocks xmlns:a="http://schemas.openxmlformats.org/drawingml/2006/main" noChangeAspect="1"/>
             </wp:cNvGraphicFramePr>
@@ -189,7 +247,7 @@
               <a:graphicData uri="http://schemas.openxmlformats.org/drawingml/2006/picture">
                 <pic:pic xmlns:pic="http://schemas.openxmlformats.org/drawingml/2006/picture">
                   <pic:nvPicPr>
-                    <pic:cNvPr id="0" name="Picture 1" descr="C:\Users\admin\AppData\Local\Microsoft\Windows\INetCache\Content.MSO\E17E2C4D.tmp"/>
+                    <pic:cNvPr id="0" name="Picture 1" descr="C:\Users\admin\AppData\Local\Microsoft\Windows\INetCache\Content.MSO\116B240F.tmp"/>
                     <pic:cNvPicPr>
                       <a:picLocks noChangeAspect="1" noChangeArrowheads="1"/>
                     </pic:cNvPicPr>
@@ -229,15 +287,20 @@
     </w:p>
     <w:p>
       <w:pPr>
-        <w:spacing w:after="0" w:line="240" w:lineRule="auto"/>
+        <w:pStyle w:val="NormalWeb"/>
+        <w:spacing w:before="0" w:beforeAutospacing="0" w:after="0" w:afterAutospacing="0"/>
         <w:ind w:left="540"/>
         <w:rPr>
-          <w:rFonts w:ascii="Calibri" w:eastAsia="Times New Roman" w:hAnsi="Calibri" w:cs="Calibri"/>
-        </w:rPr>
-      </w:pPr>
-      <w:r>
-        <w:rPr>
-          <w:rFonts w:ascii="Calibri" w:eastAsia="Times New Roman" w:hAnsi="Calibri" w:cs="Calibri"/>
+          <w:rFonts w:ascii="Calibri" w:hAnsi="Calibri" w:cs="Calibri"/>
+          <w:sz w:val="22"/>
+          <w:szCs w:val="22"/>
+        </w:rPr>
+      </w:pPr>
+      <w:r>
+        <w:rPr>
+          <w:rFonts w:ascii="Calibri" w:hAnsi="Calibri" w:cs="Calibri"/>
+          <w:sz w:val="22"/>
+          <w:szCs w:val="22"/>
         </w:rPr>
         <w:t> </w:t>
       </w:r>
@@ -246,25 +309,28 @@
       <w:pPr>
         <w:numPr>
           <w:ilvl w:val="0"/>
-          <w:numId w:val="3"/>
+          <w:numId w:val="9"/>
         </w:numPr>
         <w:spacing w:after="0" w:line="240" w:lineRule="auto"/>
         <w:ind w:left="540"/>
         <w:textAlignment w:val="center"/>
         <w:rPr>
-          <w:rFonts w:ascii="Calibri" w:eastAsia="Times New Roman" w:hAnsi="Calibri" w:cs="Calibri"/>
-        </w:rPr>
-      </w:pPr>
-      <w:r>
-        <w:rPr>
+          <w:rFonts w:ascii="Calibri" w:hAnsi="Calibri" w:cs="Calibri"/>
+        </w:rPr>
+      </w:pPr>
+      <w:r>
+        <w:rPr>
+          <w:rFonts w:ascii="Calibri" w:hAnsi="Calibri" w:cs="Calibri"/>
+          <w:b/>
+          <w:bCs/>
           <w:noProof/>
         </w:rPr>
         <w:lastRenderedPageBreak/>
         <w:drawing>
-          <wp:inline distT="0" distB="0" distL="0" distR="0" wp14:anchorId="100EF1EC" wp14:editId="1FE6B813">
+          <wp:inline distT="0" distB="0" distL="0" distR="0" wp14:anchorId="7FF7B23E" wp14:editId="2128241B">
             <wp:extent cx="5943600" cy="3658870"/>
             <wp:effectExtent l="0" t="0" r="0" b="0"/>
-            <wp:docPr id="6" name="Picture 6" descr="C:\Users\admin\AppData\Local\Microsoft\Windows\INetCache\Content.MSO\D02850E3.tmp"/>
+            <wp:docPr id="14" name="Picture 14" descr="C:\Users\admin\AppData\Local\Microsoft\Windows\INetCache\Content.MSO\3D1197F5.tmp"/>
             <wp:cNvGraphicFramePr>
               <a:graphicFrameLocks xmlns:a="http://schemas.openxmlformats.org/drawingml/2006/main" noChangeAspect="1"/>
             </wp:cNvGraphicFramePr>
@@ -272,7 +338,7 @@
               <a:graphicData uri="http://schemas.openxmlformats.org/drawingml/2006/picture">
                 <pic:pic xmlns:pic="http://schemas.openxmlformats.org/drawingml/2006/picture">
                   <pic:nvPicPr>
-                    <pic:cNvPr id="0" name="Picture 2" descr="C:\Users\admin\AppData\Local\Microsoft\Windows\INetCache\Content.MSO\D02850E3.tmp"/>
+                    <pic:cNvPr id="0" name="Picture 2" descr="C:\Users\admin\AppData\Local\Microsoft\Windows\INetCache\Content.MSO\3D1197F5.tmp"/>
                     <pic:cNvPicPr>
                       <a:picLocks noChangeAspect="1" noChangeArrowheads="1"/>
                     </pic:cNvPicPr>
@@ -314,18 +380,18 @@
       <w:pPr>
         <w:numPr>
           <w:ilvl w:val="0"/>
-          <w:numId w:val="3"/>
+          <w:numId w:val="9"/>
         </w:numPr>
         <w:spacing w:after="0" w:line="240" w:lineRule="auto"/>
         <w:ind w:left="540"/>
         <w:textAlignment w:val="center"/>
         <w:rPr>
-          <w:rFonts w:ascii="Calibri" w:eastAsia="Times New Roman" w:hAnsi="Calibri" w:cs="Calibri"/>
-        </w:rPr>
-      </w:pPr>
-      <w:r>
-        <w:rPr>
-          <w:rFonts w:ascii="Calibri" w:eastAsia="Times New Roman" w:hAnsi="Calibri" w:cs="Calibri"/>
+          <w:rFonts w:ascii="Calibri" w:hAnsi="Calibri" w:cs="Calibri"/>
+        </w:rPr>
+      </w:pPr>
+      <w:r>
+        <w:rPr>
+          <w:rFonts w:ascii="Calibri" w:hAnsi="Calibri" w:cs="Calibri"/>
         </w:rPr>
         <w:t>Install Python from inside VSCode.</w:t>
       </w:r>
@@ -334,24 +400,27 @@
       <w:pPr>
         <w:numPr>
           <w:ilvl w:val="0"/>
-          <w:numId w:val="3"/>
+          <w:numId w:val="9"/>
         </w:numPr>
         <w:spacing w:after="0" w:line="240" w:lineRule="auto"/>
         <w:ind w:left="540"/>
         <w:textAlignment w:val="center"/>
         <w:rPr>
-          <w:rFonts w:ascii="Calibri" w:eastAsia="Times New Roman" w:hAnsi="Calibri" w:cs="Calibri"/>
-        </w:rPr>
-      </w:pPr>
-      <w:r>
-        <w:rPr>
+          <w:rFonts w:ascii="Calibri" w:hAnsi="Calibri" w:cs="Calibri"/>
+        </w:rPr>
+      </w:pPr>
+      <w:r>
+        <w:rPr>
+          <w:rFonts w:ascii="Calibri" w:hAnsi="Calibri" w:cs="Calibri"/>
+          <w:b/>
+          <w:bCs/>
           <w:noProof/>
         </w:rPr>
         <w:drawing>
-          <wp:inline distT="0" distB="0" distL="0" distR="0" wp14:anchorId="2863A016" wp14:editId="0F3AAB3A">
+          <wp:inline distT="0" distB="0" distL="0" distR="0" wp14:anchorId="5C7DE891" wp14:editId="51B7F8CB">
             <wp:extent cx="5943600" cy="3219450"/>
             <wp:effectExtent l="0" t="0" r="0" b="0"/>
-            <wp:docPr id="5" name="Picture 5" descr="C:\Users\admin\AppData\Local\Microsoft\Windows\INetCache\Content.MSO\FE705FE9.tmp"/>
+            <wp:docPr id="13" name="Picture 13" descr="C:\Users\admin\AppData\Local\Microsoft\Windows\INetCache\Content.MSO\E3EAC2CB.tmp"/>
             <wp:cNvGraphicFramePr>
               <a:graphicFrameLocks xmlns:a="http://schemas.openxmlformats.org/drawingml/2006/main" noChangeAspect="1"/>
             </wp:cNvGraphicFramePr>
@@ -359,7 +428,7 @@
               <a:graphicData uri="http://schemas.openxmlformats.org/drawingml/2006/picture">
                 <pic:pic xmlns:pic="http://schemas.openxmlformats.org/drawingml/2006/picture">
                   <pic:nvPicPr>
-                    <pic:cNvPr id="0" name="Picture 3" descr="C:\Users\admin\AppData\Local\Microsoft\Windows\INetCache\Content.MSO\FE705FE9.tmp"/>
+                    <pic:cNvPr id="0" name="Picture 3" descr="C:\Users\admin\AppData\Local\Microsoft\Windows\INetCache\Content.MSO\E3EAC2CB.tmp"/>
                     <pic:cNvPicPr>
                       <a:picLocks noChangeAspect="1" noChangeArrowheads="1"/>
                     </pic:cNvPicPr>
@@ -401,77 +470,68 @@
       <w:pPr>
         <w:numPr>
           <w:ilvl w:val="0"/>
-          <w:numId w:val="3"/>
+          <w:numId w:val="9"/>
         </w:numPr>
         <w:spacing w:after="0" w:line="240" w:lineRule="auto"/>
         <w:ind w:left="540"/>
         <w:textAlignment w:val="center"/>
         <w:rPr>
-          <w:rFonts w:ascii="Calibri" w:eastAsia="Times New Roman" w:hAnsi="Calibri" w:cs="Calibri"/>
-        </w:rPr>
-      </w:pPr>
-      <w:r>
-        <w:rPr>
-          <w:rFonts w:ascii="Calibri" w:eastAsia="Times New Roman" w:hAnsi="Calibri" w:cs="Calibri"/>
-        </w:rPr>
-        <w:t xml:space="preserve">Python Installation </w:t>
-      </w:r>
-      <w:proofErr w:type="gramStart"/>
-      <w:r>
-        <w:rPr>
-          <w:rFonts w:ascii="Calibri" w:eastAsia="Times New Roman" w:hAnsi="Calibri" w:cs="Calibri"/>
-        </w:rPr>
-        <w:t>Directory :</w:t>
-      </w:r>
-      <w:proofErr w:type="gramEnd"/>
-    </w:p>
-    <w:p>
-      <w:pPr>
-        <w:spacing w:after="0" w:line="240" w:lineRule="auto"/>
+          <w:rFonts w:ascii="Calibri" w:hAnsi="Calibri" w:cs="Calibri"/>
+        </w:rPr>
+      </w:pPr>
+      <w:r>
+        <w:rPr>
+          <w:rFonts w:ascii="Calibri" w:hAnsi="Calibri" w:cs="Calibri"/>
+        </w:rPr>
+        <w:t>Python Installation Directory :</w:t>
+      </w:r>
+    </w:p>
+    <w:p>
+      <w:pPr>
+        <w:pStyle w:val="NormalWeb"/>
+        <w:spacing w:before="0" w:beforeAutospacing="0" w:after="0" w:afterAutospacing="0"/>
         <w:ind w:left="540"/>
         <w:rPr>
-          <w:rFonts w:ascii="Calibri" w:eastAsia="Times New Roman" w:hAnsi="Calibri" w:cs="Calibri"/>
-        </w:rPr>
-      </w:pPr>
-      <w:r>
-        <w:rPr>
-          <w:rFonts w:ascii="Calibri" w:eastAsia="Times New Roman" w:hAnsi="Calibri" w:cs="Calibri"/>
-        </w:rPr>
-        <w:t>"C:/Program Files (x</w:t>
-      </w:r>
-      <w:proofErr w:type="gramStart"/>
-      <w:r>
-        <w:rPr>
-          <w:rFonts w:ascii="Calibri" w:eastAsia="Times New Roman" w:hAnsi="Calibri" w:cs="Calibri"/>
-        </w:rPr>
-        <w:t>86)/Python/Python38-32/python.exe</w:t>
-      </w:r>
-      <w:proofErr w:type="gramEnd"/>
-      <w:r>
-        <w:rPr>
-          <w:rFonts w:ascii="Calibri" w:eastAsia="Times New Roman" w:hAnsi="Calibri" w:cs="Calibri"/>
-        </w:rPr>
-        <w:t>"</w:t>
-      </w:r>
-    </w:p>
-    <w:p>
-      <w:pPr>
-        <w:spacing w:after="0" w:line="240" w:lineRule="auto"/>
+          <w:rFonts w:ascii="Calibri" w:hAnsi="Calibri" w:cs="Calibri"/>
+          <w:sz w:val="22"/>
+          <w:szCs w:val="22"/>
+        </w:rPr>
+      </w:pPr>
+      <w:r>
+        <w:rPr>
+          <w:rFonts w:ascii="Calibri" w:hAnsi="Calibri" w:cs="Calibri"/>
+          <w:sz w:val="22"/>
+          <w:szCs w:val="22"/>
+        </w:rPr>
+        <w:t>"C:/Program Files (x86)/Python/Python38-32/python.exe"</w:t>
+      </w:r>
+    </w:p>
+    <w:p>
+      <w:pPr>
+        <w:pStyle w:val="NormalWeb"/>
+        <w:spacing w:before="0" w:beforeAutospacing="0" w:after="0" w:afterAutospacing="0"/>
         <w:ind w:left="540"/>
         <w:rPr>
-          <w:rFonts w:ascii="Calibri" w:eastAsia="Times New Roman" w:hAnsi="Calibri" w:cs="Calibri"/>
-        </w:rPr>
-      </w:pPr>
-      <w:r>
-        <w:rPr>
+          <w:rFonts w:ascii="Calibri" w:hAnsi="Calibri" w:cs="Calibri"/>
+          <w:sz w:val="22"/>
+          <w:szCs w:val="22"/>
+        </w:rPr>
+      </w:pPr>
+      <w:r>
+        <w:rPr>
+          <w:rFonts w:ascii="Calibri" w:hAnsi="Calibri" w:cs="Calibri"/>
+          <w:b/>
+          <w:bCs/>
           <w:noProof/>
+          <w:sz w:val="22"/>
+          <w:szCs w:val="22"/>
         </w:rPr>
         <w:lastRenderedPageBreak/>
         <w:drawing>
-          <wp:inline distT="0" distB="0" distL="0" distR="0" wp14:anchorId="11012C0F" wp14:editId="57351E71">
+          <wp:inline distT="0" distB="0" distL="0" distR="0" wp14:anchorId="654FF23E" wp14:editId="5198E7F1">
             <wp:extent cx="5943600" cy="3589655"/>
             <wp:effectExtent l="0" t="0" r="0" b="0"/>
-            <wp:docPr id="4" name="Picture 4" descr="C:\Users\admin\AppData\Local\Microsoft\Windows\INetCache\Content.MSO\44B872DF.tmp"/>
+            <wp:docPr id="12" name="Picture 12" descr="C:\Users\admin\AppData\Local\Microsoft\Windows\INetCache\Content.MSO\AD7CF211.tmp"/>
             <wp:cNvGraphicFramePr>
               <a:graphicFrameLocks xmlns:a="http://schemas.openxmlformats.org/drawingml/2006/main" noChangeAspect="1"/>
             </wp:cNvGraphicFramePr>
@@ -479,7 +539,7 @@
               <a:graphicData uri="http://schemas.openxmlformats.org/drawingml/2006/picture">
                 <pic:pic xmlns:pic="http://schemas.openxmlformats.org/drawingml/2006/picture">
                   <pic:nvPicPr>
-                    <pic:cNvPr id="0" name="Picture 4" descr="C:\Users\admin\AppData\Local\Microsoft\Windows\INetCache\Content.MSO\44B872DF.tmp"/>
+                    <pic:cNvPr id="0" name="Picture 4" descr="C:\Users\admin\AppData\Local\Microsoft\Windows\INetCache\Content.MSO\AD7CF211.tmp"/>
                     <pic:cNvPicPr>
                       <a:picLocks noChangeAspect="1" noChangeArrowheads="1"/>
                     </pic:cNvPicPr>
@@ -521,87 +581,59 @@
       <w:pPr>
         <w:numPr>
           <w:ilvl w:val="0"/>
-          <w:numId w:val="4"/>
+          <w:numId w:val="10"/>
         </w:numPr>
         <w:spacing w:after="0" w:line="240" w:lineRule="auto"/>
         <w:ind w:left="540"/>
         <w:textAlignment w:val="center"/>
         <w:rPr>
-          <w:rFonts w:ascii="Calibri" w:eastAsia="Times New Roman" w:hAnsi="Calibri" w:cs="Calibri"/>
-        </w:rPr>
-      </w:pPr>
-      <w:r>
-        <w:rPr>
-          <w:rFonts w:ascii="Calibri" w:eastAsia="Times New Roman" w:hAnsi="Calibri" w:cs="Calibri"/>
-        </w:rPr>
-        <w:t xml:space="preserve">Global </w:t>
-      </w:r>
-      <w:proofErr w:type="gramStart"/>
-      <w:r>
-        <w:rPr>
-          <w:rFonts w:ascii="Calibri" w:eastAsia="Times New Roman" w:hAnsi="Calibri" w:cs="Calibri"/>
-        </w:rPr>
-        <w:t>Settings :</w:t>
-      </w:r>
-      <w:proofErr w:type="gramEnd"/>
-      <w:r>
-        <w:rPr>
-          <w:rFonts w:ascii="Calibri" w:eastAsia="Times New Roman" w:hAnsi="Calibri" w:cs="Calibri"/>
-        </w:rPr>
-        <w:t xml:space="preserve"> C:\Users\admin\AppData\Roaming\Code\User\settings.json</w:t>
+          <w:rFonts w:ascii="Calibri" w:hAnsi="Calibri" w:cs="Calibri"/>
+        </w:rPr>
+      </w:pPr>
+      <w:r>
+        <w:rPr>
+          <w:rFonts w:ascii="Calibri" w:hAnsi="Calibri" w:cs="Calibri"/>
+        </w:rPr>
+        <w:t>Global Settings : C:\Users\admin\AppData\Roaming\Code\User\settings.json</w:t>
       </w:r>
     </w:p>
     <w:p>
       <w:pPr>
         <w:numPr>
           <w:ilvl w:val="0"/>
-          <w:numId w:val="4"/>
+          <w:numId w:val="10"/>
         </w:numPr>
         <w:spacing w:after="0" w:line="240" w:lineRule="auto"/>
         <w:ind w:left="540"/>
         <w:textAlignment w:val="center"/>
         <w:rPr>
-          <w:rFonts w:ascii="Calibri" w:eastAsia="Times New Roman" w:hAnsi="Calibri" w:cs="Calibri"/>
-        </w:rPr>
-      </w:pPr>
-      <w:r>
-        <w:rPr>
-          <w:rFonts w:ascii="Calibri" w:eastAsia="Times New Roman" w:hAnsi="Calibri" w:cs="Calibri"/>
-        </w:rPr>
-        <w:t xml:space="preserve">Python Install Virtual </w:t>
-      </w:r>
-      <w:proofErr w:type="gramStart"/>
-      <w:r>
-        <w:rPr>
-          <w:rFonts w:ascii="Calibri" w:eastAsia="Times New Roman" w:hAnsi="Calibri" w:cs="Calibri"/>
-        </w:rPr>
-        <w:t>Environment :</w:t>
-      </w:r>
-      <w:proofErr w:type="gramEnd"/>
-      <w:r>
-        <w:rPr>
-          <w:rFonts w:ascii="Calibri" w:eastAsia="Times New Roman" w:hAnsi="Calibri" w:cs="Calibri"/>
-        </w:rPr>
-        <w:t xml:space="preserve"> &amp; "C:/Program Files (x86)/Python/Python38-32/python.exe" -m </w:t>
+          <w:rFonts w:ascii="Calibri" w:hAnsi="Calibri" w:cs="Calibri"/>
+        </w:rPr>
+      </w:pPr>
+      <w:r>
+        <w:rPr>
+          <w:rFonts w:ascii="Calibri" w:hAnsi="Calibri" w:cs="Calibri"/>
+        </w:rPr>
+        <w:t xml:space="preserve">Python Install Virtual Environment : &amp; "C:/Program Files (x86)/Python/Python38-32/python.exe" -m </w:t>
       </w:r>
       <w:proofErr w:type="spellStart"/>
       <w:r>
         <w:rPr>
-          <w:rFonts w:ascii="Calibri" w:eastAsia="Times New Roman" w:hAnsi="Calibri" w:cs="Calibri"/>
+          <w:rFonts w:ascii="Calibri" w:hAnsi="Calibri" w:cs="Calibri"/>
         </w:rPr>
         <w:t>venv</w:t>
       </w:r>
       <w:proofErr w:type="spellEnd"/>
       <w:r>
         <w:rPr>
-          <w:rFonts w:ascii="Calibri" w:eastAsia="Times New Roman" w:hAnsi="Calibri" w:cs="Calibri"/>
+          <w:rFonts w:ascii="Calibri" w:hAnsi="Calibri" w:cs="Calibri"/>
         </w:rPr>
         <w:t xml:space="preserve"> </w:t>
       </w:r>
       <w:proofErr w:type="spellStart"/>
       <w:r>
         <w:rPr>
-          <w:rFonts w:ascii="Calibri" w:eastAsia="Times New Roman" w:hAnsi="Calibri" w:cs="Calibri"/>
+          <w:rFonts w:ascii="Calibri" w:hAnsi="Calibri" w:cs="Calibri"/>
         </w:rPr>
         <w:t>venv</w:t>
       </w:r>
@@ -611,24 +643,27 @@
       <w:pPr>
         <w:numPr>
           <w:ilvl w:val="0"/>
-          <w:numId w:val="4"/>
+          <w:numId w:val="10"/>
         </w:numPr>
         <w:spacing w:after="0" w:line="240" w:lineRule="auto"/>
         <w:ind w:left="540"/>
         <w:textAlignment w:val="center"/>
         <w:rPr>
-          <w:rFonts w:ascii="Calibri" w:eastAsia="Times New Roman" w:hAnsi="Calibri" w:cs="Calibri"/>
-        </w:rPr>
-      </w:pPr>
-      <w:r>
-        <w:rPr>
+          <w:rFonts w:ascii="Calibri" w:hAnsi="Calibri" w:cs="Calibri"/>
+        </w:rPr>
+      </w:pPr>
+      <w:r>
+        <w:rPr>
+          <w:rFonts w:ascii="Calibri" w:hAnsi="Calibri" w:cs="Calibri"/>
+          <w:b/>
+          <w:bCs/>
           <w:noProof/>
         </w:rPr>
         <w:drawing>
-          <wp:inline distT="0" distB="0" distL="0" distR="0" wp14:anchorId="7503FA89" wp14:editId="70E5CE70">
+          <wp:inline distT="0" distB="0" distL="0" distR="0" wp14:anchorId="470D201F" wp14:editId="25071D54">
             <wp:extent cx="5943600" cy="1360170"/>
             <wp:effectExtent l="0" t="0" r="0" b="0"/>
-            <wp:docPr id="3" name="Picture 3" descr="C:\Users\admin\AppData\Local\Microsoft\Windows\INetCache\Content.MSO\D0ED5F45.tmp"/>
+            <wp:docPr id="11" name="Picture 11" descr="C:\Users\admin\AppData\Local\Microsoft\Windows\INetCache\Content.MSO\E94B4F47.tmp"/>
             <wp:cNvGraphicFramePr>
               <a:graphicFrameLocks xmlns:a="http://schemas.openxmlformats.org/drawingml/2006/main" noChangeAspect="1"/>
             </wp:cNvGraphicFramePr>
@@ -636,7 +671,7 @@
               <a:graphicData uri="http://schemas.openxmlformats.org/drawingml/2006/picture">
                 <pic:pic xmlns:pic="http://schemas.openxmlformats.org/drawingml/2006/picture">
                   <pic:nvPicPr>
-                    <pic:cNvPr id="0" name="Picture 5" descr="C:\Users\admin\AppData\Local\Microsoft\Windows\INetCache\Content.MSO\D0ED5F45.tmp"/>
+                    <pic:cNvPr id="0" name="Picture 5" descr="C:\Users\admin\AppData\Local\Microsoft\Windows\INetCache\Content.MSO\E94B4F47.tmp"/>
                     <pic:cNvPicPr>
                       <a:picLocks noChangeAspect="1" noChangeArrowheads="1"/>
                     </pic:cNvPicPr>
@@ -676,165 +711,553 @@
     </w:p>
     <w:p>
       <w:pPr>
-        <w:spacing w:after="0" w:line="240" w:lineRule="auto"/>
-        <w:ind w:left="540"/>
-        <w:rPr>
-          <w:rFonts w:ascii="Calibri" w:eastAsia="Times New Roman" w:hAnsi="Calibri" w:cs="Calibri"/>
-        </w:rPr>
-      </w:pPr>
-      <w:r>
-        <w:rPr>
-          <w:rFonts w:ascii="Calibri" w:eastAsia="Times New Roman" w:hAnsi="Calibri" w:cs="Calibri"/>
-        </w:rPr>
-        <w:t> </w:t>
-      </w:r>
-    </w:p>
-    <w:p>
-      <w:pPr>
-        <w:spacing w:after="0" w:line="240" w:lineRule="auto"/>
-        <w:ind w:left="540"/>
-        <w:rPr>
-          <w:rFonts w:ascii="Calibri" w:eastAsia="Times New Roman" w:hAnsi="Calibri" w:cs="Calibri"/>
-        </w:rPr>
-      </w:pPr>
-      <w:r>
-        <w:rPr>
-          <w:rFonts w:ascii="Calibri" w:eastAsia="Times New Roman" w:hAnsi="Calibri" w:cs="Calibri"/>
-        </w:rPr>
-        <w:t> </w:t>
-      </w:r>
-    </w:p>
-    <w:p>
-      <w:pPr>
-        <w:spacing w:after="0" w:line="240" w:lineRule="auto"/>
-        <w:rPr>
-          <w:rFonts w:ascii="Calibri" w:eastAsia="Times New Roman" w:hAnsi="Calibri" w:cs="Calibri"/>
-        </w:rPr>
-      </w:pPr>
-      <w:proofErr w:type="gramStart"/>
-      <w:r>
-        <w:rPr>
-          <w:rFonts w:ascii="Calibri" w:eastAsia="Times New Roman" w:hAnsi="Calibri" w:cs="Calibri"/>
-          <w:b/>
-          <w:bCs/>
-        </w:rPr>
-        <w:t>GitHub :</w:t>
-      </w:r>
-      <w:proofErr w:type="gramEnd"/>
-      <w:r>
-        <w:rPr>
-          <w:rFonts w:ascii="Calibri" w:eastAsia="Times New Roman" w:hAnsi="Calibri" w:cs="Calibri"/>
-          <w:b/>
-          <w:bCs/>
-        </w:rPr>
-        <w:t xml:space="preserve"> Git &amp; Initialize on Git-Hub</w:t>
-      </w:r>
-    </w:p>
-    <w:p>
-      <w:pPr>
-        <w:spacing w:after="0" w:line="240" w:lineRule="auto"/>
-        <w:rPr>
-          <w:rFonts w:ascii="Calibri" w:eastAsia="Times New Roman" w:hAnsi="Calibri" w:cs="Calibri"/>
-        </w:rPr>
-      </w:pPr>
-      <w:r>
-        <w:rPr>
-          <w:rFonts w:ascii="Calibri" w:eastAsia="Times New Roman" w:hAnsi="Calibri" w:cs="Calibri"/>
-        </w:rPr>
-        <w:t> </w:t>
-      </w:r>
-    </w:p>
-    <w:p>
-      <w:pPr>
         <w:numPr>
           <w:ilvl w:val="0"/>
-          <w:numId w:val="5"/>
+          <w:numId w:val="10"/>
         </w:numPr>
         <w:spacing w:after="0" w:line="240" w:lineRule="auto"/>
         <w:ind w:left="540"/>
         <w:textAlignment w:val="center"/>
         <w:rPr>
-          <w:rFonts w:ascii="Calibri" w:eastAsia="Times New Roman" w:hAnsi="Calibri" w:cs="Calibri"/>
-        </w:rPr>
-      </w:pPr>
-      <w:proofErr w:type="gramStart"/>
-      <w:r>
-        <w:rPr>
-          <w:rFonts w:ascii="Calibri" w:eastAsia="Times New Roman" w:hAnsi="Calibri" w:cs="Calibri"/>
-        </w:rPr>
-        <w:t>GitHub :</w:t>
-      </w:r>
-      <w:proofErr w:type="gramEnd"/>
-      <w:r>
-        <w:rPr>
-          <w:rFonts w:ascii="Calibri" w:eastAsia="Times New Roman" w:hAnsi="Calibri" w:cs="Calibri"/>
-        </w:rPr>
-        <w:t xml:space="preserve"> Initialize Git and GitHub</w:t>
+          <w:rFonts w:ascii="Calibri" w:hAnsi="Calibri" w:cs="Calibri"/>
+        </w:rPr>
+      </w:pPr>
+      <w:r>
+        <w:rPr>
+          <w:rFonts w:ascii="Calibri" w:hAnsi="Calibri" w:cs="Calibri"/>
+        </w:rPr>
+        <w:t xml:space="preserve">Python : Requests Library - API Http Get Request </w:t>
+      </w:r>
+      <w:bookmarkStart w:id="0" w:name="_GoBack"/>
+      <w:bookmarkEnd w:id="0"/>
+      <w:r>
+        <w:rPr>
+          <w:rFonts w:ascii="Calibri" w:hAnsi="Calibri" w:cs="Calibri"/>
+        </w:rPr>
+        <w:t xml:space="preserve"> </w:t>
+      </w:r>
+    </w:p>
+    <w:p>
+      <w:pPr>
+        <w:pStyle w:val="NormalWeb"/>
+        <w:spacing w:before="0" w:beforeAutospacing="0" w:after="0" w:afterAutospacing="0"/>
+        <w:ind w:left="540"/>
+        <w:rPr>
+          <w:rFonts w:ascii="Consolas" w:hAnsi="Consolas" w:cs="Calibri"/>
+          <w:sz w:val="21"/>
+          <w:szCs w:val="21"/>
+        </w:rPr>
+      </w:pPr>
+      <w:r>
+        <w:rPr>
+          <w:rFonts w:ascii="Consolas" w:hAnsi="Consolas" w:cs="Calibri"/>
+          <w:color w:val="979797"/>
+          <w:sz w:val="21"/>
+          <w:szCs w:val="21"/>
+        </w:rPr>
+        <w:t>url = </w:t>
+      </w:r>
+      <w:r>
+        <w:rPr>
+          <w:rFonts w:ascii="Consolas" w:hAnsi="Consolas" w:cs="Calibri"/>
+          <w:color w:val="CB8F76"/>
+          <w:sz w:val="21"/>
+          <w:szCs w:val="21"/>
+        </w:rPr>
+        <w:t>"</w:t>
+      </w:r>
+      <w:hyperlink r:id="rId11" w:history="1">
+        <w:r>
+          <w:rPr>
+            <w:rStyle w:val="Hyperlink"/>
+            <w:rFonts w:ascii="Consolas" w:eastAsiaTheme="majorEastAsia" w:hAnsi="Consolas" w:cs="Calibri"/>
+            <w:color w:val="CB8F76"/>
+            <w:sz w:val="21"/>
+            <w:szCs w:val="21"/>
+          </w:rPr>
+          <w:t>http://kpmvcwebapis.com/api/Persons/27</w:t>
+        </w:r>
+      </w:hyperlink>
+      <w:r>
+        <w:rPr>
+          <w:rFonts w:ascii="Consolas" w:hAnsi="Consolas" w:cs="Calibri"/>
+          <w:color w:val="CB8F76"/>
+          <w:sz w:val="21"/>
+          <w:szCs w:val="21"/>
+        </w:rPr>
+        <w:t>"</w:t>
+      </w:r>
+    </w:p>
+    <w:p>
+      <w:pPr>
+        <w:pStyle w:val="NormalWeb"/>
+        <w:spacing w:before="0" w:beforeAutospacing="0" w:after="0" w:afterAutospacing="0"/>
+        <w:ind w:left="540"/>
+        <w:rPr>
+          <w:rFonts w:ascii="Consolas" w:hAnsi="Consolas" w:cs="Calibri"/>
+          <w:sz w:val="21"/>
+          <w:szCs w:val="21"/>
+        </w:rPr>
+      </w:pPr>
+      <w:r>
+        <w:rPr>
+          <w:rFonts w:ascii="Consolas" w:hAnsi="Consolas" w:cs="Calibri"/>
+          <w:color w:val="979797"/>
+          <w:sz w:val="21"/>
+          <w:szCs w:val="21"/>
+        </w:rPr>
+        <w:t>headers = { </w:t>
+      </w:r>
+      <w:r>
+        <w:rPr>
+          <w:rFonts w:ascii="Consolas" w:hAnsi="Consolas" w:cs="Calibri"/>
+          <w:color w:val="CB8F76"/>
+          <w:sz w:val="21"/>
+          <w:szCs w:val="21"/>
+        </w:rPr>
+        <w:t>'content-type'</w:t>
+      </w:r>
+      <w:r>
+        <w:rPr>
+          <w:rFonts w:ascii="Consolas" w:hAnsi="Consolas" w:cs="Calibri"/>
+          <w:color w:val="979797"/>
+          <w:sz w:val="21"/>
+          <w:szCs w:val="21"/>
+        </w:rPr>
+        <w:t>: </w:t>
+      </w:r>
+      <w:r>
+        <w:rPr>
+          <w:rFonts w:ascii="Consolas" w:hAnsi="Consolas" w:cs="Calibri"/>
+          <w:color w:val="CB8F76"/>
+          <w:sz w:val="21"/>
+          <w:szCs w:val="21"/>
+        </w:rPr>
+        <w:t>'application/json'</w:t>
+      </w:r>
+      <w:r>
+        <w:rPr>
+          <w:rFonts w:ascii="Consolas" w:hAnsi="Consolas" w:cs="Calibri"/>
+          <w:color w:val="979797"/>
+          <w:sz w:val="21"/>
+          <w:szCs w:val="21"/>
+        </w:rPr>
+        <w:t>,</w:t>
+      </w:r>
+    </w:p>
+    <w:p>
+      <w:pPr>
+        <w:pStyle w:val="NormalWeb"/>
+        <w:spacing w:before="0" w:beforeAutospacing="0" w:after="0" w:afterAutospacing="0"/>
+        <w:ind w:left="540"/>
+        <w:rPr>
+          <w:rFonts w:ascii="Consolas" w:hAnsi="Consolas" w:cs="Calibri"/>
+          <w:sz w:val="21"/>
+          <w:szCs w:val="21"/>
+        </w:rPr>
+      </w:pPr>
+      <w:r>
+        <w:rPr>
+          <w:rFonts w:ascii="Consolas" w:hAnsi="Consolas" w:cs="Calibri"/>
+          <w:color w:val="72A1BA"/>
+          <w:sz w:val="21"/>
+          <w:szCs w:val="21"/>
+        </w:rPr>
+        <w:t>            </w:t>
+      </w:r>
+      <w:r>
+        <w:rPr>
+          <w:rFonts w:ascii="Consolas" w:hAnsi="Consolas" w:cs="Calibri"/>
+          <w:color w:val="CB8F76"/>
+          <w:sz w:val="21"/>
+          <w:szCs w:val="21"/>
+        </w:rPr>
+        <w:t>'accept'</w:t>
+      </w:r>
+      <w:r>
+        <w:rPr>
+          <w:rFonts w:ascii="Consolas" w:hAnsi="Consolas" w:cs="Calibri"/>
+          <w:color w:val="979797"/>
+          <w:sz w:val="21"/>
+          <w:szCs w:val="21"/>
+        </w:rPr>
+        <w:t>:</w:t>
+      </w:r>
+      <w:r>
+        <w:rPr>
+          <w:rFonts w:ascii="Consolas" w:hAnsi="Consolas" w:cs="Calibri"/>
+          <w:color w:val="CB8F76"/>
+          <w:sz w:val="21"/>
+          <w:szCs w:val="21"/>
+        </w:rPr>
+        <w:t>'text/html,application/xhtml+xml,application/xml; q=0.9,*/*;q=0.8'</w:t>
+      </w:r>
+      <w:r>
+        <w:rPr>
+          <w:rFonts w:ascii="Consolas" w:hAnsi="Consolas" w:cs="Calibri"/>
+          <w:color w:val="979797"/>
+          <w:sz w:val="21"/>
+          <w:szCs w:val="21"/>
+        </w:rPr>
+        <w:t>,</w:t>
+      </w:r>
+    </w:p>
+    <w:p>
+      <w:pPr>
+        <w:pStyle w:val="NormalWeb"/>
+        <w:spacing w:before="0" w:beforeAutospacing="0" w:after="0" w:afterAutospacing="0"/>
+        <w:ind w:left="540"/>
+        <w:rPr>
+          <w:rFonts w:ascii="Consolas" w:hAnsi="Consolas" w:cs="Calibri"/>
+          <w:sz w:val="21"/>
+          <w:szCs w:val="21"/>
+        </w:rPr>
+      </w:pPr>
+      <w:r>
+        <w:rPr>
+          <w:rFonts w:ascii="Consolas" w:hAnsi="Consolas" w:cs="Calibri"/>
+          <w:color w:val="72A1BA"/>
+          <w:sz w:val="21"/>
+          <w:szCs w:val="21"/>
+        </w:rPr>
+        <w:t>            </w:t>
+      </w:r>
+      <w:r>
+        <w:rPr>
+          <w:rFonts w:ascii="Consolas" w:hAnsi="Consolas" w:cs="Calibri"/>
+          <w:color w:val="CB8F76"/>
+          <w:sz w:val="21"/>
+          <w:szCs w:val="21"/>
+        </w:rPr>
+        <w:t>'accept-Encoding'</w:t>
+      </w:r>
+      <w:r>
+        <w:rPr>
+          <w:rFonts w:ascii="Consolas" w:hAnsi="Consolas" w:cs="Calibri"/>
+          <w:color w:val="979797"/>
+          <w:sz w:val="21"/>
+          <w:szCs w:val="21"/>
+        </w:rPr>
+        <w:t>: </w:t>
+      </w:r>
+      <w:r>
+        <w:rPr>
+          <w:rFonts w:ascii="Consolas" w:hAnsi="Consolas" w:cs="Calibri"/>
+          <w:color w:val="CB8F76"/>
+          <w:sz w:val="21"/>
+          <w:szCs w:val="21"/>
+        </w:rPr>
+        <w:t>'</w:t>
+      </w:r>
+      <w:proofErr w:type="spellStart"/>
+      <w:r>
+        <w:rPr>
+          <w:rFonts w:ascii="Consolas" w:hAnsi="Consolas" w:cs="Calibri"/>
+          <w:color w:val="CB8F76"/>
+          <w:sz w:val="21"/>
+          <w:szCs w:val="21"/>
+        </w:rPr>
+        <w:t>gzip</w:t>
+      </w:r>
+      <w:proofErr w:type="spellEnd"/>
+      <w:r>
+        <w:rPr>
+          <w:rFonts w:ascii="Consolas" w:hAnsi="Consolas" w:cs="Calibri"/>
+          <w:color w:val="CB8F76"/>
+          <w:sz w:val="21"/>
+          <w:szCs w:val="21"/>
+        </w:rPr>
+        <w:t>, deflate'</w:t>
+      </w:r>
+      <w:r>
+        <w:rPr>
+          <w:rFonts w:ascii="Consolas" w:hAnsi="Consolas" w:cs="Calibri"/>
+          <w:color w:val="979797"/>
+          <w:sz w:val="21"/>
+          <w:szCs w:val="21"/>
+        </w:rPr>
+        <w:t>,</w:t>
+      </w:r>
+    </w:p>
+    <w:p>
+      <w:pPr>
+        <w:pStyle w:val="NormalWeb"/>
+        <w:spacing w:before="0" w:beforeAutospacing="0" w:after="0" w:afterAutospacing="0"/>
+        <w:ind w:left="540"/>
+        <w:rPr>
+          <w:rFonts w:ascii="Consolas" w:hAnsi="Consolas" w:cs="Calibri"/>
+          <w:sz w:val="21"/>
+          <w:szCs w:val="21"/>
+        </w:rPr>
+      </w:pPr>
+      <w:r>
+        <w:rPr>
+          <w:rFonts w:ascii="Consolas" w:hAnsi="Consolas" w:cs="Calibri"/>
+          <w:color w:val="72A1BA"/>
+          <w:sz w:val="21"/>
+          <w:szCs w:val="21"/>
+        </w:rPr>
+        <w:t>            </w:t>
+      </w:r>
+      <w:r>
+        <w:rPr>
+          <w:rFonts w:ascii="Consolas" w:hAnsi="Consolas" w:cs="Calibri"/>
+          <w:color w:val="CB8F76"/>
+          <w:sz w:val="21"/>
+          <w:szCs w:val="21"/>
+        </w:rPr>
+        <w:t>'accept-language'</w:t>
+      </w:r>
+      <w:r>
+        <w:rPr>
+          <w:rFonts w:ascii="Consolas" w:hAnsi="Consolas" w:cs="Calibri"/>
+          <w:color w:val="979797"/>
+          <w:sz w:val="21"/>
+          <w:szCs w:val="21"/>
+        </w:rPr>
+        <w:t> : </w:t>
+      </w:r>
+      <w:r>
+        <w:rPr>
+          <w:rFonts w:ascii="Consolas" w:hAnsi="Consolas" w:cs="Calibri"/>
+          <w:color w:val="CB8F76"/>
+          <w:sz w:val="21"/>
+          <w:szCs w:val="21"/>
+        </w:rPr>
+        <w:t>'</w:t>
+      </w:r>
+      <w:proofErr w:type="spellStart"/>
+      <w:r>
+        <w:rPr>
+          <w:rFonts w:ascii="Consolas" w:hAnsi="Consolas" w:cs="Calibri"/>
+          <w:color w:val="CB8F76"/>
+          <w:sz w:val="21"/>
+          <w:szCs w:val="21"/>
+        </w:rPr>
+        <w:t>en</w:t>
+      </w:r>
+      <w:proofErr w:type="spellEnd"/>
+      <w:r>
+        <w:rPr>
+          <w:rFonts w:ascii="Consolas" w:hAnsi="Consolas" w:cs="Calibri"/>
+          <w:color w:val="CB8F76"/>
+          <w:sz w:val="21"/>
+          <w:szCs w:val="21"/>
+        </w:rPr>
+        <w:t>-US, </w:t>
+      </w:r>
+      <w:proofErr w:type="spellStart"/>
+      <w:r>
+        <w:rPr>
+          <w:rFonts w:ascii="Consolas" w:hAnsi="Consolas" w:cs="Calibri"/>
+          <w:color w:val="CB8F76"/>
+          <w:sz w:val="21"/>
+          <w:szCs w:val="21"/>
+        </w:rPr>
+        <w:t>en</w:t>
+      </w:r>
+      <w:proofErr w:type="spellEnd"/>
+      <w:r>
+        <w:rPr>
+          <w:rFonts w:ascii="Consolas" w:hAnsi="Consolas" w:cs="Calibri"/>
+          <w:color w:val="CB8F76"/>
+          <w:sz w:val="21"/>
+          <w:szCs w:val="21"/>
+        </w:rPr>
+        <w:t>; q=0.5'</w:t>
+      </w:r>
+      <w:r>
+        <w:rPr>
+          <w:rFonts w:ascii="Consolas" w:hAnsi="Consolas" w:cs="Calibri"/>
+          <w:color w:val="979797"/>
+          <w:sz w:val="21"/>
+          <w:szCs w:val="21"/>
+        </w:rPr>
+        <w:t>,</w:t>
+      </w:r>
+    </w:p>
+    <w:p>
+      <w:pPr>
+        <w:pStyle w:val="NormalWeb"/>
+        <w:spacing w:before="0" w:beforeAutospacing="0" w:after="0" w:afterAutospacing="0"/>
+        <w:ind w:left="540"/>
+        <w:rPr>
+          <w:rFonts w:ascii="Consolas" w:hAnsi="Consolas" w:cs="Calibri"/>
+          <w:sz w:val="21"/>
+          <w:szCs w:val="21"/>
+        </w:rPr>
+      </w:pPr>
+      <w:r>
+        <w:rPr>
+          <w:rFonts w:ascii="Consolas" w:hAnsi="Consolas" w:cs="Calibri"/>
+          <w:color w:val="72A1BA"/>
+          <w:sz w:val="21"/>
+          <w:szCs w:val="21"/>
+        </w:rPr>
+        <w:t>            </w:t>
+      </w:r>
+      <w:r>
+        <w:rPr>
+          <w:rFonts w:ascii="Consolas" w:hAnsi="Consolas" w:cs="Calibri"/>
+          <w:color w:val="CB8F76"/>
+          <w:sz w:val="21"/>
+          <w:szCs w:val="21"/>
+        </w:rPr>
+        <w:t>'</w:t>
+      </w:r>
+      <w:proofErr w:type="spellStart"/>
+      <w:r>
+        <w:rPr>
+          <w:rFonts w:ascii="Consolas" w:hAnsi="Consolas" w:cs="Calibri"/>
+          <w:color w:val="CB8F76"/>
+          <w:sz w:val="21"/>
+          <w:szCs w:val="21"/>
+        </w:rPr>
+        <w:t>Connection'</w:t>
+      </w:r>
+      <w:r>
+        <w:rPr>
+          <w:rFonts w:ascii="Consolas" w:hAnsi="Consolas" w:cs="Calibri"/>
+          <w:color w:val="979797"/>
+          <w:sz w:val="21"/>
+          <w:szCs w:val="21"/>
+        </w:rPr>
+        <w:t>:</w:t>
+      </w:r>
+      <w:r>
+        <w:rPr>
+          <w:rFonts w:ascii="Consolas" w:hAnsi="Consolas" w:cs="Calibri"/>
+          <w:color w:val="CB8F76"/>
+          <w:sz w:val="21"/>
+          <w:szCs w:val="21"/>
+        </w:rPr>
+        <w:t>'Keep-Alive</w:t>
+      </w:r>
+      <w:proofErr w:type="spellEnd"/>
+      <w:r>
+        <w:rPr>
+          <w:rFonts w:ascii="Consolas" w:hAnsi="Consolas" w:cs="Calibri"/>
+          <w:color w:val="CB8F76"/>
+          <w:sz w:val="21"/>
+          <w:szCs w:val="21"/>
+        </w:rPr>
+        <w:t>'</w:t>
+      </w:r>
+      <w:r>
+        <w:rPr>
+          <w:rFonts w:ascii="Consolas" w:hAnsi="Consolas" w:cs="Calibri"/>
+          <w:color w:val="979797"/>
+          <w:sz w:val="21"/>
+          <w:szCs w:val="21"/>
+        </w:rPr>
+        <w:t>}</w:t>
+      </w:r>
+    </w:p>
+    <w:p>
+      <w:pPr>
+        <w:pStyle w:val="NormalWeb"/>
+        <w:spacing w:before="0" w:beforeAutospacing="0" w:after="0" w:afterAutospacing="0"/>
+        <w:ind w:left="540"/>
+        <w:rPr>
+          <w:rFonts w:ascii="Consolas" w:hAnsi="Consolas" w:cs="Calibri"/>
+          <w:sz w:val="21"/>
+          <w:szCs w:val="21"/>
+        </w:rPr>
+      </w:pPr>
+      <w:r>
+        <w:rPr>
+          <w:rFonts w:ascii="Consolas" w:hAnsi="Consolas" w:cs="Calibri"/>
+          <w:color w:val="979797"/>
+          <w:sz w:val="21"/>
+          <w:szCs w:val="21"/>
+        </w:rPr>
+        <w:t>response = </w:t>
+      </w:r>
+      <w:proofErr w:type="spellStart"/>
+      <w:r>
+        <w:rPr>
+          <w:rFonts w:ascii="Consolas" w:hAnsi="Consolas" w:cs="Calibri"/>
+          <w:color w:val="979797"/>
+          <w:sz w:val="21"/>
+          <w:szCs w:val="21"/>
+        </w:rPr>
+        <w:t>requests.get</w:t>
+      </w:r>
+      <w:proofErr w:type="spellEnd"/>
+      <w:r>
+        <w:rPr>
+          <w:rFonts w:ascii="Consolas" w:hAnsi="Consolas" w:cs="Calibri"/>
+          <w:color w:val="979797"/>
+          <w:sz w:val="21"/>
+          <w:szCs w:val="21"/>
+        </w:rPr>
+        <w:t>(url,  </w:t>
+      </w:r>
+      <w:r>
+        <w:rPr>
+          <w:rFonts w:ascii="Consolas" w:hAnsi="Consolas" w:cs="Calibri"/>
+          <w:color w:val="72A1BA"/>
+          <w:sz w:val="21"/>
+          <w:szCs w:val="21"/>
+        </w:rPr>
+        <w:t>headers</w:t>
+      </w:r>
+      <w:r>
+        <w:rPr>
+          <w:rFonts w:ascii="Consolas" w:hAnsi="Consolas" w:cs="Calibri"/>
+          <w:color w:val="979797"/>
+          <w:sz w:val="21"/>
+          <w:szCs w:val="21"/>
+        </w:rPr>
+        <w:t>=headers)</w:t>
+      </w:r>
+    </w:p>
+    <w:p>
+      <w:pPr>
+        <w:pStyle w:val="NormalWeb"/>
+        <w:spacing w:before="0" w:beforeAutospacing="0" w:after="0" w:afterAutospacing="0"/>
+        <w:ind w:left="540"/>
+        <w:rPr>
+          <w:rFonts w:ascii="Calibri" w:hAnsi="Calibri" w:cs="Calibri"/>
+          <w:sz w:val="22"/>
+          <w:szCs w:val="22"/>
+        </w:rPr>
+      </w:pPr>
+      <w:r>
+        <w:rPr>
+          <w:rFonts w:ascii="Calibri" w:hAnsi="Calibri" w:cs="Calibri"/>
+          <w:sz w:val="22"/>
+          <w:szCs w:val="22"/>
+        </w:rPr>
+        <w:t> </w:t>
       </w:r>
     </w:p>
     <w:p>
       <w:pPr>
         <w:numPr>
           <w:ilvl w:val="0"/>
-          <w:numId w:val="5"/>
+          <w:numId w:val="11"/>
         </w:numPr>
         <w:spacing w:after="0" w:line="240" w:lineRule="auto"/>
         <w:ind w:left="540"/>
         <w:textAlignment w:val="center"/>
         <w:rPr>
-          <w:rFonts w:ascii="Calibri" w:eastAsia="Times New Roman" w:hAnsi="Calibri" w:cs="Calibri"/>
-        </w:rPr>
-      </w:pPr>
-      <w:proofErr w:type="gramStart"/>
-      <w:r>
-        <w:rPr>
-          <w:rFonts w:ascii="Calibri" w:eastAsia="Times New Roman" w:hAnsi="Calibri" w:cs="Calibri"/>
-        </w:rPr>
-        <w:t>GitHub :</w:t>
-      </w:r>
-      <w:proofErr w:type="gramEnd"/>
-      <w:r>
-        <w:rPr>
-          <w:rFonts w:ascii="Calibri" w:eastAsia="Times New Roman" w:hAnsi="Calibri" w:cs="Calibri"/>
-        </w:rPr>
-        <w:t xml:space="preserve"> </w:t>
-      </w:r>
-      <w:hyperlink r:id="rId11" w:history="1">
-        <w:r>
-          <w:rPr>
-            <w:rFonts w:ascii="Calibri" w:eastAsia="Times New Roman" w:hAnsi="Calibri" w:cs="Calibri"/>
-            <w:color w:val="0000FF"/>
-            <w:u w:val="single"/>
-          </w:rPr>
-          <w:t>https://github.com/KPasumarthy/KPPythonApp</w:t>
-        </w:r>
-      </w:hyperlink>
-    </w:p>
-    <w:p>
-      <w:pPr>
-        <w:numPr>
-          <w:ilvl w:val="0"/>
-          <w:numId w:val="5"/>
-        </w:numPr>
-        <w:spacing w:after="0" w:line="240" w:lineRule="auto"/>
-        <w:ind w:left="540"/>
-        <w:textAlignment w:val="center"/>
-        <w:rPr>
-          <w:rFonts w:ascii="Calibri" w:eastAsia="Times New Roman" w:hAnsi="Calibri" w:cs="Calibri"/>
-        </w:rPr>
-      </w:pPr>
-      <w:bookmarkStart w:id="0" w:name="_GoBack"/>
-      <w:bookmarkEnd w:id="0"/>
-      <w:r>
-        <w:rPr>
+          <w:rFonts w:ascii="Calibri" w:hAnsi="Calibri" w:cs="Calibri"/>
+        </w:rPr>
+      </w:pPr>
+      <w:r>
+        <w:rPr>
+          <w:rFonts w:ascii="Calibri" w:hAnsi="Calibri" w:cs="Calibri"/>
+          <w:b/>
+          <w:bCs/>
           <w:noProof/>
         </w:rPr>
         <w:lastRenderedPageBreak/>
         <w:drawing>
-          <wp:inline distT="0" distB="0" distL="0" distR="0" wp14:anchorId="34AF57BA" wp14:editId="3815AFA6">
-            <wp:extent cx="5943600" cy="4742180"/>
-            <wp:effectExtent l="0" t="0" r="0" b="1270"/>
-            <wp:docPr id="2" name="Picture 2" descr="C:\Users\admin\AppData\Local\Microsoft\Windows\INetCache\Content.MSO\4522169B.tmp"/>
+          <wp:inline distT="0" distB="0" distL="0" distR="0" wp14:anchorId="5D9618CE" wp14:editId="5052BF45">
+            <wp:extent cx="5943600" cy="1272540"/>
+            <wp:effectExtent l="0" t="0" r="0" b="3810"/>
+            <wp:docPr id="10" name="Picture 10" descr="C:\Users\admin\AppData\Local\Microsoft\Windows\INetCache\Content.MSO\CBD63FED.tmp"/>
             <wp:cNvGraphicFramePr>
               <a:graphicFrameLocks xmlns:a="http://schemas.openxmlformats.org/drawingml/2006/main" noChangeAspect="1"/>
             </wp:cNvGraphicFramePr>
@@ -842,13 +1265,232 @@
               <a:graphicData uri="http://schemas.openxmlformats.org/drawingml/2006/picture">
                 <pic:pic xmlns:pic="http://schemas.openxmlformats.org/drawingml/2006/picture">
                   <pic:nvPicPr>
-                    <pic:cNvPr id="0" name="Picture 6" descr="C:\Users\admin\AppData\Local\Microsoft\Windows\INetCache\Content.MSO\4522169B.tmp"/>
+                    <pic:cNvPr id="0" name="Picture 6" descr="C:\Users\admin\AppData\Local\Microsoft\Windows\INetCache\Content.MSO\CBD63FED.tmp"/>
                     <pic:cNvPicPr>
                       <a:picLocks noChangeAspect="1" noChangeArrowheads="1"/>
                     </pic:cNvPicPr>
                   </pic:nvPicPr>
                   <pic:blipFill>
-                    <a:blip r:embed="rId12">
+                    <a:blip r:embed="rId12" cstate="print">
+                      <a:extLst>
+                        <a:ext uri="{28A0092B-C50C-407E-A947-70E740481C1C}">
+                          <a14:useLocalDpi xmlns:a14="http://schemas.microsoft.com/office/drawing/2010/main" val="0"/>
+                        </a:ext>
+                      </a:extLst>
+                    </a:blip>
+                    <a:srcRect/>
+                    <a:stretch>
+                      <a:fillRect/>
+                    </a:stretch>
+                  </pic:blipFill>
+                  <pic:spPr bwMode="auto">
+                    <a:xfrm>
+                      <a:off x="0" y="0"/>
+                      <a:ext cx="5943600" cy="1272540"/>
+                    </a:xfrm>
+                    <a:prstGeom prst="rect">
+                      <a:avLst/>
+                    </a:prstGeom>
+                    <a:noFill/>
+                    <a:ln>
+                      <a:noFill/>
+                    </a:ln>
+                  </pic:spPr>
+                </pic:pic>
+              </a:graphicData>
+            </a:graphic>
+          </wp:inline>
+        </w:drawing>
+      </w:r>
+    </w:p>
+    <w:p>
+      <w:pPr>
+        <w:pStyle w:val="NormalWeb"/>
+        <w:spacing w:before="0" w:beforeAutospacing="0" w:after="0" w:afterAutospacing="0"/>
+        <w:ind w:left="540"/>
+        <w:rPr>
+          <w:rFonts w:ascii="Calibri" w:hAnsi="Calibri" w:cs="Calibri"/>
+          <w:sz w:val="22"/>
+          <w:szCs w:val="22"/>
+        </w:rPr>
+      </w:pPr>
+      <w:r>
+        <w:rPr>
+          <w:rFonts w:ascii="Calibri" w:hAnsi="Calibri" w:cs="Calibri"/>
+          <w:sz w:val="22"/>
+          <w:szCs w:val="22"/>
+        </w:rPr>
+        <w:t> </w:t>
+      </w:r>
+    </w:p>
+    <w:p>
+      <w:pPr>
+        <w:pStyle w:val="NormalWeb"/>
+        <w:spacing w:before="0" w:beforeAutospacing="0" w:after="0" w:afterAutospacing="0"/>
+        <w:ind w:left="540"/>
+        <w:rPr>
+          <w:rFonts w:ascii="Calibri" w:hAnsi="Calibri" w:cs="Calibri"/>
+          <w:sz w:val="22"/>
+          <w:szCs w:val="22"/>
+        </w:rPr>
+      </w:pPr>
+      <w:r>
+        <w:rPr>
+          <w:rFonts w:ascii="Calibri" w:hAnsi="Calibri" w:cs="Calibri"/>
+          <w:sz w:val="22"/>
+          <w:szCs w:val="22"/>
+        </w:rPr>
+        <w:t> </w:t>
+      </w:r>
+    </w:p>
+    <w:p>
+      <w:pPr>
+        <w:pStyle w:val="NormalWeb"/>
+        <w:spacing w:before="0" w:beforeAutospacing="0" w:after="0" w:afterAutospacing="0"/>
+        <w:ind w:left="540"/>
+        <w:rPr>
+          <w:rFonts w:ascii="Calibri" w:hAnsi="Calibri" w:cs="Calibri"/>
+          <w:sz w:val="22"/>
+          <w:szCs w:val="22"/>
+        </w:rPr>
+      </w:pPr>
+      <w:r>
+        <w:rPr>
+          <w:rFonts w:ascii="Calibri" w:hAnsi="Calibri" w:cs="Calibri"/>
+          <w:sz w:val="22"/>
+          <w:szCs w:val="22"/>
+        </w:rPr>
+        <w:t> </w:t>
+      </w:r>
+    </w:p>
+    <w:p>
+      <w:pPr>
+        <w:pStyle w:val="NormalWeb"/>
+        <w:spacing w:before="0" w:beforeAutospacing="0" w:after="0" w:afterAutospacing="0"/>
+        <w:rPr>
+          <w:rFonts w:ascii="Calibri" w:hAnsi="Calibri" w:cs="Calibri"/>
+          <w:sz w:val="22"/>
+          <w:szCs w:val="22"/>
+        </w:rPr>
+      </w:pPr>
+      <w:r>
+        <w:rPr>
+          <w:rFonts w:ascii="Calibri" w:hAnsi="Calibri" w:cs="Calibri"/>
+          <w:b/>
+          <w:bCs/>
+          <w:sz w:val="22"/>
+          <w:szCs w:val="22"/>
+        </w:rPr>
+        <w:t>GitHub : Git &amp; Initialize on Git-Hub</w:t>
+      </w:r>
+    </w:p>
+    <w:p>
+      <w:pPr>
+        <w:pStyle w:val="NormalWeb"/>
+        <w:spacing w:before="0" w:beforeAutospacing="0" w:after="0" w:afterAutospacing="0"/>
+        <w:rPr>
+          <w:rFonts w:ascii="Calibri" w:hAnsi="Calibri" w:cs="Calibri"/>
+          <w:sz w:val="22"/>
+          <w:szCs w:val="22"/>
+        </w:rPr>
+      </w:pPr>
+      <w:r>
+        <w:rPr>
+          <w:rFonts w:ascii="Calibri" w:hAnsi="Calibri" w:cs="Calibri"/>
+          <w:sz w:val="22"/>
+          <w:szCs w:val="22"/>
+        </w:rPr>
+        <w:t> </w:t>
+      </w:r>
+    </w:p>
+    <w:p>
+      <w:pPr>
+        <w:numPr>
+          <w:ilvl w:val="0"/>
+          <w:numId w:val="12"/>
+        </w:numPr>
+        <w:spacing w:after="0" w:line="240" w:lineRule="auto"/>
+        <w:ind w:left="540"/>
+        <w:textAlignment w:val="center"/>
+        <w:rPr>
+          <w:rFonts w:ascii="Calibri" w:hAnsi="Calibri" w:cs="Calibri"/>
+        </w:rPr>
+      </w:pPr>
+      <w:r>
+        <w:rPr>
+          <w:rFonts w:ascii="Calibri" w:hAnsi="Calibri" w:cs="Calibri"/>
+        </w:rPr>
+        <w:t>GitHub : Initialize Git and GitHub</w:t>
+      </w:r>
+    </w:p>
+    <w:p>
+      <w:pPr>
+        <w:numPr>
+          <w:ilvl w:val="0"/>
+          <w:numId w:val="12"/>
+        </w:numPr>
+        <w:spacing w:after="0" w:line="240" w:lineRule="auto"/>
+        <w:ind w:left="540"/>
+        <w:textAlignment w:val="center"/>
+        <w:rPr>
+          <w:rFonts w:ascii="Calibri" w:hAnsi="Calibri" w:cs="Calibri"/>
+        </w:rPr>
+      </w:pPr>
+      <w:r>
+        <w:rPr>
+          <w:rFonts w:ascii="Calibri" w:hAnsi="Calibri" w:cs="Calibri"/>
+        </w:rPr>
+        <w:t xml:space="preserve">GitHub : </w:t>
+      </w:r>
+      <w:hyperlink r:id="rId13" w:history="1">
+        <w:r>
+          <w:rPr>
+            <w:rStyle w:val="Hyperlink"/>
+            <w:rFonts w:ascii="Calibri" w:hAnsi="Calibri" w:cs="Calibri"/>
+          </w:rPr>
+          <w:t>https://github.com/KPasumarthy/KPPythonApp</w:t>
+        </w:r>
+      </w:hyperlink>
+    </w:p>
+    <w:p>
+      <w:pPr>
+        <w:numPr>
+          <w:ilvl w:val="0"/>
+          <w:numId w:val="12"/>
+        </w:numPr>
+        <w:spacing w:after="0" w:line="240" w:lineRule="auto"/>
+        <w:ind w:left="540"/>
+        <w:textAlignment w:val="center"/>
+        <w:rPr>
+          <w:rFonts w:ascii="Calibri" w:hAnsi="Calibri" w:cs="Calibri"/>
+        </w:rPr>
+      </w:pPr>
+      <w:r>
+        <w:rPr>
+          <w:rFonts w:ascii="Calibri" w:hAnsi="Calibri" w:cs="Calibri"/>
+          <w:b/>
+          <w:bCs/>
+          <w:noProof/>
+        </w:rPr>
+        <w:drawing>
+          <wp:inline distT="0" distB="0" distL="0" distR="0" wp14:anchorId="624284FB" wp14:editId="452C6E61">
+            <wp:extent cx="5943600" cy="4742180"/>
+            <wp:effectExtent l="0" t="0" r="0" b="1270"/>
+            <wp:docPr id="9" name="Picture 9" descr="C:\Users\admin\AppData\Local\Microsoft\Windows\INetCache\Content.MSO\D65AC583.tmp"/>
+            <wp:cNvGraphicFramePr>
+              <a:graphicFrameLocks xmlns:a="http://schemas.openxmlformats.org/drawingml/2006/main" noChangeAspect="1"/>
+            </wp:cNvGraphicFramePr>
+            <a:graphic xmlns:a="http://schemas.openxmlformats.org/drawingml/2006/main">
+              <a:graphicData uri="http://schemas.openxmlformats.org/drawingml/2006/picture">
+                <pic:pic xmlns:pic="http://schemas.openxmlformats.org/drawingml/2006/picture">
+                  <pic:nvPicPr>
+                    <pic:cNvPr id="0" name="Picture 7" descr="C:\Users\admin\AppData\Local\Microsoft\Windows\INetCache\Content.MSO\D65AC583.tmp"/>
+                    <pic:cNvPicPr>
+                      <a:picLocks noChangeAspect="1" noChangeArrowheads="1"/>
+                    </pic:cNvPicPr>
+                  </pic:nvPicPr>
+                  <pic:blipFill>
+                    <a:blip r:embed="rId14">
                       <a:extLst>
                         <a:ext uri="{28A0092B-C50C-407E-A947-70E740481C1C}">
                           <a14:useLocalDpi xmlns:a14="http://schemas.microsoft.com/office/drawing/2010/main" val="0"/>
@@ -884,18 +1526,18 @@
       <w:pPr>
         <w:numPr>
           <w:ilvl w:val="0"/>
-          <w:numId w:val="5"/>
+          <w:numId w:val="12"/>
         </w:numPr>
         <w:spacing w:after="0" w:line="240" w:lineRule="auto"/>
         <w:ind w:left="540"/>
         <w:textAlignment w:val="center"/>
         <w:rPr>
-          <w:rFonts w:ascii="Calibri" w:eastAsia="Times New Roman" w:hAnsi="Calibri" w:cs="Calibri"/>
-        </w:rPr>
-      </w:pPr>
-      <w:r>
-        <w:rPr>
-          <w:rFonts w:ascii="Calibri" w:eastAsia="Times New Roman" w:hAnsi="Calibri" w:cs="Calibri"/>
+          <w:rFonts w:ascii="Calibri" w:hAnsi="Calibri" w:cs="Calibri"/>
+        </w:rPr>
+      </w:pPr>
+      <w:r>
+        <w:rPr>
+          <w:rFonts w:ascii="Calibri" w:hAnsi="Calibri" w:cs="Calibri"/>
         </w:rPr>
         <w:t>Initialize git locally with the following commands</w:t>
       </w:r>
@@ -904,18 +1546,18 @@
       <w:pPr>
         <w:numPr>
           <w:ilvl w:val="1"/>
-          <w:numId w:val="5"/>
+          <w:numId w:val="12"/>
         </w:numPr>
         <w:spacing w:after="0" w:line="240" w:lineRule="auto"/>
         <w:ind w:left="1080"/>
         <w:textAlignment w:val="center"/>
         <w:rPr>
-          <w:rFonts w:ascii="Calibri" w:eastAsia="Times New Roman" w:hAnsi="Calibri" w:cs="Calibri"/>
-        </w:rPr>
-      </w:pPr>
-      <w:r>
-        <w:rPr>
-          <w:rFonts w:ascii="Calibri" w:eastAsia="Times New Roman" w:hAnsi="Calibri" w:cs="Calibri"/>
+          <w:rFonts w:ascii="Calibri" w:hAnsi="Calibri" w:cs="Calibri"/>
+        </w:rPr>
+      </w:pPr>
+      <w:r>
+        <w:rPr>
+          <w:rFonts w:ascii="Calibri" w:hAnsi="Calibri" w:cs="Calibri"/>
         </w:rPr>
         <w:t>git init</w:t>
       </w:r>
@@ -924,27 +1566,26 @@
       <w:pPr>
         <w:numPr>
           <w:ilvl w:val="1"/>
-          <w:numId w:val="5"/>
+          <w:numId w:val="12"/>
         </w:numPr>
         <w:spacing w:after="0" w:line="240" w:lineRule="auto"/>
         <w:ind w:left="1080"/>
         <w:textAlignment w:val="center"/>
         <w:rPr>
-          <w:rFonts w:ascii="Calibri" w:eastAsia="Times New Roman" w:hAnsi="Calibri" w:cs="Calibri"/>
-        </w:rPr>
-      </w:pPr>
-      <w:r>
-        <w:rPr>
-          <w:rFonts w:ascii="Calibri" w:eastAsia="Times New Roman" w:hAnsi="Calibri" w:cs="Calibri"/>
+          <w:rFonts w:ascii="Calibri" w:hAnsi="Calibri" w:cs="Calibri"/>
+        </w:rPr>
+      </w:pPr>
+      <w:r>
+        <w:rPr>
+          <w:rFonts w:ascii="Calibri" w:hAnsi="Calibri" w:cs="Calibri"/>
         </w:rPr>
         <w:t xml:space="preserve">git clone </w:t>
       </w:r>
-      <w:hyperlink r:id="rId13" w:history="1">
+      <w:hyperlink r:id="rId15" w:history="1">
         <w:r>
           <w:rPr>
-            <w:rFonts w:ascii="Calibri" w:eastAsia="Times New Roman" w:hAnsi="Calibri" w:cs="Calibri"/>
-            <w:color w:val="0000FF"/>
-            <w:u w:val="single"/>
+            <w:rStyle w:val="Hyperlink"/>
+            <w:rFonts w:ascii="Calibri" w:hAnsi="Calibri" w:cs="Calibri"/>
           </w:rPr>
           <w:t>https://github.com/KPasumarthy/KPPythonApp</w:t>
         </w:r>
@@ -952,21 +1593,30 @@
     </w:p>
     <w:p>
       <w:pPr>
-        <w:spacing w:after="0" w:line="240" w:lineRule="auto"/>
+        <w:pStyle w:val="NormalWeb"/>
+        <w:spacing w:before="0" w:beforeAutospacing="0" w:after="0" w:afterAutospacing="0"/>
         <w:ind w:left="540"/>
         <w:rPr>
-          <w:rFonts w:ascii="Calibri" w:eastAsia="Times New Roman" w:hAnsi="Calibri" w:cs="Calibri"/>
-        </w:rPr>
-      </w:pPr>
-      <w:r>
-        <w:rPr>
+          <w:rFonts w:ascii="Calibri" w:hAnsi="Calibri" w:cs="Calibri"/>
+          <w:sz w:val="22"/>
+          <w:szCs w:val="22"/>
+        </w:rPr>
+      </w:pPr>
+      <w:r>
+        <w:rPr>
+          <w:rFonts w:ascii="Calibri" w:hAnsi="Calibri" w:cs="Calibri"/>
+          <w:b/>
+          <w:bCs/>
           <w:noProof/>
-        </w:rPr>
+          <w:sz w:val="22"/>
+          <w:szCs w:val="22"/>
+        </w:rPr>
+        <w:lastRenderedPageBreak/>
         <w:drawing>
-          <wp:inline distT="0" distB="0" distL="0" distR="0" wp14:anchorId="45C53B15" wp14:editId="4B164336">
+          <wp:inline distT="0" distB="0" distL="0" distR="0" wp14:anchorId="2CF46B79" wp14:editId="5276DDCF">
             <wp:extent cx="5943600" cy="2249805"/>
             <wp:effectExtent l="0" t="0" r="0" b="0"/>
-            <wp:docPr id="1" name="Picture 1" descr="C:\Users\admin\AppData\Local\Microsoft\Windows\INetCache\Content.MSO\C2A20661.tmp"/>
+            <wp:docPr id="8" name="Picture 8" descr="C:\Users\admin\AppData\Local\Microsoft\Windows\INetCache\Content.MSO\1AA8DD89.tmp"/>
             <wp:cNvGraphicFramePr>
               <a:graphicFrameLocks xmlns:a="http://schemas.openxmlformats.org/drawingml/2006/main" noChangeAspect="1"/>
             </wp:cNvGraphicFramePr>
@@ -974,13 +1624,13 @@
               <a:graphicData uri="http://schemas.openxmlformats.org/drawingml/2006/picture">
                 <pic:pic xmlns:pic="http://schemas.openxmlformats.org/drawingml/2006/picture">
                   <pic:nvPicPr>
-                    <pic:cNvPr id="0" name="Picture 7" descr="C:\Users\admin\AppData\Local\Microsoft\Windows\INetCache\Content.MSO\C2A20661.tmp"/>
+                    <pic:cNvPr id="0" name="Picture 8" descr="C:\Users\admin\AppData\Local\Microsoft\Windows\INetCache\Content.MSO\1AA8DD89.tmp"/>
                     <pic:cNvPicPr>
                       <a:picLocks noChangeAspect="1" noChangeArrowheads="1"/>
                     </pic:cNvPicPr>
                   </pic:nvPicPr>
                   <pic:blipFill>
-                    <a:blip r:embed="rId14">
+                    <a:blip r:embed="rId16">
                       <a:extLst>
                         <a:ext uri="{28A0092B-C50C-407E-A947-70E740481C1C}">
                           <a14:useLocalDpi xmlns:a14="http://schemas.microsoft.com/office/drawing/2010/main" val="0"/>
@@ -1016,98 +1666,127 @@
       <w:pPr>
         <w:numPr>
           <w:ilvl w:val="0"/>
-          <w:numId w:val="6"/>
+          <w:numId w:val="13"/>
         </w:numPr>
         <w:spacing w:after="0" w:line="240" w:lineRule="auto"/>
         <w:ind w:left="1080"/>
         <w:textAlignment w:val="center"/>
         <w:rPr>
-          <w:rFonts w:ascii="Calibri" w:eastAsia="Times New Roman" w:hAnsi="Calibri" w:cs="Calibri"/>
-        </w:rPr>
-      </w:pPr>
-      <w:r>
-        <w:rPr>
-          <w:rFonts w:ascii="Calibri" w:eastAsia="Times New Roman" w:hAnsi="Calibri" w:cs="Calibri"/>
-        </w:rPr>
-        <w:t xml:space="preserve">git </w:t>
-      </w:r>
-      <w:proofErr w:type="gramStart"/>
-      <w:r>
-        <w:rPr>
-          <w:rFonts w:ascii="Calibri" w:eastAsia="Times New Roman" w:hAnsi="Calibri" w:cs="Calibri"/>
-        </w:rPr>
-        <w:t>add .</w:t>
-      </w:r>
-      <w:proofErr w:type="gramEnd"/>
+          <w:rFonts w:ascii="Calibri" w:hAnsi="Calibri" w:cs="Calibri"/>
+        </w:rPr>
+      </w:pPr>
+      <w:r>
+        <w:rPr>
+          <w:rFonts w:ascii="Calibri" w:hAnsi="Calibri" w:cs="Calibri"/>
+        </w:rPr>
+        <w:t>git add .</w:t>
+      </w:r>
     </w:p>
     <w:p>
       <w:pPr>
         <w:numPr>
           <w:ilvl w:val="0"/>
-          <w:numId w:val="6"/>
+          <w:numId w:val="13"/>
         </w:numPr>
         <w:spacing w:after="0" w:line="240" w:lineRule="auto"/>
         <w:ind w:left="1080"/>
         <w:textAlignment w:val="center"/>
         <w:rPr>
-          <w:rFonts w:ascii="Calibri" w:eastAsia="Times New Roman" w:hAnsi="Calibri" w:cs="Calibri"/>
-        </w:rPr>
-      </w:pPr>
-      <w:r>
-        <w:rPr>
-          <w:rFonts w:ascii="Calibri" w:eastAsia="Times New Roman" w:hAnsi="Calibri" w:cs="Calibri"/>
-        </w:rPr>
-        <w:t>git commit -a "</w:t>
-      </w:r>
-      <w:proofErr w:type="gramStart"/>
-      <w:r>
-        <w:rPr>
-          <w:rFonts w:ascii="Calibri" w:eastAsia="Times New Roman" w:hAnsi="Calibri" w:cs="Calibri"/>
-        </w:rPr>
-        <w:t>KP :</w:t>
-      </w:r>
-      <w:proofErr w:type="gramEnd"/>
-      <w:r>
-        <w:rPr>
-          <w:rFonts w:ascii="Calibri" w:eastAsia="Times New Roman" w:hAnsi="Calibri" w:cs="Calibri"/>
-        </w:rPr>
-        <w:t xml:space="preserve"> Initial Commit Python App"</w:t>
+          <w:rFonts w:ascii="Calibri" w:hAnsi="Calibri" w:cs="Calibri"/>
+        </w:rPr>
+      </w:pPr>
+      <w:r>
+        <w:rPr>
+          <w:rFonts w:ascii="Calibri" w:hAnsi="Calibri" w:cs="Calibri"/>
+        </w:rPr>
+        <w:t>git commit -a "KP : Initial Commit Python App"</w:t>
       </w:r>
     </w:p>
     <w:p>
       <w:pPr>
         <w:numPr>
           <w:ilvl w:val="0"/>
-          <w:numId w:val="6"/>
+          <w:numId w:val="13"/>
         </w:numPr>
         <w:spacing w:after="0" w:line="240" w:lineRule="auto"/>
         <w:ind w:left="1080"/>
         <w:textAlignment w:val="center"/>
         <w:rPr>
+          <w:rFonts w:ascii="Calibri" w:hAnsi="Calibri" w:cs="Calibri"/>
+        </w:rPr>
+      </w:pPr>
+      <w:r>
+        <w:rPr>
+          <w:rFonts w:ascii="Calibri" w:hAnsi="Calibri" w:cs="Calibri"/>
+        </w:rPr>
+        <w:t>git push</w:t>
+      </w:r>
+    </w:p>
+    <w:p>
+      <w:pPr>
+        <w:pStyle w:val="NormalWeb"/>
+        <w:spacing w:before="0" w:beforeAutospacing="0" w:after="0" w:afterAutospacing="0"/>
+        <w:ind w:left="540"/>
+        <w:rPr>
+          <w:rFonts w:ascii="Calibri" w:hAnsi="Calibri" w:cs="Calibri"/>
+          <w:sz w:val="22"/>
+          <w:szCs w:val="22"/>
+        </w:rPr>
+      </w:pPr>
+      <w:r>
+        <w:rPr>
+          <w:rFonts w:ascii="Calibri" w:hAnsi="Calibri" w:cs="Calibri"/>
+          <w:sz w:val="22"/>
+          <w:szCs w:val="22"/>
+        </w:rPr>
+        <w:t> </w:t>
+      </w:r>
+    </w:p>
+    <w:p>
+      <w:pPr>
+        <w:pStyle w:val="NormalWeb"/>
+        <w:spacing w:before="0" w:beforeAutospacing="0" w:after="0" w:afterAutospacing="0"/>
+        <w:rPr>
+          <w:rFonts w:ascii="Calibri" w:hAnsi="Calibri" w:cs="Calibri"/>
+          <w:sz w:val="22"/>
+          <w:szCs w:val="22"/>
+        </w:rPr>
+      </w:pPr>
+      <w:r>
+        <w:rPr>
+          <w:rFonts w:ascii="Calibri" w:hAnsi="Calibri" w:cs="Calibri"/>
+          <w:sz w:val="22"/>
+          <w:szCs w:val="22"/>
+        </w:rPr>
+        <w:t> </w:t>
+      </w:r>
+    </w:p>
+    <w:p>
+      <w:pPr>
+        <w:pStyle w:val="NormalWeb"/>
+        <w:spacing w:before="0" w:beforeAutospacing="0" w:after="0" w:afterAutospacing="0"/>
+        <w:rPr>
+          <w:rFonts w:ascii="Calibri" w:hAnsi="Calibri" w:cs="Calibri"/>
+          <w:sz w:val="22"/>
+          <w:szCs w:val="22"/>
+        </w:rPr>
+      </w:pPr>
+      <w:r>
+        <w:rPr>
+          <w:rFonts w:ascii="Calibri" w:hAnsi="Calibri" w:cs="Calibri"/>
+          <w:sz w:val="22"/>
+          <w:szCs w:val="22"/>
+        </w:rPr>
+        <w:t> </w:t>
+      </w:r>
+    </w:p>
+    <w:p>
+      <w:pPr>
+        <w:spacing w:after="0" w:line="240" w:lineRule="auto"/>
+        <w:rPr>
           <w:rFonts w:ascii="Calibri" w:eastAsia="Times New Roman" w:hAnsi="Calibri" w:cs="Calibri"/>
         </w:rPr>
       </w:pPr>
-      <w:r>
-        <w:rPr>
-          <w:rFonts w:ascii="Calibri" w:eastAsia="Times New Roman" w:hAnsi="Calibri" w:cs="Calibri"/>
-        </w:rPr>
-        <w:t>git push</w:t>
-      </w:r>
-    </w:p>
-    <w:p>
-      <w:pPr>
-        <w:spacing w:after="0" w:line="240" w:lineRule="auto"/>
-        <w:ind w:left="540"/>
-        <w:rPr>
-          <w:rFonts w:ascii="Calibri" w:eastAsia="Times New Roman" w:hAnsi="Calibri" w:cs="Calibri"/>
-        </w:rPr>
-      </w:pPr>
-      <w:r>
-        <w:rPr>
-          <w:rFonts w:ascii="Calibri" w:eastAsia="Times New Roman" w:hAnsi="Calibri" w:cs="Calibri"/>
-        </w:rPr>
-        <w:t>  </w:t>
-      </w:r>
     </w:p>
     <w:sectPr>
       <w:pgSz w:w="12240" w:h="15840"/>
@@ -1122,6 +1801,155 @@
 <file path=word/numbering.xml><?xml version="1.0" encoding="utf-8"?>
 <w:numbering xmlns:wpc="http://schemas.microsoft.com/office/word/2010/wordprocessingCanvas" xmlns:cx="http://schemas.microsoft.com/office/drawing/2014/chartex" xmlns:cx1="http://schemas.microsoft.com/office/drawing/2015/9/8/chartex" xmlns:cx2="http://schemas.microsoft.com/office/drawing/2015/10/21/chartex" xmlns:cx3="http://schemas.microsoft.com/office/drawing/2016/5/9/chartex" xmlns:cx4="http://schemas.microsoft.com/office/drawing/2016/5/10/chartex" xmlns:cx5="http://schemas.microsoft.com/office/drawing/2016/5/11/chartex" xmlns:cx6="http://schemas.microsoft.com/office/drawing/2016/5/12/chartex" xmlns:cx7="http://schemas.microsoft.com/office/drawing/2016/5/13/chartex" xmlns:cx8="http://schemas.microsoft.com/office/drawing/2016/5/14/chartex" xmlns:mc="http://schemas.openxmlformats.org/markup-compatibility/2006" xmlns:aink="http://schemas.microsoft.com/office/drawing/2016/ink" xmlns:am3d="http://schemas.microsoft.com/office/drawing/2017/model3d" xmlns:o="urn:schemas-microsoft-com:office:office" xmlns:r="http://schemas.openxmlformats.org/officeDocument/2006/relationships" xmlns:m="http://schemas.openxmlformats.org/officeDocument/2006/math" xmlns:v="urn:schemas-microsoft-com:vml" xmlns:wp14="http://schemas.microsoft.com/office/word/2010/wordprocessingDrawing" xmlns:wp="http://schemas.openxmlformats.org/drawingml/2006/wordprocessingDrawing" xmlns:w10="urn:schemas-microsoft-com:office:word" xmlns:w="http://schemas.openxmlformats.org/wordprocessingml/2006/main" xmlns:w14="http://schemas.microsoft.com/office/word/2010/wordml" xmlns:w15="http://schemas.microsoft.com/office/word/2012/wordml" xmlns:w16cid="http://schemas.microsoft.com/office/word/2016/wordml/cid" xmlns:w16se="http://schemas.microsoft.com/office/word/2015/wordml/symex" xmlns:wpg="http://schemas.microsoft.com/office/word/2010/wordprocessingGroup" xmlns:wpi="http://schemas.microsoft.com/office/word/2010/wordprocessingInk" xmlns:wne="http://schemas.microsoft.com/office/word/2006/wordml" xmlns:wps="http://schemas.microsoft.com/office/word/2010/wordprocessingShape" mc:Ignorable="w14 w15 w16se w16cid wp14">
   <w:abstractNum w:abstractNumId="0" w15:restartNumberingAfterBreak="0">
+    <w:nsid w:val="05CE6CC8"/>
+    <w:multiLevelType w:val="multilevel"/>
+    <w:tmpl w:val="23F017B6"/>
+    <w:lvl w:ilvl="0">
+      <w:start w:val="1"/>
+      <w:numFmt w:val="bullet"/>
+      <w:lvlText w:val="o"/>
+      <w:lvlJc w:val="left"/>
+      <w:pPr>
+        <w:tabs>
+          <w:tab w:val="num" w:pos="720"/>
+        </w:tabs>
+        <w:ind w:left="720" w:hanging="360"/>
+      </w:pPr>
+      <w:rPr>
+        <w:rFonts w:ascii="Courier New" w:hAnsi="Courier New" w:hint="default"/>
+        <w:sz w:val="20"/>
+      </w:rPr>
+    </w:lvl>
+    <w:lvl w:ilvl="1" w:tentative="1">
+      <w:start w:val="1"/>
+      <w:numFmt w:val="bullet"/>
+      <w:lvlText w:val="o"/>
+      <w:lvlJc w:val="left"/>
+      <w:pPr>
+        <w:tabs>
+          <w:tab w:val="num" w:pos="1440"/>
+        </w:tabs>
+        <w:ind w:left="1440" w:hanging="360"/>
+      </w:pPr>
+      <w:rPr>
+        <w:rFonts w:ascii="Courier New" w:hAnsi="Courier New" w:hint="default"/>
+        <w:sz w:val="20"/>
+      </w:rPr>
+    </w:lvl>
+    <w:lvl w:ilvl="2" w:tentative="1">
+      <w:start w:val="1"/>
+      <w:numFmt w:val="bullet"/>
+      <w:lvlText w:val="o"/>
+      <w:lvlJc w:val="left"/>
+      <w:pPr>
+        <w:tabs>
+          <w:tab w:val="num" w:pos="2160"/>
+        </w:tabs>
+        <w:ind w:left="2160" w:hanging="360"/>
+      </w:pPr>
+      <w:rPr>
+        <w:rFonts w:ascii="Courier New" w:hAnsi="Courier New" w:hint="default"/>
+        <w:sz w:val="20"/>
+      </w:rPr>
+    </w:lvl>
+    <w:lvl w:ilvl="3" w:tentative="1">
+      <w:start w:val="1"/>
+      <w:numFmt w:val="bullet"/>
+      <w:lvlText w:val="o"/>
+      <w:lvlJc w:val="left"/>
+      <w:pPr>
+        <w:tabs>
+          <w:tab w:val="num" w:pos="2880"/>
+        </w:tabs>
+        <w:ind w:left="2880" w:hanging="360"/>
+      </w:pPr>
+      <w:rPr>
+        <w:rFonts w:ascii="Courier New" w:hAnsi="Courier New" w:hint="default"/>
+        <w:sz w:val="20"/>
+      </w:rPr>
+    </w:lvl>
+    <w:lvl w:ilvl="4" w:tentative="1">
+      <w:start w:val="1"/>
+      <w:numFmt w:val="bullet"/>
+      <w:lvlText w:val="o"/>
+      <w:lvlJc w:val="left"/>
+      <w:pPr>
+        <w:tabs>
+          <w:tab w:val="num" w:pos="3600"/>
+        </w:tabs>
+        <w:ind w:left="3600" w:hanging="360"/>
+      </w:pPr>
+      <w:rPr>
+        <w:rFonts w:ascii="Courier New" w:hAnsi="Courier New" w:hint="default"/>
+        <w:sz w:val="20"/>
+      </w:rPr>
+    </w:lvl>
+    <w:lvl w:ilvl="5" w:tentative="1">
+      <w:start w:val="1"/>
+      <w:numFmt w:val="bullet"/>
+      <w:lvlText w:val="o"/>
+      <w:lvlJc w:val="left"/>
+      <w:pPr>
+        <w:tabs>
+          <w:tab w:val="num" w:pos="4320"/>
+        </w:tabs>
+        <w:ind w:left="4320" w:hanging="360"/>
+      </w:pPr>
+      <w:rPr>
+        <w:rFonts w:ascii="Courier New" w:hAnsi="Courier New" w:hint="default"/>
+        <w:sz w:val="20"/>
+      </w:rPr>
+    </w:lvl>
+    <w:lvl w:ilvl="6" w:tentative="1">
+      <w:start w:val="1"/>
+      <w:numFmt w:val="bullet"/>
+      <w:lvlText w:val="o"/>
+      <w:lvlJc w:val="left"/>
+      <w:pPr>
+        <w:tabs>
+          <w:tab w:val="num" w:pos="5040"/>
+        </w:tabs>
+        <w:ind w:left="5040" w:hanging="360"/>
+      </w:pPr>
+      <w:rPr>
+        <w:rFonts w:ascii="Courier New" w:hAnsi="Courier New" w:hint="default"/>
+        <w:sz w:val="20"/>
+      </w:rPr>
+    </w:lvl>
+    <w:lvl w:ilvl="7" w:tentative="1">
+      <w:start w:val="1"/>
+      <w:numFmt w:val="bullet"/>
+      <w:lvlText w:val="o"/>
+      <w:lvlJc w:val="left"/>
+      <w:pPr>
+        <w:tabs>
+          <w:tab w:val="num" w:pos="5760"/>
+        </w:tabs>
+        <w:ind w:left="5760" w:hanging="360"/>
+      </w:pPr>
+      <w:rPr>
+        <w:rFonts w:ascii="Courier New" w:hAnsi="Courier New" w:hint="default"/>
+        <w:sz w:val="20"/>
+      </w:rPr>
+    </w:lvl>
+    <w:lvl w:ilvl="8" w:tentative="1">
+      <w:start w:val="1"/>
+      <w:numFmt w:val="bullet"/>
+      <w:lvlText w:val="o"/>
+      <w:lvlJc w:val="left"/>
+      <w:pPr>
+        <w:tabs>
+          <w:tab w:val="num" w:pos="6480"/>
+        </w:tabs>
+        <w:ind w:left="6480" w:hanging="360"/>
+      </w:pPr>
+      <w:rPr>
+        <w:rFonts w:ascii="Courier New" w:hAnsi="Courier New" w:hint="default"/>
+        <w:sz w:val="20"/>
+      </w:rPr>
+    </w:lvl>
+  </w:abstractNum>
+  <w:abstractNum w:abstractNumId="1" w15:restartNumberingAfterBreak="0">
     <w:nsid w:val="175C4EF1"/>
     <w:multiLevelType w:val="multilevel"/>
     <w:tmpl w:val="6B32D99A"/>
@@ -1270,7 +2098,156 @@
       </w:rPr>
     </w:lvl>
   </w:abstractNum>
-  <w:abstractNum w:abstractNumId="1" w15:restartNumberingAfterBreak="0">
+  <w:abstractNum w:abstractNumId="2" w15:restartNumberingAfterBreak="0">
+    <w:nsid w:val="1B7C1C84"/>
+    <w:multiLevelType w:val="multilevel"/>
+    <w:tmpl w:val="7A160978"/>
+    <w:lvl w:ilvl="0">
+      <w:start w:val="1"/>
+      <w:numFmt w:val="bullet"/>
+      <w:lvlText w:val=""/>
+      <w:lvlJc w:val="left"/>
+      <w:pPr>
+        <w:tabs>
+          <w:tab w:val="num" w:pos="720"/>
+        </w:tabs>
+        <w:ind w:left="720" w:hanging="360"/>
+      </w:pPr>
+      <w:rPr>
+        <w:rFonts w:ascii="Symbol" w:hAnsi="Symbol" w:hint="default"/>
+        <w:sz w:val="20"/>
+      </w:rPr>
+    </w:lvl>
+    <w:lvl w:ilvl="1" w:tentative="1">
+      <w:start w:val="1"/>
+      <w:numFmt w:val="bullet"/>
+      <w:lvlText w:val=""/>
+      <w:lvlJc w:val="left"/>
+      <w:pPr>
+        <w:tabs>
+          <w:tab w:val="num" w:pos="1440"/>
+        </w:tabs>
+        <w:ind w:left="1440" w:hanging="360"/>
+      </w:pPr>
+      <w:rPr>
+        <w:rFonts w:ascii="Symbol" w:hAnsi="Symbol" w:hint="default"/>
+        <w:sz w:val="20"/>
+      </w:rPr>
+    </w:lvl>
+    <w:lvl w:ilvl="2" w:tentative="1">
+      <w:start w:val="1"/>
+      <w:numFmt w:val="bullet"/>
+      <w:lvlText w:val=""/>
+      <w:lvlJc w:val="left"/>
+      <w:pPr>
+        <w:tabs>
+          <w:tab w:val="num" w:pos="2160"/>
+        </w:tabs>
+        <w:ind w:left="2160" w:hanging="360"/>
+      </w:pPr>
+      <w:rPr>
+        <w:rFonts w:ascii="Symbol" w:hAnsi="Symbol" w:hint="default"/>
+        <w:sz w:val="20"/>
+      </w:rPr>
+    </w:lvl>
+    <w:lvl w:ilvl="3" w:tentative="1">
+      <w:start w:val="1"/>
+      <w:numFmt w:val="bullet"/>
+      <w:lvlText w:val=""/>
+      <w:lvlJc w:val="left"/>
+      <w:pPr>
+        <w:tabs>
+          <w:tab w:val="num" w:pos="2880"/>
+        </w:tabs>
+        <w:ind w:left="2880" w:hanging="360"/>
+      </w:pPr>
+      <w:rPr>
+        <w:rFonts w:ascii="Symbol" w:hAnsi="Symbol" w:hint="default"/>
+        <w:sz w:val="20"/>
+      </w:rPr>
+    </w:lvl>
+    <w:lvl w:ilvl="4" w:tentative="1">
+      <w:start w:val="1"/>
+      <w:numFmt w:val="bullet"/>
+      <w:lvlText w:val=""/>
+      <w:lvlJc w:val="left"/>
+      <w:pPr>
+        <w:tabs>
+          <w:tab w:val="num" w:pos="3600"/>
+        </w:tabs>
+        <w:ind w:left="3600" w:hanging="360"/>
+      </w:pPr>
+      <w:rPr>
+        <w:rFonts w:ascii="Symbol" w:hAnsi="Symbol" w:hint="default"/>
+        <w:sz w:val="20"/>
+      </w:rPr>
+    </w:lvl>
+    <w:lvl w:ilvl="5" w:tentative="1">
+      <w:start w:val="1"/>
+      <w:numFmt w:val="bullet"/>
+      <w:lvlText w:val=""/>
+      <w:lvlJc w:val="left"/>
+      <w:pPr>
+        <w:tabs>
+          <w:tab w:val="num" w:pos="4320"/>
+        </w:tabs>
+        <w:ind w:left="4320" w:hanging="360"/>
+      </w:pPr>
+      <w:rPr>
+        <w:rFonts w:ascii="Symbol" w:hAnsi="Symbol" w:hint="default"/>
+        <w:sz w:val="20"/>
+      </w:rPr>
+    </w:lvl>
+    <w:lvl w:ilvl="6" w:tentative="1">
+      <w:start w:val="1"/>
+      <w:numFmt w:val="bullet"/>
+      <w:lvlText w:val=""/>
+      <w:lvlJc w:val="left"/>
+      <w:pPr>
+        <w:tabs>
+          <w:tab w:val="num" w:pos="5040"/>
+        </w:tabs>
+        <w:ind w:left="5040" w:hanging="360"/>
+      </w:pPr>
+      <w:rPr>
+        <w:rFonts w:ascii="Symbol" w:hAnsi="Symbol" w:hint="default"/>
+        <w:sz w:val="20"/>
+      </w:rPr>
+    </w:lvl>
+    <w:lvl w:ilvl="7" w:tentative="1">
+      <w:start w:val="1"/>
+      <w:numFmt w:val="bullet"/>
+      <w:lvlText w:val=""/>
+      <w:lvlJc w:val="left"/>
+      <w:pPr>
+        <w:tabs>
+          <w:tab w:val="num" w:pos="5760"/>
+        </w:tabs>
+        <w:ind w:left="5760" w:hanging="360"/>
+      </w:pPr>
+      <w:rPr>
+        <w:rFonts w:ascii="Symbol" w:hAnsi="Symbol" w:hint="default"/>
+        <w:sz w:val="20"/>
+      </w:rPr>
+    </w:lvl>
+    <w:lvl w:ilvl="8" w:tentative="1">
+      <w:start w:val="1"/>
+      <w:numFmt w:val="bullet"/>
+      <w:lvlText w:val=""/>
+      <w:lvlJc w:val="left"/>
+      <w:pPr>
+        <w:tabs>
+          <w:tab w:val="num" w:pos="6480"/>
+        </w:tabs>
+        <w:ind w:left="6480" w:hanging="360"/>
+      </w:pPr>
+      <w:rPr>
+        <w:rFonts w:ascii="Symbol" w:hAnsi="Symbol" w:hint="default"/>
+        <w:sz w:val="20"/>
+      </w:rPr>
+    </w:lvl>
+  </w:abstractNum>
+  <w:abstractNum w:abstractNumId="3" w15:restartNumberingAfterBreak="0">
     <w:nsid w:val="25E21AAC"/>
     <w:multiLevelType w:val="multilevel"/>
     <w:tmpl w:val="EB0254A6"/>
@@ -1419,7 +2396,7 @@
       </w:rPr>
     </w:lvl>
   </w:abstractNum>
-  <w:abstractNum w:abstractNumId="2" w15:restartNumberingAfterBreak="0">
+  <w:abstractNum w:abstractNumId="4" w15:restartNumberingAfterBreak="0">
     <w:nsid w:val="37947A78"/>
     <w:multiLevelType w:val="multilevel"/>
     <w:tmpl w:val="2B468752"/>
@@ -1568,7 +2545,454 @@
       </w:rPr>
     </w:lvl>
   </w:abstractNum>
-  <w:abstractNum w:abstractNumId="3" w15:restartNumberingAfterBreak="0">
+  <w:abstractNum w:abstractNumId="5" w15:restartNumberingAfterBreak="0">
+    <w:nsid w:val="3B9452B8"/>
+    <w:multiLevelType w:val="multilevel"/>
+    <w:tmpl w:val="31AC128A"/>
+    <w:lvl w:ilvl="0">
+      <w:start w:val="1"/>
+      <w:numFmt w:val="bullet"/>
+      <w:lvlText w:val=""/>
+      <w:lvlJc w:val="left"/>
+      <w:pPr>
+        <w:tabs>
+          <w:tab w:val="num" w:pos="720"/>
+        </w:tabs>
+        <w:ind w:left="720" w:hanging="360"/>
+      </w:pPr>
+      <w:rPr>
+        <w:rFonts w:ascii="Symbol" w:hAnsi="Symbol" w:hint="default"/>
+        <w:sz w:val="20"/>
+      </w:rPr>
+    </w:lvl>
+    <w:lvl w:ilvl="1" w:tentative="1">
+      <w:start w:val="1"/>
+      <w:numFmt w:val="bullet"/>
+      <w:lvlText w:val=""/>
+      <w:lvlJc w:val="left"/>
+      <w:pPr>
+        <w:tabs>
+          <w:tab w:val="num" w:pos="1440"/>
+        </w:tabs>
+        <w:ind w:left="1440" w:hanging="360"/>
+      </w:pPr>
+      <w:rPr>
+        <w:rFonts w:ascii="Symbol" w:hAnsi="Symbol" w:hint="default"/>
+        <w:sz w:val="20"/>
+      </w:rPr>
+    </w:lvl>
+    <w:lvl w:ilvl="2" w:tentative="1">
+      <w:start w:val="1"/>
+      <w:numFmt w:val="bullet"/>
+      <w:lvlText w:val=""/>
+      <w:lvlJc w:val="left"/>
+      <w:pPr>
+        <w:tabs>
+          <w:tab w:val="num" w:pos="2160"/>
+        </w:tabs>
+        <w:ind w:left="2160" w:hanging="360"/>
+      </w:pPr>
+      <w:rPr>
+        <w:rFonts w:ascii="Symbol" w:hAnsi="Symbol" w:hint="default"/>
+        <w:sz w:val="20"/>
+      </w:rPr>
+    </w:lvl>
+    <w:lvl w:ilvl="3" w:tentative="1">
+      <w:start w:val="1"/>
+      <w:numFmt w:val="bullet"/>
+      <w:lvlText w:val=""/>
+      <w:lvlJc w:val="left"/>
+      <w:pPr>
+        <w:tabs>
+          <w:tab w:val="num" w:pos="2880"/>
+        </w:tabs>
+        <w:ind w:left="2880" w:hanging="360"/>
+      </w:pPr>
+      <w:rPr>
+        <w:rFonts w:ascii="Symbol" w:hAnsi="Symbol" w:hint="default"/>
+        <w:sz w:val="20"/>
+      </w:rPr>
+    </w:lvl>
+    <w:lvl w:ilvl="4" w:tentative="1">
+      <w:start w:val="1"/>
+      <w:numFmt w:val="bullet"/>
+      <w:lvlText w:val=""/>
+      <w:lvlJc w:val="left"/>
+      <w:pPr>
+        <w:tabs>
+          <w:tab w:val="num" w:pos="3600"/>
+        </w:tabs>
+        <w:ind w:left="3600" w:hanging="360"/>
+      </w:pPr>
+      <w:rPr>
+        <w:rFonts w:ascii="Symbol" w:hAnsi="Symbol" w:hint="default"/>
+        <w:sz w:val="20"/>
+      </w:rPr>
+    </w:lvl>
+    <w:lvl w:ilvl="5" w:tentative="1">
+      <w:start w:val="1"/>
+      <w:numFmt w:val="bullet"/>
+      <w:lvlText w:val=""/>
+      <w:lvlJc w:val="left"/>
+      <w:pPr>
+        <w:tabs>
+          <w:tab w:val="num" w:pos="4320"/>
+        </w:tabs>
+        <w:ind w:left="4320" w:hanging="360"/>
+      </w:pPr>
+      <w:rPr>
+        <w:rFonts w:ascii="Symbol" w:hAnsi="Symbol" w:hint="default"/>
+        <w:sz w:val="20"/>
+      </w:rPr>
+    </w:lvl>
+    <w:lvl w:ilvl="6" w:tentative="1">
+      <w:start w:val="1"/>
+      <w:numFmt w:val="bullet"/>
+      <w:lvlText w:val=""/>
+      <w:lvlJc w:val="left"/>
+      <w:pPr>
+        <w:tabs>
+          <w:tab w:val="num" w:pos="5040"/>
+        </w:tabs>
+        <w:ind w:left="5040" w:hanging="360"/>
+      </w:pPr>
+      <w:rPr>
+        <w:rFonts w:ascii="Symbol" w:hAnsi="Symbol" w:hint="default"/>
+        <w:sz w:val="20"/>
+      </w:rPr>
+    </w:lvl>
+    <w:lvl w:ilvl="7" w:tentative="1">
+      <w:start w:val="1"/>
+      <w:numFmt w:val="bullet"/>
+      <w:lvlText w:val=""/>
+      <w:lvlJc w:val="left"/>
+      <w:pPr>
+        <w:tabs>
+          <w:tab w:val="num" w:pos="5760"/>
+        </w:tabs>
+        <w:ind w:left="5760" w:hanging="360"/>
+      </w:pPr>
+      <w:rPr>
+        <w:rFonts w:ascii="Symbol" w:hAnsi="Symbol" w:hint="default"/>
+        <w:sz w:val="20"/>
+      </w:rPr>
+    </w:lvl>
+    <w:lvl w:ilvl="8" w:tentative="1">
+      <w:start w:val="1"/>
+      <w:numFmt w:val="bullet"/>
+      <w:lvlText w:val=""/>
+      <w:lvlJc w:val="left"/>
+      <w:pPr>
+        <w:tabs>
+          <w:tab w:val="num" w:pos="6480"/>
+        </w:tabs>
+        <w:ind w:left="6480" w:hanging="360"/>
+      </w:pPr>
+      <w:rPr>
+        <w:rFonts w:ascii="Symbol" w:hAnsi="Symbol" w:hint="default"/>
+        <w:sz w:val="20"/>
+      </w:rPr>
+    </w:lvl>
+  </w:abstractNum>
+  <w:abstractNum w:abstractNumId="6" w15:restartNumberingAfterBreak="0">
+    <w:nsid w:val="49852CA0"/>
+    <w:multiLevelType w:val="multilevel"/>
+    <w:tmpl w:val="5CF8F15C"/>
+    <w:lvl w:ilvl="0">
+      <w:start w:val="1"/>
+      <w:numFmt w:val="bullet"/>
+      <w:lvlText w:val=""/>
+      <w:lvlJc w:val="left"/>
+      <w:pPr>
+        <w:tabs>
+          <w:tab w:val="num" w:pos="720"/>
+        </w:tabs>
+        <w:ind w:left="720" w:hanging="360"/>
+      </w:pPr>
+      <w:rPr>
+        <w:rFonts w:ascii="Symbol" w:hAnsi="Symbol" w:hint="default"/>
+        <w:sz w:val="20"/>
+      </w:rPr>
+    </w:lvl>
+    <w:lvl w:ilvl="1" w:tentative="1">
+      <w:start w:val="1"/>
+      <w:numFmt w:val="bullet"/>
+      <w:lvlText w:val=""/>
+      <w:lvlJc w:val="left"/>
+      <w:pPr>
+        <w:tabs>
+          <w:tab w:val="num" w:pos="1440"/>
+        </w:tabs>
+        <w:ind w:left="1440" w:hanging="360"/>
+      </w:pPr>
+      <w:rPr>
+        <w:rFonts w:ascii="Symbol" w:hAnsi="Symbol" w:hint="default"/>
+        <w:sz w:val="20"/>
+      </w:rPr>
+    </w:lvl>
+    <w:lvl w:ilvl="2" w:tentative="1">
+      <w:start w:val="1"/>
+      <w:numFmt w:val="bullet"/>
+      <w:lvlText w:val=""/>
+      <w:lvlJc w:val="left"/>
+      <w:pPr>
+        <w:tabs>
+          <w:tab w:val="num" w:pos="2160"/>
+        </w:tabs>
+        <w:ind w:left="2160" w:hanging="360"/>
+      </w:pPr>
+      <w:rPr>
+        <w:rFonts w:ascii="Symbol" w:hAnsi="Symbol" w:hint="default"/>
+        <w:sz w:val="20"/>
+      </w:rPr>
+    </w:lvl>
+    <w:lvl w:ilvl="3" w:tentative="1">
+      <w:start w:val="1"/>
+      <w:numFmt w:val="bullet"/>
+      <w:lvlText w:val=""/>
+      <w:lvlJc w:val="left"/>
+      <w:pPr>
+        <w:tabs>
+          <w:tab w:val="num" w:pos="2880"/>
+        </w:tabs>
+        <w:ind w:left="2880" w:hanging="360"/>
+      </w:pPr>
+      <w:rPr>
+        <w:rFonts w:ascii="Symbol" w:hAnsi="Symbol" w:hint="default"/>
+        <w:sz w:val="20"/>
+      </w:rPr>
+    </w:lvl>
+    <w:lvl w:ilvl="4" w:tentative="1">
+      <w:start w:val="1"/>
+      <w:numFmt w:val="bullet"/>
+      <w:lvlText w:val=""/>
+      <w:lvlJc w:val="left"/>
+      <w:pPr>
+        <w:tabs>
+          <w:tab w:val="num" w:pos="3600"/>
+        </w:tabs>
+        <w:ind w:left="3600" w:hanging="360"/>
+      </w:pPr>
+      <w:rPr>
+        <w:rFonts w:ascii="Symbol" w:hAnsi="Symbol" w:hint="default"/>
+        <w:sz w:val="20"/>
+      </w:rPr>
+    </w:lvl>
+    <w:lvl w:ilvl="5" w:tentative="1">
+      <w:start w:val="1"/>
+      <w:numFmt w:val="bullet"/>
+      <w:lvlText w:val=""/>
+      <w:lvlJc w:val="left"/>
+      <w:pPr>
+        <w:tabs>
+          <w:tab w:val="num" w:pos="4320"/>
+        </w:tabs>
+        <w:ind w:left="4320" w:hanging="360"/>
+      </w:pPr>
+      <w:rPr>
+        <w:rFonts w:ascii="Symbol" w:hAnsi="Symbol" w:hint="default"/>
+        <w:sz w:val="20"/>
+      </w:rPr>
+    </w:lvl>
+    <w:lvl w:ilvl="6" w:tentative="1">
+      <w:start w:val="1"/>
+      <w:numFmt w:val="bullet"/>
+      <w:lvlText w:val=""/>
+      <w:lvlJc w:val="left"/>
+      <w:pPr>
+        <w:tabs>
+          <w:tab w:val="num" w:pos="5040"/>
+        </w:tabs>
+        <w:ind w:left="5040" w:hanging="360"/>
+      </w:pPr>
+      <w:rPr>
+        <w:rFonts w:ascii="Symbol" w:hAnsi="Symbol" w:hint="default"/>
+        <w:sz w:val="20"/>
+      </w:rPr>
+    </w:lvl>
+    <w:lvl w:ilvl="7" w:tentative="1">
+      <w:start w:val="1"/>
+      <w:numFmt w:val="bullet"/>
+      <w:lvlText w:val=""/>
+      <w:lvlJc w:val="left"/>
+      <w:pPr>
+        <w:tabs>
+          <w:tab w:val="num" w:pos="5760"/>
+        </w:tabs>
+        <w:ind w:left="5760" w:hanging="360"/>
+      </w:pPr>
+      <w:rPr>
+        <w:rFonts w:ascii="Symbol" w:hAnsi="Symbol" w:hint="default"/>
+        <w:sz w:val="20"/>
+      </w:rPr>
+    </w:lvl>
+    <w:lvl w:ilvl="8" w:tentative="1">
+      <w:start w:val="1"/>
+      <w:numFmt w:val="bullet"/>
+      <w:lvlText w:val=""/>
+      <w:lvlJc w:val="left"/>
+      <w:pPr>
+        <w:tabs>
+          <w:tab w:val="num" w:pos="6480"/>
+        </w:tabs>
+        <w:ind w:left="6480" w:hanging="360"/>
+      </w:pPr>
+      <w:rPr>
+        <w:rFonts w:ascii="Symbol" w:hAnsi="Symbol" w:hint="default"/>
+        <w:sz w:val="20"/>
+      </w:rPr>
+    </w:lvl>
+  </w:abstractNum>
+  <w:abstractNum w:abstractNumId="7" w15:restartNumberingAfterBreak="0">
+    <w:nsid w:val="51A567C2"/>
+    <w:multiLevelType w:val="multilevel"/>
+    <w:tmpl w:val="9EF0FA54"/>
+    <w:lvl w:ilvl="0">
+      <w:start w:val="1"/>
+      <w:numFmt w:val="bullet"/>
+      <w:lvlText w:val=""/>
+      <w:lvlJc w:val="left"/>
+      <w:pPr>
+        <w:tabs>
+          <w:tab w:val="num" w:pos="720"/>
+        </w:tabs>
+        <w:ind w:left="720" w:hanging="360"/>
+      </w:pPr>
+      <w:rPr>
+        <w:rFonts w:ascii="Symbol" w:hAnsi="Symbol" w:hint="default"/>
+        <w:sz w:val="20"/>
+      </w:rPr>
+    </w:lvl>
+    <w:lvl w:ilvl="1">
+      <w:start w:val="1"/>
+      <w:numFmt w:val="bullet"/>
+      <w:lvlText w:val="o"/>
+      <w:lvlJc w:val="left"/>
+      <w:pPr>
+        <w:tabs>
+          <w:tab w:val="num" w:pos="1440"/>
+        </w:tabs>
+        <w:ind w:left="1440" w:hanging="360"/>
+      </w:pPr>
+      <w:rPr>
+        <w:rFonts w:ascii="Courier New" w:hAnsi="Courier New" w:hint="default"/>
+        <w:sz w:val="20"/>
+      </w:rPr>
+    </w:lvl>
+    <w:lvl w:ilvl="2" w:tentative="1">
+      <w:start w:val="1"/>
+      <w:numFmt w:val="bullet"/>
+      <w:lvlText w:val=""/>
+      <w:lvlJc w:val="left"/>
+      <w:pPr>
+        <w:tabs>
+          <w:tab w:val="num" w:pos="2160"/>
+        </w:tabs>
+        <w:ind w:left="2160" w:hanging="360"/>
+      </w:pPr>
+      <w:rPr>
+        <w:rFonts w:ascii="Symbol" w:hAnsi="Symbol" w:hint="default"/>
+        <w:sz w:val="20"/>
+      </w:rPr>
+    </w:lvl>
+    <w:lvl w:ilvl="3" w:tentative="1">
+      <w:start w:val="1"/>
+      <w:numFmt w:val="bullet"/>
+      <w:lvlText w:val=""/>
+      <w:lvlJc w:val="left"/>
+      <w:pPr>
+        <w:tabs>
+          <w:tab w:val="num" w:pos="2880"/>
+        </w:tabs>
+        <w:ind w:left="2880" w:hanging="360"/>
+      </w:pPr>
+      <w:rPr>
+        <w:rFonts w:ascii="Symbol" w:hAnsi="Symbol" w:hint="default"/>
+        <w:sz w:val="20"/>
+      </w:rPr>
+    </w:lvl>
+    <w:lvl w:ilvl="4" w:tentative="1">
+      <w:start w:val="1"/>
+      <w:numFmt w:val="bullet"/>
+      <w:lvlText w:val=""/>
+      <w:lvlJc w:val="left"/>
+      <w:pPr>
+        <w:tabs>
+          <w:tab w:val="num" w:pos="3600"/>
+        </w:tabs>
+        <w:ind w:left="3600" w:hanging="360"/>
+      </w:pPr>
+      <w:rPr>
+        <w:rFonts w:ascii="Symbol" w:hAnsi="Symbol" w:hint="default"/>
+        <w:sz w:val="20"/>
+      </w:rPr>
+    </w:lvl>
+    <w:lvl w:ilvl="5" w:tentative="1">
+      <w:start w:val="1"/>
+      <w:numFmt w:val="bullet"/>
+      <w:lvlText w:val=""/>
+      <w:lvlJc w:val="left"/>
+      <w:pPr>
+        <w:tabs>
+          <w:tab w:val="num" w:pos="4320"/>
+        </w:tabs>
+        <w:ind w:left="4320" w:hanging="360"/>
+      </w:pPr>
+      <w:rPr>
+        <w:rFonts w:ascii="Symbol" w:hAnsi="Symbol" w:hint="default"/>
+        <w:sz w:val="20"/>
+      </w:rPr>
+    </w:lvl>
+    <w:lvl w:ilvl="6" w:tentative="1">
+      <w:start w:val="1"/>
+      <w:numFmt w:val="bullet"/>
+      <w:lvlText w:val=""/>
+      <w:lvlJc w:val="left"/>
+      <w:pPr>
+        <w:tabs>
+          <w:tab w:val="num" w:pos="5040"/>
+        </w:tabs>
+        <w:ind w:left="5040" w:hanging="360"/>
+      </w:pPr>
+      <w:rPr>
+        <w:rFonts w:ascii="Symbol" w:hAnsi="Symbol" w:hint="default"/>
+        <w:sz w:val="20"/>
+      </w:rPr>
+    </w:lvl>
+    <w:lvl w:ilvl="7" w:tentative="1">
+      <w:start w:val="1"/>
+      <w:numFmt w:val="bullet"/>
+      <w:lvlText w:val=""/>
+      <w:lvlJc w:val="left"/>
+      <w:pPr>
+        <w:tabs>
+          <w:tab w:val="num" w:pos="5760"/>
+        </w:tabs>
+        <w:ind w:left="5760" w:hanging="360"/>
+      </w:pPr>
+      <w:rPr>
+        <w:rFonts w:ascii="Symbol" w:hAnsi="Symbol" w:hint="default"/>
+        <w:sz w:val="20"/>
+      </w:rPr>
+    </w:lvl>
+    <w:lvl w:ilvl="8" w:tentative="1">
+      <w:start w:val="1"/>
+      <w:numFmt w:val="bullet"/>
+      <w:lvlText w:val=""/>
+      <w:lvlJc w:val="left"/>
+      <w:pPr>
+        <w:tabs>
+          <w:tab w:val="num" w:pos="6480"/>
+        </w:tabs>
+        <w:ind w:left="6480" w:hanging="360"/>
+      </w:pPr>
+      <w:rPr>
+        <w:rFonts w:ascii="Symbol" w:hAnsi="Symbol" w:hint="default"/>
+        <w:sz w:val="20"/>
+      </w:rPr>
+    </w:lvl>
+  </w:abstractNum>
+  <w:abstractNum w:abstractNumId="8" w15:restartNumberingAfterBreak="0">
     <w:nsid w:val="5A0951E5"/>
     <w:multiLevelType w:val="multilevel"/>
     <w:tmpl w:val="29DC2258"/>
@@ -1717,7 +3141,7 @@
       </w:rPr>
     </w:lvl>
   </w:abstractNum>
-  <w:abstractNum w:abstractNumId="4" w15:restartNumberingAfterBreak="0">
+  <w:abstractNum w:abstractNumId="9" w15:restartNumberingAfterBreak="0">
     <w:nsid w:val="5C870416"/>
     <w:multiLevelType w:val="multilevel"/>
     <w:tmpl w:val="F48ADE00"/>
@@ -1866,7 +3290,156 @@
       </w:rPr>
     </w:lvl>
   </w:abstractNum>
-  <w:abstractNum w:abstractNumId="5" w15:restartNumberingAfterBreak="0">
+  <w:abstractNum w:abstractNumId="10" w15:restartNumberingAfterBreak="0">
+    <w:nsid w:val="5E8E2EC6"/>
+    <w:multiLevelType w:val="multilevel"/>
+    <w:tmpl w:val="169A6114"/>
+    <w:lvl w:ilvl="0">
+      <w:start w:val="1"/>
+      <w:numFmt w:val="bullet"/>
+      <w:lvlText w:val=""/>
+      <w:lvlJc w:val="left"/>
+      <w:pPr>
+        <w:tabs>
+          <w:tab w:val="num" w:pos="720"/>
+        </w:tabs>
+        <w:ind w:left="720" w:hanging="360"/>
+      </w:pPr>
+      <w:rPr>
+        <w:rFonts w:ascii="Symbol" w:hAnsi="Symbol" w:hint="default"/>
+        <w:sz w:val="20"/>
+      </w:rPr>
+    </w:lvl>
+    <w:lvl w:ilvl="1" w:tentative="1">
+      <w:start w:val="1"/>
+      <w:numFmt w:val="bullet"/>
+      <w:lvlText w:val=""/>
+      <w:lvlJc w:val="left"/>
+      <w:pPr>
+        <w:tabs>
+          <w:tab w:val="num" w:pos="1440"/>
+        </w:tabs>
+        <w:ind w:left="1440" w:hanging="360"/>
+      </w:pPr>
+      <w:rPr>
+        <w:rFonts w:ascii="Symbol" w:hAnsi="Symbol" w:hint="default"/>
+        <w:sz w:val="20"/>
+      </w:rPr>
+    </w:lvl>
+    <w:lvl w:ilvl="2" w:tentative="1">
+      <w:start w:val="1"/>
+      <w:numFmt w:val="bullet"/>
+      <w:lvlText w:val=""/>
+      <w:lvlJc w:val="left"/>
+      <w:pPr>
+        <w:tabs>
+          <w:tab w:val="num" w:pos="2160"/>
+        </w:tabs>
+        <w:ind w:left="2160" w:hanging="360"/>
+      </w:pPr>
+      <w:rPr>
+        <w:rFonts w:ascii="Symbol" w:hAnsi="Symbol" w:hint="default"/>
+        <w:sz w:val="20"/>
+      </w:rPr>
+    </w:lvl>
+    <w:lvl w:ilvl="3" w:tentative="1">
+      <w:start w:val="1"/>
+      <w:numFmt w:val="bullet"/>
+      <w:lvlText w:val=""/>
+      <w:lvlJc w:val="left"/>
+      <w:pPr>
+        <w:tabs>
+          <w:tab w:val="num" w:pos="2880"/>
+        </w:tabs>
+        <w:ind w:left="2880" w:hanging="360"/>
+      </w:pPr>
+      <w:rPr>
+        <w:rFonts w:ascii="Symbol" w:hAnsi="Symbol" w:hint="default"/>
+        <w:sz w:val="20"/>
+      </w:rPr>
+    </w:lvl>
+    <w:lvl w:ilvl="4" w:tentative="1">
+      <w:start w:val="1"/>
+      <w:numFmt w:val="bullet"/>
+      <w:lvlText w:val=""/>
+      <w:lvlJc w:val="left"/>
+      <w:pPr>
+        <w:tabs>
+          <w:tab w:val="num" w:pos="3600"/>
+        </w:tabs>
+        <w:ind w:left="3600" w:hanging="360"/>
+      </w:pPr>
+      <w:rPr>
+        <w:rFonts w:ascii="Symbol" w:hAnsi="Symbol" w:hint="default"/>
+        <w:sz w:val="20"/>
+      </w:rPr>
+    </w:lvl>
+    <w:lvl w:ilvl="5" w:tentative="1">
+      <w:start w:val="1"/>
+      <w:numFmt w:val="bullet"/>
+      <w:lvlText w:val=""/>
+      <w:lvlJc w:val="left"/>
+      <w:pPr>
+        <w:tabs>
+          <w:tab w:val="num" w:pos="4320"/>
+        </w:tabs>
+        <w:ind w:left="4320" w:hanging="360"/>
+      </w:pPr>
+      <w:rPr>
+        <w:rFonts w:ascii="Symbol" w:hAnsi="Symbol" w:hint="default"/>
+        <w:sz w:val="20"/>
+      </w:rPr>
+    </w:lvl>
+    <w:lvl w:ilvl="6" w:tentative="1">
+      <w:start w:val="1"/>
+      <w:numFmt w:val="bullet"/>
+      <w:lvlText w:val=""/>
+      <w:lvlJc w:val="left"/>
+      <w:pPr>
+        <w:tabs>
+          <w:tab w:val="num" w:pos="5040"/>
+        </w:tabs>
+        <w:ind w:left="5040" w:hanging="360"/>
+      </w:pPr>
+      <w:rPr>
+        <w:rFonts w:ascii="Symbol" w:hAnsi="Symbol" w:hint="default"/>
+        <w:sz w:val="20"/>
+      </w:rPr>
+    </w:lvl>
+    <w:lvl w:ilvl="7" w:tentative="1">
+      <w:start w:val="1"/>
+      <w:numFmt w:val="bullet"/>
+      <w:lvlText w:val=""/>
+      <w:lvlJc w:val="left"/>
+      <w:pPr>
+        <w:tabs>
+          <w:tab w:val="num" w:pos="5760"/>
+        </w:tabs>
+        <w:ind w:left="5760" w:hanging="360"/>
+      </w:pPr>
+      <w:rPr>
+        <w:rFonts w:ascii="Symbol" w:hAnsi="Symbol" w:hint="default"/>
+        <w:sz w:val="20"/>
+      </w:rPr>
+    </w:lvl>
+    <w:lvl w:ilvl="8" w:tentative="1">
+      <w:start w:val="1"/>
+      <w:numFmt w:val="bullet"/>
+      <w:lvlText w:val=""/>
+      <w:lvlJc w:val="left"/>
+      <w:pPr>
+        <w:tabs>
+          <w:tab w:val="num" w:pos="6480"/>
+        </w:tabs>
+        <w:ind w:left="6480" w:hanging="360"/>
+      </w:pPr>
+      <w:rPr>
+        <w:rFonts w:ascii="Symbol" w:hAnsi="Symbol" w:hint="default"/>
+        <w:sz w:val="20"/>
+      </w:rPr>
+    </w:lvl>
+  </w:abstractNum>
+  <w:abstractNum w:abstractNumId="11" w15:restartNumberingAfterBreak="0">
     <w:nsid w:val="61E84D02"/>
     <w:multiLevelType w:val="multilevel"/>
     <w:tmpl w:val="316C7CA6"/>
@@ -2015,23 +3588,193 @@
       </w:rPr>
     </w:lvl>
   </w:abstractNum>
+  <w:abstractNum w:abstractNumId="12" w15:restartNumberingAfterBreak="0">
+    <w:nsid w:val="6CF55390"/>
+    <w:multiLevelType w:val="multilevel"/>
+    <w:tmpl w:val="F1E2235E"/>
+    <w:lvl w:ilvl="0">
+      <w:start w:val="1"/>
+      <w:numFmt w:val="bullet"/>
+      <w:lvlText w:val=""/>
+      <w:lvlJc w:val="left"/>
+      <w:pPr>
+        <w:tabs>
+          <w:tab w:val="num" w:pos="720"/>
+        </w:tabs>
+        <w:ind w:left="720" w:hanging="360"/>
+      </w:pPr>
+      <w:rPr>
+        <w:rFonts w:ascii="Symbol" w:hAnsi="Symbol" w:hint="default"/>
+        <w:sz w:val="20"/>
+      </w:rPr>
+    </w:lvl>
+    <w:lvl w:ilvl="1" w:tentative="1">
+      <w:start w:val="1"/>
+      <w:numFmt w:val="bullet"/>
+      <w:lvlText w:val=""/>
+      <w:lvlJc w:val="left"/>
+      <w:pPr>
+        <w:tabs>
+          <w:tab w:val="num" w:pos="1440"/>
+        </w:tabs>
+        <w:ind w:left="1440" w:hanging="360"/>
+      </w:pPr>
+      <w:rPr>
+        <w:rFonts w:ascii="Symbol" w:hAnsi="Symbol" w:hint="default"/>
+        <w:sz w:val="20"/>
+      </w:rPr>
+    </w:lvl>
+    <w:lvl w:ilvl="2" w:tentative="1">
+      <w:start w:val="1"/>
+      <w:numFmt w:val="bullet"/>
+      <w:lvlText w:val=""/>
+      <w:lvlJc w:val="left"/>
+      <w:pPr>
+        <w:tabs>
+          <w:tab w:val="num" w:pos="2160"/>
+        </w:tabs>
+        <w:ind w:left="2160" w:hanging="360"/>
+      </w:pPr>
+      <w:rPr>
+        <w:rFonts w:ascii="Symbol" w:hAnsi="Symbol" w:hint="default"/>
+        <w:sz w:val="20"/>
+      </w:rPr>
+    </w:lvl>
+    <w:lvl w:ilvl="3" w:tentative="1">
+      <w:start w:val="1"/>
+      <w:numFmt w:val="bullet"/>
+      <w:lvlText w:val=""/>
+      <w:lvlJc w:val="left"/>
+      <w:pPr>
+        <w:tabs>
+          <w:tab w:val="num" w:pos="2880"/>
+        </w:tabs>
+        <w:ind w:left="2880" w:hanging="360"/>
+      </w:pPr>
+      <w:rPr>
+        <w:rFonts w:ascii="Symbol" w:hAnsi="Symbol" w:hint="default"/>
+        <w:sz w:val="20"/>
+      </w:rPr>
+    </w:lvl>
+    <w:lvl w:ilvl="4" w:tentative="1">
+      <w:start w:val="1"/>
+      <w:numFmt w:val="bullet"/>
+      <w:lvlText w:val=""/>
+      <w:lvlJc w:val="left"/>
+      <w:pPr>
+        <w:tabs>
+          <w:tab w:val="num" w:pos="3600"/>
+        </w:tabs>
+        <w:ind w:left="3600" w:hanging="360"/>
+      </w:pPr>
+      <w:rPr>
+        <w:rFonts w:ascii="Symbol" w:hAnsi="Symbol" w:hint="default"/>
+        <w:sz w:val="20"/>
+      </w:rPr>
+    </w:lvl>
+    <w:lvl w:ilvl="5" w:tentative="1">
+      <w:start w:val="1"/>
+      <w:numFmt w:val="bullet"/>
+      <w:lvlText w:val=""/>
+      <w:lvlJc w:val="left"/>
+      <w:pPr>
+        <w:tabs>
+          <w:tab w:val="num" w:pos="4320"/>
+        </w:tabs>
+        <w:ind w:left="4320" w:hanging="360"/>
+      </w:pPr>
+      <w:rPr>
+        <w:rFonts w:ascii="Symbol" w:hAnsi="Symbol" w:hint="default"/>
+        <w:sz w:val="20"/>
+      </w:rPr>
+    </w:lvl>
+    <w:lvl w:ilvl="6" w:tentative="1">
+      <w:start w:val="1"/>
+      <w:numFmt w:val="bullet"/>
+      <w:lvlText w:val=""/>
+      <w:lvlJc w:val="left"/>
+      <w:pPr>
+        <w:tabs>
+          <w:tab w:val="num" w:pos="5040"/>
+        </w:tabs>
+        <w:ind w:left="5040" w:hanging="360"/>
+      </w:pPr>
+      <w:rPr>
+        <w:rFonts w:ascii="Symbol" w:hAnsi="Symbol" w:hint="default"/>
+        <w:sz w:val="20"/>
+      </w:rPr>
+    </w:lvl>
+    <w:lvl w:ilvl="7" w:tentative="1">
+      <w:start w:val="1"/>
+      <w:numFmt w:val="bullet"/>
+      <w:lvlText w:val=""/>
+      <w:lvlJc w:val="left"/>
+      <w:pPr>
+        <w:tabs>
+          <w:tab w:val="num" w:pos="5760"/>
+        </w:tabs>
+        <w:ind w:left="5760" w:hanging="360"/>
+      </w:pPr>
+      <w:rPr>
+        <w:rFonts w:ascii="Symbol" w:hAnsi="Symbol" w:hint="default"/>
+        <w:sz w:val="20"/>
+      </w:rPr>
+    </w:lvl>
+    <w:lvl w:ilvl="8" w:tentative="1">
+      <w:start w:val="1"/>
+      <w:numFmt w:val="bullet"/>
+      <w:lvlText w:val=""/>
+      <w:lvlJc w:val="left"/>
+      <w:pPr>
+        <w:tabs>
+          <w:tab w:val="num" w:pos="6480"/>
+        </w:tabs>
+        <w:ind w:left="6480" w:hanging="360"/>
+      </w:pPr>
+      <w:rPr>
+        <w:rFonts w:ascii="Symbol" w:hAnsi="Symbol" w:hint="default"/>
+        <w:sz w:val="20"/>
+      </w:rPr>
+    </w:lvl>
+  </w:abstractNum>
   <w:num w:numId="1">
+    <w:abstractNumId w:val="11"/>
+  </w:num>
+  <w:num w:numId="2">
+    <w:abstractNumId w:val="3"/>
+  </w:num>
+  <w:num w:numId="3">
+    <w:abstractNumId w:val="9"/>
+  </w:num>
+  <w:num w:numId="4">
+    <w:abstractNumId w:val="1"/>
+  </w:num>
+  <w:num w:numId="5">
+    <w:abstractNumId w:val="4"/>
+  </w:num>
+  <w:num w:numId="6">
+    <w:abstractNumId w:val="8"/>
+  </w:num>
+  <w:num w:numId="7">
     <w:abstractNumId w:val="5"/>
   </w:num>
-  <w:num w:numId="2">
-    <w:abstractNumId w:val="1"/>
+  <w:num w:numId="8">
+    <w:abstractNumId w:val="10"/>
   </w:num>
-  <w:num w:numId="3">
-    <w:abstractNumId w:val="4"/>
+  <w:num w:numId="9">
+    <w:abstractNumId w:val="6"/>
   </w:num>
-  <w:num w:numId="4">
-    <w:abstractNumId w:val="0"/>
+  <w:num w:numId="10">
+    <w:abstractNumId w:val="12"/>
   </w:num>
-  <w:num w:numId="5">
+  <w:num w:numId="11">
     <w:abstractNumId w:val="2"/>
   </w:num>
-  <w:num w:numId="6">
-    <w:abstractNumId w:val="3"/>
+  <w:num w:numId="12">
+    <w:abstractNumId w:val="7"/>
+  </w:num>
+  <w:num w:numId="13">
+    <w:abstractNumId w:val="0"/>
   </w:num>
 </w:numbering>
 </file>

</xml_diff>

<commit_message>
KP : Added Python Logger File!
</commit_message>
<xml_diff>
--- a/Literature/KPPythonApp.docx
+++ b/Literature/KPPythonApp.docx
@@ -728,8 +728,6 @@
         </w:rPr>
         <w:t xml:space="preserve">Python : Requests Library - API Http Get Request </w:t>
       </w:r>
-      <w:bookmarkStart w:id="0" w:name="_GoBack"/>
-      <w:bookmarkEnd w:id="0"/>
       <w:r>
         <w:rPr>
           <w:rFonts w:ascii="Calibri" w:hAnsi="Calibri" w:cs="Calibri"/>
@@ -1231,6 +1229,20 @@
         </w:rPr>
         <w:t> </w:t>
       </w:r>
+    </w:p>
+    <w:p>
+      <w:pPr>
+        <w:numPr>
+          <w:ilvl w:val="0"/>
+          <w:numId w:val="11"/>
+        </w:numPr>
+        <w:spacing w:after="0" w:line="240" w:lineRule="auto"/>
+        <w:ind w:left="540"/>
+        <w:textAlignment w:val="center"/>
+        <w:rPr>
+          <w:rFonts w:ascii="Calibri" w:hAnsi="Calibri" w:cs="Calibri"/>
+        </w:rPr>
+      </w:pPr>
     </w:p>
     <w:p>
       <w:pPr>
@@ -1327,9 +1339,10 @@
       <w:pPr>
         <w:pStyle w:val="NormalWeb"/>
         <w:spacing w:before="0" w:beforeAutospacing="0" w:after="0" w:afterAutospacing="0"/>
-        <w:ind w:left="540"/>
-        <w:rPr>
-          <w:rFonts w:ascii="Calibri" w:hAnsi="Calibri" w:cs="Calibri"/>
+        <w:rPr>
+          <w:rFonts w:ascii="Calibri" w:hAnsi="Calibri" w:cs="Calibri"/>
+          <w:b/>
+          <w:bCs/>
           <w:sz w:val="22"/>
           <w:szCs w:val="22"/>
         </w:rPr>
@@ -1337,11 +1350,46 @@
       <w:r>
         <w:rPr>
           <w:rFonts w:ascii="Calibri" w:hAnsi="Calibri" w:cs="Calibri"/>
+          <w:b/>
+          <w:bCs/>
           <w:sz w:val="22"/>
           <w:szCs w:val="22"/>
         </w:rPr>
+        <w:t>Python Literature &amp; Documentation</w:t>
+      </w:r>
+    </w:p>
+    <w:p>
+      <w:pPr>
+        <w:pStyle w:val="NormalWeb"/>
+        <w:numPr>
+          <w:ilvl w:val="0"/>
+          <w:numId w:val="14"/>
+        </w:numPr>
+        <w:spacing w:before="0" w:beforeAutospacing="0" w:after="0" w:afterAutospacing="0"/>
+        <w:rPr>
+          <w:rFonts w:ascii="Calibri" w:hAnsi="Calibri" w:cs="Calibri"/>
+          <w:sz w:val="22"/>
+          <w:szCs w:val="22"/>
+        </w:rPr>
+      </w:pPr>
+      <w:hyperlink r:id="rId13" w:history="1">
+        <w:r>
+          <w:rPr>
+            <w:rStyle w:val="Hyperlink"/>
+          </w:rPr>
+          <w:t>https://docs.python.org/3/index.html</w:t>
+        </w:r>
+      </w:hyperlink>
+      <w:r>
+        <w:rPr>
+          <w:rFonts w:ascii="Calibri" w:hAnsi="Calibri" w:cs="Calibri"/>
+          <w:sz w:val="22"/>
+          <w:szCs w:val="22"/>
+        </w:rPr>
         <w:t> </w:t>
       </w:r>
+      <w:bookmarkStart w:id="0" w:name="_GoBack"/>
+      <w:bookmarkEnd w:id="0"/>
     </w:p>
     <w:p>
       <w:pPr>
@@ -1442,7 +1490,7 @@
         </w:rPr>
         <w:t xml:space="preserve">GitHub : </w:t>
       </w:r>
-      <w:hyperlink r:id="rId13" w:history="1">
+      <w:hyperlink r:id="rId14" w:history="1">
         <w:r>
           <w:rPr>
             <w:rStyle w:val="Hyperlink"/>
@@ -1490,7 +1538,7 @@
                     </pic:cNvPicPr>
                   </pic:nvPicPr>
                   <pic:blipFill>
-                    <a:blip r:embed="rId14">
+                    <a:blip r:embed="rId15">
                       <a:extLst>
                         <a:ext uri="{28A0092B-C50C-407E-A947-70E740481C1C}">
                           <a14:useLocalDpi xmlns:a14="http://schemas.microsoft.com/office/drawing/2010/main" val="0"/>
@@ -1581,7 +1629,7 @@
         </w:rPr>
         <w:t xml:space="preserve">git clone </w:t>
       </w:r>
-      <w:hyperlink r:id="rId15" w:history="1">
+      <w:hyperlink r:id="rId16" w:history="1">
         <w:r>
           <w:rPr>
             <w:rStyle w:val="Hyperlink"/>
@@ -1630,7 +1678,7 @@
                     </pic:cNvPicPr>
                   </pic:nvPicPr>
                   <pic:blipFill>
-                    <a:blip r:embed="rId16">
+                    <a:blip r:embed="rId17">
                       <a:extLst>
                         <a:ext uri="{28A0092B-C50C-407E-A947-70E740481C1C}">
                           <a14:useLocalDpi xmlns:a14="http://schemas.microsoft.com/office/drawing/2010/main" val="0"/>
@@ -2546,6 +2594,119 @@
     </w:lvl>
   </w:abstractNum>
   <w:abstractNum w:abstractNumId="5" w15:restartNumberingAfterBreak="0">
+    <w:nsid w:val="3B3638D3"/>
+    <w:multiLevelType w:val="hybridMultilevel"/>
+    <w:tmpl w:val="87A42D80"/>
+    <w:lvl w:ilvl="0" w:tplc="04090001">
+      <w:start w:val="1"/>
+      <w:numFmt w:val="bullet"/>
+      <w:lvlText w:val=""/>
+      <w:lvlJc w:val="left"/>
+      <w:pPr>
+        <w:ind w:left="720" w:hanging="360"/>
+      </w:pPr>
+      <w:rPr>
+        <w:rFonts w:ascii="Symbol" w:hAnsi="Symbol" w:hint="default"/>
+      </w:rPr>
+    </w:lvl>
+    <w:lvl w:ilvl="1" w:tplc="04090003" w:tentative="1">
+      <w:start w:val="1"/>
+      <w:numFmt w:val="bullet"/>
+      <w:lvlText w:val="o"/>
+      <w:lvlJc w:val="left"/>
+      <w:pPr>
+        <w:ind w:left="1440" w:hanging="360"/>
+      </w:pPr>
+      <w:rPr>
+        <w:rFonts w:ascii="Courier New" w:hAnsi="Courier New" w:cs="Courier New" w:hint="default"/>
+      </w:rPr>
+    </w:lvl>
+    <w:lvl w:ilvl="2" w:tplc="04090005" w:tentative="1">
+      <w:start w:val="1"/>
+      <w:numFmt w:val="bullet"/>
+      <w:lvlText w:val=""/>
+      <w:lvlJc w:val="left"/>
+      <w:pPr>
+        <w:ind w:left="2160" w:hanging="360"/>
+      </w:pPr>
+      <w:rPr>
+        <w:rFonts w:ascii="Wingdings" w:hAnsi="Wingdings" w:hint="default"/>
+      </w:rPr>
+    </w:lvl>
+    <w:lvl w:ilvl="3" w:tplc="04090001" w:tentative="1">
+      <w:start w:val="1"/>
+      <w:numFmt w:val="bullet"/>
+      <w:lvlText w:val=""/>
+      <w:lvlJc w:val="left"/>
+      <w:pPr>
+        <w:ind w:left="2880" w:hanging="360"/>
+      </w:pPr>
+      <w:rPr>
+        <w:rFonts w:ascii="Symbol" w:hAnsi="Symbol" w:hint="default"/>
+      </w:rPr>
+    </w:lvl>
+    <w:lvl w:ilvl="4" w:tplc="04090003" w:tentative="1">
+      <w:start w:val="1"/>
+      <w:numFmt w:val="bullet"/>
+      <w:lvlText w:val="o"/>
+      <w:lvlJc w:val="left"/>
+      <w:pPr>
+        <w:ind w:left="3600" w:hanging="360"/>
+      </w:pPr>
+      <w:rPr>
+        <w:rFonts w:ascii="Courier New" w:hAnsi="Courier New" w:cs="Courier New" w:hint="default"/>
+      </w:rPr>
+    </w:lvl>
+    <w:lvl w:ilvl="5" w:tplc="04090005" w:tentative="1">
+      <w:start w:val="1"/>
+      <w:numFmt w:val="bullet"/>
+      <w:lvlText w:val=""/>
+      <w:lvlJc w:val="left"/>
+      <w:pPr>
+        <w:ind w:left="4320" w:hanging="360"/>
+      </w:pPr>
+      <w:rPr>
+        <w:rFonts w:ascii="Wingdings" w:hAnsi="Wingdings" w:hint="default"/>
+      </w:rPr>
+    </w:lvl>
+    <w:lvl w:ilvl="6" w:tplc="04090001" w:tentative="1">
+      <w:start w:val="1"/>
+      <w:numFmt w:val="bullet"/>
+      <w:lvlText w:val=""/>
+      <w:lvlJc w:val="left"/>
+      <w:pPr>
+        <w:ind w:left="5040" w:hanging="360"/>
+      </w:pPr>
+      <w:rPr>
+        <w:rFonts w:ascii="Symbol" w:hAnsi="Symbol" w:hint="default"/>
+      </w:rPr>
+    </w:lvl>
+    <w:lvl w:ilvl="7" w:tplc="04090003" w:tentative="1">
+      <w:start w:val="1"/>
+      <w:numFmt w:val="bullet"/>
+      <w:lvlText w:val="o"/>
+      <w:lvlJc w:val="left"/>
+      <w:pPr>
+        <w:ind w:left="5760" w:hanging="360"/>
+      </w:pPr>
+      <w:rPr>
+        <w:rFonts w:ascii="Courier New" w:hAnsi="Courier New" w:cs="Courier New" w:hint="default"/>
+      </w:rPr>
+    </w:lvl>
+    <w:lvl w:ilvl="8" w:tplc="04090005" w:tentative="1">
+      <w:start w:val="1"/>
+      <w:numFmt w:val="bullet"/>
+      <w:lvlText w:val=""/>
+      <w:lvlJc w:val="left"/>
+      <w:pPr>
+        <w:ind w:left="6480" w:hanging="360"/>
+      </w:pPr>
+      <w:rPr>
+        <w:rFonts w:ascii="Wingdings" w:hAnsi="Wingdings" w:hint="default"/>
+      </w:rPr>
+    </w:lvl>
+  </w:abstractNum>
+  <w:abstractNum w:abstractNumId="6" w15:restartNumberingAfterBreak="0">
     <w:nsid w:val="3B9452B8"/>
     <w:multiLevelType w:val="multilevel"/>
     <w:tmpl w:val="31AC128A"/>
@@ -2694,7 +2855,7 @@
       </w:rPr>
     </w:lvl>
   </w:abstractNum>
-  <w:abstractNum w:abstractNumId="6" w15:restartNumberingAfterBreak="0">
+  <w:abstractNum w:abstractNumId="7" w15:restartNumberingAfterBreak="0">
     <w:nsid w:val="49852CA0"/>
     <w:multiLevelType w:val="multilevel"/>
     <w:tmpl w:val="5CF8F15C"/>
@@ -2843,7 +3004,7 @@
       </w:rPr>
     </w:lvl>
   </w:abstractNum>
-  <w:abstractNum w:abstractNumId="7" w15:restartNumberingAfterBreak="0">
+  <w:abstractNum w:abstractNumId="8" w15:restartNumberingAfterBreak="0">
     <w:nsid w:val="51A567C2"/>
     <w:multiLevelType w:val="multilevel"/>
     <w:tmpl w:val="9EF0FA54"/>
@@ -2992,7 +3153,7 @@
       </w:rPr>
     </w:lvl>
   </w:abstractNum>
-  <w:abstractNum w:abstractNumId="8" w15:restartNumberingAfterBreak="0">
+  <w:abstractNum w:abstractNumId="9" w15:restartNumberingAfterBreak="0">
     <w:nsid w:val="5A0951E5"/>
     <w:multiLevelType w:val="multilevel"/>
     <w:tmpl w:val="29DC2258"/>
@@ -3141,7 +3302,7 @@
       </w:rPr>
     </w:lvl>
   </w:abstractNum>
-  <w:abstractNum w:abstractNumId="9" w15:restartNumberingAfterBreak="0">
+  <w:abstractNum w:abstractNumId="10" w15:restartNumberingAfterBreak="0">
     <w:nsid w:val="5C870416"/>
     <w:multiLevelType w:val="multilevel"/>
     <w:tmpl w:val="F48ADE00"/>
@@ -3290,7 +3451,7 @@
       </w:rPr>
     </w:lvl>
   </w:abstractNum>
-  <w:abstractNum w:abstractNumId="10" w15:restartNumberingAfterBreak="0">
+  <w:abstractNum w:abstractNumId="11" w15:restartNumberingAfterBreak="0">
     <w:nsid w:val="5E8E2EC6"/>
     <w:multiLevelType w:val="multilevel"/>
     <w:tmpl w:val="169A6114"/>
@@ -3439,7 +3600,7 @@
       </w:rPr>
     </w:lvl>
   </w:abstractNum>
-  <w:abstractNum w:abstractNumId="11" w15:restartNumberingAfterBreak="0">
+  <w:abstractNum w:abstractNumId="12" w15:restartNumberingAfterBreak="0">
     <w:nsid w:val="61E84D02"/>
     <w:multiLevelType w:val="multilevel"/>
     <w:tmpl w:val="316C7CA6"/>
@@ -3588,7 +3749,7 @@
       </w:rPr>
     </w:lvl>
   </w:abstractNum>
-  <w:abstractNum w:abstractNumId="12" w15:restartNumberingAfterBreak="0">
+  <w:abstractNum w:abstractNumId="13" w15:restartNumberingAfterBreak="0">
     <w:nsid w:val="6CF55390"/>
     <w:multiLevelType w:val="multilevel"/>
     <w:tmpl w:val="F1E2235E"/>
@@ -3738,13 +3899,13 @@
     </w:lvl>
   </w:abstractNum>
   <w:num w:numId="1">
-    <w:abstractNumId w:val="11"/>
+    <w:abstractNumId w:val="12"/>
   </w:num>
   <w:num w:numId="2">
     <w:abstractNumId w:val="3"/>
   </w:num>
   <w:num w:numId="3">
-    <w:abstractNumId w:val="9"/>
+    <w:abstractNumId w:val="10"/>
   </w:num>
   <w:num w:numId="4">
     <w:abstractNumId w:val="1"/>
@@ -3753,28 +3914,31 @@
     <w:abstractNumId w:val="4"/>
   </w:num>
   <w:num w:numId="6">
-    <w:abstractNumId w:val="8"/>
+    <w:abstractNumId w:val="9"/>
   </w:num>
   <w:num w:numId="7">
-    <w:abstractNumId w:val="5"/>
+    <w:abstractNumId w:val="6"/>
   </w:num>
   <w:num w:numId="8">
-    <w:abstractNumId w:val="10"/>
+    <w:abstractNumId w:val="11"/>
   </w:num>
   <w:num w:numId="9">
-    <w:abstractNumId w:val="6"/>
+    <w:abstractNumId w:val="7"/>
   </w:num>
   <w:num w:numId="10">
-    <w:abstractNumId w:val="12"/>
+    <w:abstractNumId w:val="13"/>
   </w:num>
   <w:num w:numId="11">
     <w:abstractNumId w:val="2"/>
   </w:num>
   <w:num w:numId="12">
-    <w:abstractNumId w:val="7"/>
+    <w:abstractNumId w:val="8"/>
   </w:num>
   <w:num w:numId="13">
     <w:abstractNumId w:val="0"/>
+  </w:num>
+  <w:num w:numId="14">
+    <w:abstractNumId w:val="5"/>
   </w:num>
 </w:numbering>
 </file>

</xml_diff>

<commit_message>
KP : Created Folder for Logger Modules & Log Files!
</commit_message>
<xml_diff>
--- a/Literature/KPPythonApp.docx
+++ b/Literature/KPPythonApp.docx
@@ -15,13 +15,23 @@
           <w:bCs/>
         </w:rPr>
       </w:pPr>
+      <w:proofErr w:type="gramStart"/>
       <w:r>
         <w:rPr>
           <w:rFonts w:eastAsia="Times New Roman"/>
           <w:b/>
           <w:bCs/>
         </w:rPr>
-        <w:t xml:space="preserve">Python : </w:t>
+        <w:t>Python :</w:t>
+      </w:r>
+      <w:proofErr w:type="gramEnd"/>
+      <w:r>
+        <w:rPr>
+          <w:rFonts w:eastAsia="Times New Roman"/>
+          <w:b/>
+          <w:bCs/>
+        </w:rPr>
+        <w:t xml:space="preserve"> </w:t>
       </w:r>
       <w:proofErr w:type="spellStart"/>
       <w:r>
@@ -483,8 +493,16 @@
         <w:rPr>
           <w:rFonts w:ascii="Calibri" w:hAnsi="Calibri" w:cs="Calibri"/>
         </w:rPr>
-        <w:t>Python Installation Directory :</w:t>
-      </w:r>
+        <w:t xml:space="preserve">Python Installation </w:t>
+      </w:r>
+      <w:proofErr w:type="gramStart"/>
+      <w:r>
+        <w:rPr>
+          <w:rFonts w:ascii="Calibri" w:hAnsi="Calibri" w:cs="Calibri"/>
+        </w:rPr>
+        <w:t>Directory :</w:t>
+      </w:r>
+      <w:proofErr w:type="gramEnd"/>
     </w:p>
     <w:p>
       <w:pPr>
@@ -503,7 +521,25 @@
           <w:sz w:val="22"/>
           <w:szCs w:val="22"/>
         </w:rPr>
-        <w:t>"C:/Program Files (x86)/Python/Python38-32/python.exe"</w:t>
+        <w:t>"C:/Program Files (x</w:t>
+      </w:r>
+      <w:proofErr w:type="gramStart"/>
+      <w:r>
+        <w:rPr>
+          <w:rFonts w:ascii="Calibri" w:hAnsi="Calibri" w:cs="Calibri"/>
+          <w:sz w:val="22"/>
+          <w:szCs w:val="22"/>
+        </w:rPr>
+        <w:t>86)/Python/Python38-32/python.exe</w:t>
+      </w:r>
+      <w:proofErr w:type="gramEnd"/>
+      <w:r>
+        <w:rPr>
+          <w:rFonts w:ascii="Calibri" w:hAnsi="Calibri" w:cs="Calibri"/>
+          <w:sz w:val="22"/>
+          <w:szCs w:val="22"/>
+        </w:rPr>
+        <w:t>"</w:t>
       </w:r>
     </w:p>
     <w:p>
@@ -594,7 +630,21 @@
         <w:rPr>
           <w:rFonts w:ascii="Calibri" w:hAnsi="Calibri" w:cs="Calibri"/>
         </w:rPr>
-        <w:t>Global Settings : C:\Users\admin\AppData\Roaming\Code\User\settings.json</w:t>
+        <w:t xml:space="preserve">Global </w:t>
+      </w:r>
+      <w:proofErr w:type="gramStart"/>
+      <w:r>
+        <w:rPr>
+          <w:rFonts w:ascii="Calibri" w:hAnsi="Calibri" w:cs="Calibri"/>
+        </w:rPr>
+        <w:t>Settings :</w:t>
+      </w:r>
+      <w:proofErr w:type="gramEnd"/>
+      <w:r>
+        <w:rPr>
+          <w:rFonts w:ascii="Calibri" w:hAnsi="Calibri" w:cs="Calibri"/>
+        </w:rPr>
+        <w:t xml:space="preserve"> C:\Users\admin\AppData\Roaming\Code\User\settings.json</w:t>
       </w:r>
     </w:p>
     <w:p>
@@ -614,7 +664,21 @@
         <w:rPr>
           <w:rFonts w:ascii="Calibri" w:hAnsi="Calibri" w:cs="Calibri"/>
         </w:rPr>
-        <w:t xml:space="preserve">Python Install Virtual Environment : &amp; "C:/Program Files (x86)/Python/Python38-32/python.exe" -m </w:t>
+        <w:t xml:space="preserve">Python Install Virtual </w:t>
+      </w:r>
+      <w:proofErr w:type="gramStart"/>
+      <w:r>
+        <w:rPr>
+          <w:rFonts w:ascii="Calibri" w:hAnsi="Calibri" w:cs="Calibri"/>
+        </w:rPr>
+        <w:t>Environment :</w:t>
+      </w:r>
+      <w:proofErr w:type="gramEnd"/>
+      <w:r>
+        <w:rPr>
+          <w:rFonts w:ascii="Calibri" w:hAnsi="Calibri" w:cs="Calibri"/>
+        </w:rPr>
+        <w:t xml:space="preserve"> &amp; "C:/Program Files (x86)/Python/Python38-32/python.exe" -m </w:t>
       </w:r>
       <w:proofErr w:type="spellStart"/>
       <w:r>
@@ -722,11 +786,19 @@
           <w:rFonts w:ascii="Calibri" w:hAnsi="Calibri" w:cs="Calibri"/>
         </w:rPr>
       </w:pPr>
-      <w:r>
-        <w:rPr>
-          <w:rFonts w:ascii="Calibri" w:hAnsi="Calibri" w:cs="Calibri"/>
-        </w:rPr>
-        <w:t xml:space="preserve">Python : Requests Library - API Http Get Request </w:t>
+      <w:proofErr w:type="gramStart"/>
+      <w:r>
+        <w:rPr>
+          <w:rFonts w:ascii="Calibri" w:hAnsi="Calibri" w:cs="Calibri"/>
+        </w:rPr>
+        <w:t>Python :</w:t>
+      </w:r>
+      <w:proofErr w:type="gramEnd"/>
+      <w:r>
+        <w:rPr>
+          <w:rFonts w:ascii="Calibri" w:hAnsi="Calibri" w:cs="Calibri"/>
+        </w:rPr>
+        <w:t xml:space="preserve"> Requests Library - API Http Get Request </w:t>
       </w:r>
       <w:r>
         <w:rPr>
@@ -804,7 +876,17 @@
           <w:sz w:val="21"/>
           <w:szCs w:val="21"/>
         </w:rPr>
-        <w:t>headers = { </w:t>
+        <w:t>headers = </w:t>
+      </w:r>
+      <w:proofErr w:type="gramStart"/>
+      <w:r>
+        <w:rPr>
+          <w:rFonts w:ascii="Consolas" w:hAnsi="Consolas" w:cs="Calibri"/>
+          <w:color w:val="979797"/>
+          <w:sz w:val="21"/>
+          <w:szCs w:val="21"/>
+        </w:rPr>
+        <w:t>{ </w:t>
       </w:r>
       <w:r>
         <w:rPr>
@@ -813,7 +895,17 @@
           <w:sz w:val="21"/>
           <w:szCs w:val="21"/>
         </w:rPr>
-        <w:t>'content-type'</w:t>
+        <w:t>'</w:t>
+      </w:r>
+      <w:proofErr w:type="gramEnd"/>
+      <w:r>
+        <w:rPr>
+          <w:rFonts w:ascii="Consolas" w:hAnsi="Consolas" w:cs="Calibri"/>
+          <w:color w:val="CB8F76"/>
+          <w:sz w:val="21"/>
+          <w:szCs w:val="21"/>
+        </w:rPr>
+        <w:t>content-type'</w:t>
       </w:r>
       <w:r>
         <w:rPr>
@@ -888,7 +980,27 @@
           <w:sz w:val="21"/>
           <w:szCs w:val="21"/>
         </w:rPr>
-        <w:t>'text/html,application/xhtml+xml,application/xml; q=0.9,*/*;q=0.8'</w:t>
+        <w:t>'text/</w:t>
+      </w:r>
+      <w:proofErr w:type="gramStart"/>
+      <w:r>
+        <w:rPr>
+          <w:rFonts w:ascii="Consolas" w:hAnsi="Consolas" w:cs="Calibri"/>
+          <w:color w:val="CB8F76"/>
+          <w:sz w:val="21"/>
+          <w:szCs w:val="21"/>
+        </w:rPr>
+        <w:t>html,application</w:t>
+      </w:r>
+      <w:proofErr w:type="gramEnd"/>
+      <w:r>
+        <w:rPr>
+          <w:rFonts w:ascii="Consolas" w:hAnsi="Consolas" w:cs="Calibri"/>
+          <w:color w:val="CB8F76"/>
+          <w:sz w:val="21"/>
+          <w:szCs w:val="21"/>
+        </w:rPr>
+        <w:t>/xhtml+xml,application/xml; q=0.9,*/*;q=0.8'</w:t>
       </w:r>
       <w:r>
         <w:rPr>
@@ -1004,7 +1116,17 @@
           <w:sz w:val="21"/>
           <w:szCs w:val="21"/>
         </w:rPr>
-        <w:t>'accept-language'</w:t>
+        <w:t>'accept-language</w:t>
+      </w:r>
+      <w:proofErr w:type="gramStart"/>
+      <w:r>
+        <w:rPr>
+          <w:rFonts w:ascii="Consolas" w:hAnsi="Consolas" w:cs="Calibri"/>
+          <w:color w:val="CB8F76"/>
+          <w:sz w:val="21"/>
+          <w:szCs w:val="21"/>
+        </w:rPr>
+        <w:t>'</w:t>
       </w:r>
       <w:r>
         <w:rPr>
@@ -1013,7 +1135,17 @@
           <w:sz w:val="21"/>
           <w:szCs w:val="21"/>
         </w:rPr>
-        <w:t> : </w:t>
+        <w:t> :</w:t>
+      </w:r>
+      <w:proofErr w:type="gramEnd"/>
+      <w:r>
+        <w:rPr>
+          <w:rFonts w:ascii="Consolas" w:hAnsi="Consolas" w:cs="Calibri"/>
+          <w:color w:val="979797"/>
+          <w:sz w:val="21"/>
+          <w:szCs w:val="21"/>
+        </w:rPr>
+        <w:t> </w:t>
       </w:r>
       <w:r>
         <w:rPr>
@@ -1172,6 +1304,7 @@
         <w:t>response = </w:t>
       </w:r>
       <w:proofErr w:type="spellStart"/>
+      <w:proofErr w:type="gramStart"/>
       <w:r>
         <w:rPr>
           <w:rFonts w:ascii="Consolas" w:hAnsi="Consolas" w:cs="Calibri"/>
@@ -1189,7 +1322,17 @@
           <w:sz w:val="21"/>
           <w:szCs w:val="21"/>
         </w:rPr>
-        <w:t>(url,  </w:t>
+        <w:t>(</w:t>
+      </w:r>
+      <w:proofErr w:type="gramEnd"/>
+      <w:r>
+        <w:rPr>
+          <w:rFonts w:ascii="Consolas" w:hAnsi="Consolas" w:cs="Calibri"/>
+          <w:color w:val="979797"/>
+          <w:sz w:val="21"/>
+          <w:szCs w:val="21"/>
+        </w:rPr>
+        <w:t>url,  </w:t>
       </w:r>
       <w:r>
         <w:rPr>
@@ -1319,21 +1462,14 @@
       <w:pPr>
         <w:pStyle w:val="NormalWeb"/>
         <w:spacing w:before="0" w:beforeAutospacing="0" w:after="0" w:afterAutospacing="0"/>
-        <w:ind w:left="540"/>
-        <w:rPr>
-          <w:rFonts w:ascii="Calibri" w:hAnsi="Calibri" w:cs="Calibri"/>
-          <w:sz w:val="22"/>
-          <w:szCs w:val="22"/>
-        </w:rPr>
-      </w:pPr>
-      <w:r>
-        <w:rPr>
-          <w:rFonts w:ascii="Calibri" w:hAnsi="Calibri" w:cs="Calibri"/>
-          <w:sz w:val="22"/>
-          <w:szCs w:val="22"/>
-        </w:rPr>
-        <w:t> </w:t>
-      </w:r>
+        <w:rPr>
+          <w:rFonts w:ascii="Calibri" w:hAnsi="Calibri" w:cs="Calibri"/>
+          <w:b/>
+          <w:bCs/>
+          <w:sz w:val="22"/>
+          <w:szCs w:val="22"/>
+        </w:rPr>
+      </w:pPr>
     </w:p>
     <w:p>
       <w:pPr>
@@ -1341,12 +1477,22 @@
         <w:spacing w:before="0" w:beforeAutospacing="0" w:after="0" w:afterAutospacing="0"/>
         <w:rPr>
           <w:rFonts w:ascii="Calibri" w:hAnsi="Calibri" w:cs="Calibri"/>
+          <w:sz w:val="22"/>
+          <w:szCs w:val="22"/>
+        </w:rPr>
+      </w:pPr>
+      <w:proofErr w:type="gramStart"/>
+      <w:r>
+        <w:rPr>
+          <w:rFonts w:ascii="Calibri" w:hAnsi="Calibri" w:cs="Calibri"/>
           <w:b/>
           <w:bCs/>
           <w:sz w:val="22"/>
           <w:szCs w:val="22"/>
         </w:rPr>
-      </w:pPr>
+        <w:t>GitHub :</w:t>
+      </w:r>
+      <w:proofErr w:type="gramEnd"/>
       <w:r>
         <w:rPr>
           <w:rFonts w:ascii="Calibri" w:hAnsi="Calibri" w:cs="Calibri"/>
@@ -1355,81 +1501,7 @@
           <w:sz w:val="22"/>
           <w:szCs w:val="22"/>
         </w:rPr>
-        <w:t>Python Literature &amp; Documentation</w:t>
-      </w:r>
-    </w:p>
-    <w:p>
-      <w:pPr>
-        <w:pStyle w:val="NormalWeb"/>
-        <w:numPr>
-          <w:ilvl w:val="0"/>
-          <w:numId w:val="14"/>
-        </w:numPr>
-        <w:spacing w:before="0" w:beforeAutospacing="0" w:after="0" w:afterAutospacing="0"/>
-        <w:rPr>
-          <w:rFonts w:ascii="Calibri" w:hAnsi="Calibri" w:cs="Calibri"/>
-          <w:sz w:val="22"/>
-          <w:szCs w:val="22"/>
-        </w:rPr>
-      </w:pPr>
-      <w:hyperlink r:id="rId13" w:history="1">
-        <w:r>
-          <w:rPr>
-            <w:rStyle w:val="Hyperlink"/>
-          </w:rPr>
-          <w:t>https://docs.python.org/3/index.html</w:t>
-        </w:r>
-      </w:hyperlink>
-      <w:r>
-        <w:rPr>
-          <w:rFonts w:ascii="Calibri" w:hAnsi="Calibri" w:cs="Calibri"/>
-          <w:sz w:val="22"/>
-          <w:szCs w:val="22"/>
-        </w:rPr>
-        <w:t> </w:t>
-      </w:r>
-      <w:bookmarkStart w:id="0" w:name="_GoBack"/>
-      <w:bookmarkEnd w:id="0"/>
-    </w:p>
-    <w:p>
-      <w:pPr>
-        <w:pStyle w:val="NormalWeb"/>
-        <w:spacing w:before="0" w:beforeAutospacing="0" w:after="0" w:afterAutospacing="0"/>
-        <w:ind w:left="540"/>
-        <w:rPr>
-          <w:rFonts w:ascii="Calibri" w:hAnsi="Calibri" w:cs="Calibri"/>
-          <w:sz w:val="22"/>
-          <w:szCs w:val="22"/>
-        </w:rPr>
-      </w:pPr>
-      <w:r>
-        <w:rPr>
-          <w:rFonts w:ascii="Calibri" w:hAnsi="Calibri" w:cs="Calibri"/>
-          <w:sz w:val="22"/>
-          <w:szCs w:val="22"/>
-        </w:rPr>
-        <w:t> </w:t>
-      </w:r>
-    </w:p>
-    <w:p>
-      <w:pPr>
-        <w:pStyle w:val="NormalWeb"/>
-        <w:spacing w:before="0" w:beforeAutospacing="0" w:after="0" w:afterAutospacing="0"/>
-        <w:rPr>
-          <w:rFonts w:ascii="Calibri" w:hAnsi="Calibri" w:cs="Calibri"/>
-          <w:sz w:val="22"/>
-          <w:szCs w:val="22"/>
-        </w:rPr>
-      </w:pPr>
-      <w:r>
-        <w:rPr>
-          <w:rFonts w:ascii="Calibri" w:hAnsi="Calibri" w:cs="Calibri"/>
-          <w:b/>
-          <w:bCs/>
-          <w:sz w:val="22"/>
-          <w:szCs w:val="22"/>
-        </w:rPr>
-        <w:t>GitHub : Git &amp; Initialize on Git-Hub</w:t>
+        <w:t xml:space="preserve"> Git &amp; Initialize on Git-Hub</w:t>
       </w:r>
     </w:p>
     <w:p>
@@ -1464,11 +1536,19 @@
           <w:rFonts w:ascii="Calibri" w:hAnsi="Calibri" w:cs="Calibri"/>
         </w:rPr>
       </w:pPr>
-      <w:r>
-        <w:rPr>
-          <w:rFonts w:ascii="Calibri" w:hAnsi="Calibri" w:cs="Calibri"/>
-        </w:rPr>
-        <w:t>GitHub : Initialize Git and GitHub</w:t>
+      <w:proofErr w:type="gramStart"/>
+      <w:r>
+        <w:rPr>
+          <w:rFonts w:ascii="Calibri" w:hAnsi="Calibri" w:cs="Calibri"/>
+        </w:rPr>
+        <w:t>GitHub :</w:t>
+      </w:r>
+      <w:proofErr w:type="gramEnd"/>
+      <w:r>
+        <w:rPr>
+          <w:rFonts w:ascii="Calibri" w:hAnsi="Calibri" w:cs="Calibri"/>
+        </w:rPr>
+        <w:t xml:space="preserve"> Initialize Git and GitHub</w:t>
       </w:r>
     </w:p>
     <w:p>
@@ -1484,13 +1564,21 @@
           <w:rFonts w:ascii="Calibri" w:hAnsi="Calibri" w:cs="Calibri"/>
         </w:rPr>
       </w:pPr>
-      <w:r>
-        <w:rPr>
-          <w:rFonts w:ascii="Calibri" w:hAnsi="Calibri" w:cs="Calibri"/>
-        </w:rPr>
-        <w:t xml:space="preserve">GitHub : </w:t>
-      </w:r>
-      <w:hyperlink r:id="rId14" w:history="1">
+      <w:proofErr w:type="gramStart"/>
+      <w:r>
+        <w:rPr>
+          <w:rFonts w:ascii="Calibri" w:hAnsi="Calibri" w:cs="Calibri"/>
+        </w:rPr>
+        <w:t>GitHub :</w:t>
+      </w:r>
+      <w:proofErr w:type="gramEnd"/>
+      <w:r>
+        <w:rPr>
+          <w:rFonts w:ascii="Calibri" w:hAnsi="Calibri" w:cs="Calibri"/>
+        </w:rPr>
+        <w:t xml:space="preserve"> </w:t>
+      </w:r>
+      <w:hyperlink r:id="rId13" w:history="1">
         <w:r>
           <w:rPr>
             <w:rStyle w:val="Hyperlink"/>
@@ -1538,7 +1626,7 @@
                     </pic:cNvPicPr>
                   </pic:nvPicPr>
                   <pic:blipFill>
-                    <a:blip r:embed="rId15">
+                    <a:blip r:embed="rId14">
                       <a:extLst>
                         <a:ext uri="{28A0092B-C50C-407E-A947-70E740481C1C}">
                           <a14:useLocalDpi xmlns:a14="http://schemas.microsoft.com/office/drawing/2010/main" val="0"/>
@@ -1629,7 +1717,7 @@
         </w:rPr>
         <w:t xml:space="preserve">git clone </w:t>
       </w:r>
-      <w:hyperlink r:id="rId16" w:history="1">
+      <w:hyperlink r:id="rId15" w:history="1">
         <w:r>
           <w:rPr>
             <w:rStyle w:val="Hyperlink"/>
@@ -1678,7 +1766,7 @@
                     </pic:cNvPicPr>
                   </pic:nvPicPr>
                   <pic:blipFill>
-                    <a:blip r:embed="rId17">
+                    <a:blip r:embed="rId16">
                       <a:extLst>
                         <a:ext uri="{28A0092B-C50C-407E-A947-70E740481C1C}">
                           <a14:useLocalDpi xmlns:a14="http://schemas.microsoft.com/office/drawing/2010/main" val="0"/>
@@ -1727,8 +1815,16 @@
         <w:rPr>
           <w:rFonts w:ascii="Calibri" w:hAnsi="Calibri" w:cs="Calibri"/>
         </w:rPr>
-        <w:t>git add .</w:t>
-      </w:r>
+        <w:t xml:space="preserve">git </w:t>
+      </w:r>
+      <w:proofErr w:type="gramStart"/>
+      <w:r>
+        <w:rPr>
+          <w:rFonts w:ascii="Calibri" w:hAnsi="Calibri" w:cs="Calibri"/>
+        </w:rPr>
+        <w:t>add .</w:t>
+      </w:r>
+      <w:proofErr w:type="gramEnd"/>
     </w:p>
     <w:p>
       <w:pPr>
@@ -1747,7 +1843,21 @@
         <w:rPr>
           <w:rFonts w:ascii="Calibri" w:hAnsi="Calibri" w:cs="Calibri"/>
         </w:rPr>
-        <w:t>git commit -a "KP : Initial Commit Python App"</w:t>
+        <w:t>git commit -a "</w:t>
+      </w:r>
+      <w:proofErr w:type="gramStart"/>
+      <w:r>
+        <w:rPr>
+          <w:rFonts w:ascii="Calibri" w:hAnsi="Calibri" w:cs="Calibri"/>
+        </w:rPr>
+        <w:t>KP :</w:t>
+      </w:r>
+      <w:proofErr w:type="gramEnd"/>
+      <w:r>
+        <w:rPr>
+          <w:rFonts w:ascii="Calibri" w:hAnsi="Calibri" w:cs="Calibri"/>
+        </w:rPr>
+        <w:t xml:space="preserve"> Initial Commit Python App"</w:t>
       </w:r>
     </w:p>
     <w:p>
@@ -1800,6 +1910,8 @@
           <w:szCs w:val="22"/>
         </w:rPr>
       </w:pPr>
+      <w:bookmarkStart w:id="0" w:name="_GoBack"/>
+      <w:bookmarkEnd w:id="0"/>
       <w:r>
         <w:rPr>
           <w:rFonts w:ascii="Calibri" w:hAnsi="Calibri" w:cs="Calibri"/>
@@ -1808,11 +1920,156 @@
         </w:rPr>
         <w:t> </w:t>
       </w:r>
+    </w:p>
+    <w:p>
+      <w:pPr>
+        <w:pStyle w:val="NormalWeb"/>
+        <w:spacing w:before="0" w:beforeAutospacing="0" w:after="0" w:afterAutospacing="0" w:line="320" w:lineRule="atLeast"/>
+        <w:rPr>
+          <w:rFonts w:ascii="Lucida Grande" w:hAnsi="Lucida Grande" w:cs="Calibri"/>
+          <w:color w:val="222222"/>
+        </w:rPr>
+      </w:pPr>
+      <w:r>
+        <w:rPr>
+          <w:rFonts w:ascii="Calibri" w:hAnsi="Calibri" w:cs="Calibri"/>
+          <w:sz w:val="22"/>
+          <w:szCs w:val="22"/>
+        </w:rPr>
+        <w:t> </w:t>
+      </w:r>
+      <w:r>
+        <w:rPr>
+          <w:rFonts w:ascii="Calibri" w:hAnsi="Calibri" w:cs="Calibri"/>
+          <w:sz w:val="22"/>
+          <w:szCs w:val="22"/>
+        </w:rPr>
+        <w:t> </w:t>
+      </w:r>
+      <w:r>
+        <w:rPr>
+          <w:rFonts w:ascii="Lucida Grande" w:hAnsi="Lucida Grande" w:cs="Calibri"/>
+          <w:b/>
+          <w:bCs/>
+          <w:color w:val="222222"/>
+          <w:shd w:val="clear" w:color="auto" w:fill="FFFFFF"/>
+        </w:rPr>
+        <w:t xml:space="preserve">Set Python Path &amp; </w:t>
+      </w:r>
+      <w:proofErr w:type="gramStart"/>
+      <w:r>
+        <w:rPr>
+          <w:rFonts w:ascii="Lucida Grande" w:hAnsi="Lucida Grande" w:cs="Calibri"/>
+          <w:b/>
+          <w:bCs/>
+          <w:color w:val="222222"/>
+          <w:shd w:val="clear" w:color="auto" w:fill="FFFFFF"/>
+        </w:rPr>
+        <w:t>Commands :</w:t>
+      </w:r>
+      <w:proofErr w:type="gramEnd"/>
     </w:p>
     <w:p>
       <w:pPr>
         <w:pStyle w:val="NormalWeb"/>
         <w:spacing w:before="0" w:beforeAutospacing="0" w:after="0" w:afterAutospacing="0"/>
+        <w:ind w:left="540"/>
+        <w:rPr>
+          <w:rFonts w:ascii="Calibri" w:hAnsi="Calibri" w:cs="Calibri"/>
+          <w:sz w:val="22"/>
+          <w:szCs w:val="22"/>
+        </w:rPr>
+      </w:pPr>
+      <w:r>
+        <w:rPr>
+          <w:rFonts w:ascii="Calibri" w:hAnsi="Calibri" w:cs="Calibri"/>
+          <w:sz w:val="22"/>
+          <w:szCs w:val="22"/>
+        </w:rPr>
+        <w:t>C:\&gt;set PATH=C:\Program Files (x</w:t>
+      </w:r>
+      <w:proofErr w:type="gramStart"/>
+      <w:r>
+        <w:rPr>
+          <w:rFonts w:ascii="Calibri" w:hAnsi="Calibri" w:cs="Calibri"/>
+          <w:sz w:val="22"/>
+          <w:szCs w:val="22"/>
+        </w:rPr>
+        <w:t>86)\Python\Python38-32</w:t>
+      </w:r>
+      <w:proofErr w:type="gramEnd"/>
+      <w:r>
+        <w:rPr>
+          <w:rFonts w:ascii="Calibri" w:hAnsi="Calibri" w:cs="Calibri"/>
+          <w:sz w:val="22"/>
+          <w:szCs w:val="22"/>
+        </w:rPr>
+        <w:t>;%PATH%</w:t>
+      </w:r>
+    </w:p>
+    <w:p>
+      <w:pPr>
+        <w:pStyle w:val="NormalWeb"/>
+        <w:spacing w:before="0" w:beforeAutospacing="0" w:after="0" w:afterAutospacing="0"/>
+        <w:ind w:left="540"/>
+        <w:rPr>
+          <w:rFonts w:ascii="Calibri" w:hAnsi="Calibri" w:cs="Calibri"/>
+          <w:sz w:val="22"/>
+          <w:szCs w:val="22"/>
+        </w:rPr>
+      </w:pPr>
+      <w:r>
+        <w:rPr>
+          <w:rFonts w:ascii="Calibri" w:hAnsi="Calibri" w:cs="Calibri"/>
+          <w:sz w:val="22"/>
+          <w:szCs w:val="22"/>
+        </w:rPr>
+        <w:t>C:\&gt;set PYTHONPATH=%PYTHONPATH</w:t>
+      </w:r>
+      <w:proofErr w:type="gramStart"/>
+      <w:r>
+        <w:rPr>
+          <w:rFonts w:ascii="Calibri" w:hAnsi="Calibri" w:cs="Calibri"/>
+          <w:sz w:val="22"/>
+          <w:szCs w:val="22"/>
+        </w:rPr>
+        <w:t>%;C:\Program</w:t>
+      </w:r>
+      <w:proofErr w:type="gramEnd"/>
+      <w:r>
+        <w:rPr>
+          <w:rFonts w:ascii="Calibri" w:hAnsi="Calibri" w:cs="Calibri"/>
+          <w:sz w:val="22"/>
+          <w:szCs w:val="22"/>
+        </w:rPr>
+        <w:t xml:space="preserve"> Files (x86)\Python\Python38-32\Lib</w:t>
+      </w:r>
+    </w:p>
+    <w:p>
+      <w:pPr>
+        <w:pStyle w:val="NormalWeb"/>
+        <w:spacing w:before="0" w:beforeAutospacing="0" w:after="0" w:afterAutospacing="0"/>
+        <w:ind w:left="540"/>
+        <w:rPr>
+          <w:rFonts w:ascii="Calibri" w:hAnsi="Calibri" w:cs="Calibri"/>
+          <w:sz w:val="22"/>
+          <w:szCs w:val="22"/>
+        </w:rPr>
+      </w:pPr>
+      <w:r>
+        <w:rPr>
+          <w:rFonts w:ascii="Calibri" w:hAnsi="Calibri" w:cs="Calibri"/>
+          <w:sz w:val="22"/>
+          <w:szCs w:val="22"/>
+        </w:rPr>
+        <w:t>C:\&gt;python</w:t>
+      </w:r>
+    </w:p>
+    <w:p>
+      <w:pPr>
+        <w:pStyle w:val="NormalWeb"/>
+        <w:spacing w:before="0" w:beforeAutospacing="0" w:after="0" w:afterAutospacing="0"/>
+        <w:ind w:left="540"/>
         <w:rPr>
           <w:rFonts w:ascii="Calibri" w:hAnsi="Calibri" w:cs="Calibri"/>
           <w:sz w:val="22"/>
@@ -1830,9 +2087,459 @@
     </w:p>
     <w:p>
       <w:pPr>
+        <w:pStyle w:val="NormalWeb"/>
+        <w:spacing w:before="0" w:beforeAutospacing="0" w:after="0" w:afterAutospacing="0"/>
+        <w:ind w:left="540"/>
+        <w:rPr>
+          <w:rFonts w:ascii="Calibri" w:hAnsi="Calibri" w:cs="Calibri"/>
+          <w:sz w:val="22"/>
+          <w:szCs w:val="22"/>
+        </w:rPr>
+      </w:pPr>
+      <w:r>
+        <w:rPr>
+          <w:rFonts w:ascii="Calibri" w:hAnsi="Calibri" w:cs="Calibri"/>
+          <w:b/>
+          <w:bCs/>
+          <w:sz w:val="22"/>
+          <w:szCs w:val="22"/>
+        </w:rPr>
+        <w:t>Associate '</w:t>
+      </w:r>
+      <w:proofErr w:type="spellStart"/>
+      <w:r>
+        <w:rPr>
+          <w:rFonts w:ascii="Calibri" w:hAnsi="Calibri" w:cs="Calibri"/>
+          <w:b/>
+          <w:bCs/>
+          <w:sz w:val="22"/>
+          <w:szCs w:val="22"/>
+        </w:rPr>
+        <w:t>py</w:t>
+      </w:r>
+      <w:proofErr w:type="spellEnd"/>
+      <w:r>
+        <w:rPr>
+          <w:rFonts w:ascii="Calibri" w:hAnsi="Calibri" w:cs="Calibri"/>
+          <w:b/>
+          <w:bCs/>
+          <w:sz w:val="22"/>
+          <w:szCs w:val="22"/>
+        </w:rPr>
+        <w:t>' with Python Files</w:t>
+      </w:r>
+    </w:p>
+    <w:p>
+      <w:pPr>
+        <w:pStyle w:val="NormalWeb"/>
+        <w:spacing w:before="0" w:beforeAutospacing="0" w:after="0" w:afterAutospacing="0"/>
+        <w:ind w:left="540"/>
+        <w:rPr>
+          <w:rFonts w:ascii="Calibri" w:hAnsi="Calibri" w:cs="Calibri"/>
+          <w:sz w:val="22"/>
+          <w:szCs w:val="22"/>
+        </w:rPr>
+      </w:pPr>
+      <w:proofErr w:type="spellStart"/>
+      <w:proofErr w:type="gramStart"/>
+      <w:r>
+        <w:rPr>
+          <w:rFonts w:ascii="Calibri" w:hAnsi="Calibri" w:cs="Calibri"/>
+          <w:sz w:val="22"/>
+          <w:szCs w:val="22"/>
+        </w:rPr>
+        <w:t>assoc</w:t>
+      </w:r>
+      <w:proofErr w:type="spellEnd"/>
+      <w:r>
+        <w:rPr>
+          <w:rFonts w:ascii="Calibri" w:hAnsi="Calibri" w:cs="Calibri"/>
+          <w:sz w:val="22"/>
+          <w:szCs w:val="22"/>
+        </w:rPr>
+        <w:t xml:space="preserve"> .</w:t>
+      </w:r>
+      <w:proofErr w:type="spellStart"/>
+      <w:proofErr w:type="gramEnd"/>
+      <w:r>
+        <w:rPr>
+          <w:rFonts w:ascii="Calibri" w:hAnsi="Calibri" w:cs="Calibri"/>
+          <w:sz w:val="22"/>
+          <w:szCs w:val="22"/>
+        </w:rPr>
+        <w:t>py</w:t>
+      </w:r>
+      <w:proofErr w:type="spellEnd"/>
+      <w:r>
+        <w:rPr>
+          <w:rFonts w:ascii="Calibri" w:hAnsi="Calibri" w:cs="Calibri"/>
+          <w:sz w:val="22"/>
+          <w:szCs w:val="22"/>
+        </w:rPr>
+        <w:t>=</w:t>
+      </w:r>
+      <w:proofErr w:type="spellStart"/>
+      <w:r>
+        <w:rPr>
+          <w:rFonts w:ascii="Calibri" w:hAnsi="Calibri" w:cs="Calibri"/>
+          <w:sz w:val="22"/>
+          <w:szCs w:val="22"/>
+        </w:rPr>
+        <w:t>Python.File</w:t>
+      </w:r>
+      <w:proofErr w:type="spellEnd"/>
+    </w:p>
+    <w:p>
+      <w:pPr>
+        <w:pStyle w:val="NormalWeb"/>
+        <w:spacing w:before="0" w:beforeAutospacing="0" w:after="0" w:afterAutospacing="0"/>
+        <w:ind w:left="540"/>
+        <w:rPr>
+          <w:rFonts w:ascii="Calibri" w:hAnsi="Calibri" w:cs="Calibri"/>
+          <w:sz w:val="22"/>
+          <w:szCs w:val="22"/>
+        </w:rPr>
+      </w:pPr>
+      <w:r>
+        <w:rPr>
+          <w:rFonts w:ascii="Calibri" w:hAnsi="Calibri" w:cs="Calibri"/>
+          <w:b/>
+          <w:bCs/>
+          <w:sz w:val="22"/>
+          <w:szCs w:val="22"/>
+        </w:rPr>
+        <w:t>Redirect all Python files to the new executable:</w:t>
+      </w:r>
+    </w:p>
+    <w:p>
+      <w:pPr>
+        <w:pStyle w:val="NormalWeb"/>
+        <w:spacing w:before="0" w:beforeAutospacing="0" w:after="0" w:afterAutospacing="0"/>
+        <w:ind w:left="540"/>
+        <w:rPr>
+          <w:rFonts w:ascii="Calibri" w:hAnsi="Calibri" w:cs="Calibri"/>
+          <w:sz w:val="22"/>
+          <w:szCs w:val="22"/>
+        </w:rPr>
+      </w:pPr>
+      <w:proofErr w:type="spellStart"/>
+      <w:r>
+        <w:rPr>
+          <w:rFonts w:ascii="Calibri" w:hAnsi="Calibri" w:cs="Calibri"/>
+          <w:sz w:val="22"/>
+          <w:szCs w:val="22"/>
+        </w:rPr>
+        <w:t>ftype</w:t>
+      </w:r>
+      <w:proofErr w:type="spellEnd"/>
+      <w:r>
+        <w:rPr>
+          <w:rFonts w:ascii="Calibri" w:hAnsi="Calibri" w:cs="Calibri"/>
+          <w:sz w:val="22"/>
+          <w:szCs w:val="22"/>
+        </w:rPr>
+        <w:t xml:space="preserve"> </w:t>
+      </w:r>
+      <w:proofErr w:type="spellStart"/>
+      <w:r>
+        <w:rPr>
+          <w:rFonts w:ascii="Calibri" w:hAnsi="Calibri" w:cs="Calibri"/>
+          <w:sz w:val="22"/>
+          <w:szCs w:val="22"/>
+        </w:rPr>
+        <w:t>Python.File</w:t>
+      </w:r>
+      <w:proofErr w:type="spellEnd"/>
+      <w:r>
+        <w:rPr>
+          <w:rFonts w:ascii="Calibri" w:hAnsi="Calibri" w:cs="Calibri"/>
+          <w:sz w:val="22"/>
+          <w:szCs w:val="22"/>
+        </w:rPr>
+        <w:t>=C:\Program Files (x</w:t>
+      </w:r>
+      <w:proofErr w:type="gramStart"/>
+      <w:r>
+        <w:rPr>
+          <w:rFonts w:ascii="Calibri" w:hAnsi="Calibri" w:cs="Calibri"/>
+          <w:sz w:val="22"/>
+          <w:szCs w:val="22"/>
+        </w:rPr>
+        <w:t>86)\Python\Python38-32\pythonw.exe</w:t>
+      </w:r>
+      <w:proofErr w:type="gramEnd"/>
+      <w:r>
+        <w:rPr>
+          <w:rFonts w:ascii="Calibri" w:hAnsi="Calibri" w:cs="Calibri"/>
+          <w:sz w:val="22"/>
+          <w:szCs w:val="22"/>
+        </w:rPr>
+        <w:t xml:space="preserve"> "%1" %*</w:t>
+      </w:r>
+    </w:p>
+    <w:p>
+      <w:pPr>
+        <w:pStyle w:val="NormalWeb"/>
+        <w:spacing w:before="0" w:beforeAutospacing="0" w:after="0" w:afterAutospacing="0"/>
+        <w:ind w:left="540"/>
+        <w:rPr>
+          <w:rFonts w:ascii="Calibri" w:hAnsi="Calibri" w:cs="Calibri"/>
+          <w:sz w:val="22"/>
+          <w:szCs w:val="22"/>
+        </w:rPr>
+      </w:pPr>
+      <w:r>
+        <w:rPr>
+          <w:rFonts w:ascii="Calibri" w:hAnsi="Calibri" w:cs="Calibri"/>
+          <w:sz w:val="22"/>
+          <w:szCs w:val="22"/>
+        </w:rPr>
+        <w:t> </w:t>
+      </w:r>
+    </w:p>
+    <w:p>
+      <w:pPr>
+        <w:pStyle w:val="NormalWeb"/>
+        <w:spacing w:before="0" w:beforeAutospacing="0" w:after="0" w:afterAutospacing="0"/>
+        <w:ind w:left="540"/>
+        <w:rPr>
+          <w:rFonts w:ascii="Calibri" w:hAnsi="Calibri" w:cs="Calibri"/>
+          <w:sz w:val="22"/>
+          <w:szCs w:val="22"/>
+        </w:rPr>
+      </w:pPr>
+      <w:r>
+        <w:rPr>
+          <w:rFonts w:ascii="Calibri" w:hAnsi="Calibri" w:cs="Calibri"/>
+          <w:sz w:val="22"/>
+          <w:szCs w:val="22"/>
+        </w:rPr>
+        <w:t> </w:t>
+      </w:r>
+    </w:p>
+    <w:p>
+      <w:pPr>
+        <w:pStyle w:val="NormalWeb"/>
+        <w:spacing w:before="0" w:beforeAutospacing="0" w:after="0" w:afterAutospacing="0"/>
+        <w:ind w:left="540"/>
+        <w:rPr>
+          <w:rFonts w:ascii="Calibri" w:hAnsi="Calibri" w:cs="Calibri"/>
+          <w:sz w:val="22"/>
+          <w:szCs w:val="22"/>
+        </w:rPr>
+      </w:pPr>
+      <w:r>
+        <w:rPr>
+          <w:rFonts w:ascii="Calibri" w:hAnsi="Calibri" w:cs="Calibri"/>
+          <w:noProof/>
+          <w:sz w:val="22"/>
+          <w:szCs w:val="22"/>
+        </w:rPr>
+        <w:drawing>
+          <wp:inline distT="0" distB="0" distL="0" distR="0" wp14:anchorId="2FF18D28" wp14:editId="383B1241">
+            <wp:extent cx="5943600" cy="2250440"/>
+            <wp:effectExtent l="0" t="0" r="0" b="0"/>
+            <wp:docPr id="1" name="Picture 1"/>
+            <wp:cNvGraphicFramePr>
+              <a:graphicFrameLocks xmlns:a="http://schemas.openxmlformats.org/drawingml/2006/main" noChangeAspect="1"/>
+            </wp:cNvGraphicFramePr>
+            <a:graphic xmlns:a="http://schemas.openxmlformats.org/drawingml/2006/main">
+              <a:graphicData uri="http://schemas.openxmlformats.org/drawingml/2006/picture">
+                <pic:pic xmlns:pic="http://schemas.openxmlformats.org/drawingml/2006/picture">
+                  <pic:nvPicPr>
+                    <pic:cNvPr id="0" name="Picture 1"/>
+                    <pic:cNvPicPr>
+                      <a:picLocks noChangeAspect="1" noChangeArrowheads="1"/>
+                    </pic:cNvPicPr>
+                  </pic:nvPicPr>
+                  <pic:blipFill>
+                    <a:blip r:embed="rId17">
+                      <a:extLst>
+                        <a:ext uri="{28A0092B-C50C-407E-A947-70E740481C1C}">
+                          <a14:useLocalDpi xmlns:a14="http://schemas.microsoft.com/office/drawing/2010/main" val="0"/>
+                        </a:ext>
+                      </a:extLst>
+                    </a:blip>
+                    <a:srcRect/>
+                    <a:stretch>
+                      <a:fillRect/>
+                    </a:stretch>
+                  </pic:blipFill>
+                  <pic:spPr bwMode="auto">
+                    <a:xfrm>
+                      <a:off x="0" y="0"/>
+                      <a:ext cx="5943600" cy="2250440"/>
+                    </a:xfrm>
+                    <a:prstGeom prst="rect">
+                      <a:avLst/>
+                    </a:prstGeom>
+                    <a:noFill/>
+                    <a:ln>
+                      <a:noFill/>
+                    </a:ln>
+                  </pic:spPr>
+                </pic:pic>
+              </a:graphicData>
+            </a:graphic>
+          </wp:inline>
+        </w:drawing>
+      </w:r>
+    </w:p>
+    <w:p>
+      <w:pPr>
+        <w:pStyle w:val="NormalWeb"/>
+        <w:spacing w:before="0" w:beforeAutospacing="0" w:after="0" w:afterAutospacing="0"/>
+        <w:rPr>
+          <w:rFonts w:ascii="Calibri" w:hAnsi="Calibri" w:cs="Calibri"/>
+          <w:sz w:val="22"/>
+          <w:szCs w:val="22"/>
+        </w:rPr>
+      </w:pPr>
+      <w:r>
+        <w:rPr>
+          <w:rFonts w:ascii="Calibri" w:hAnsi="Calibri" w:cs="Calibri"/>
+          <w:sz w:val="22"/>
+          <w:szCs w:val="22"/>
+        </w:rPr>
+        <w:t> </w:t>
+      </w:r>
+    </w:p>
+    <w:p>
+      <w:pPr>
+        <w:pStyle w:val="NormalWeb"/>
+        <w:spacing w:before="0" w:beforeAutospacing="0" w:after="0" w:afterAutospacing="0"/>
+        <w:rPr>
+          <w:rFonts w:ascii="Calibri" w:hAnsi="Calibri" w:cs="Calibri"/>
+          <w:sz w:val="22"/>
+          <w:szCs w:val="22"/>
+        </w:rPr>
+      </w:pPr>
+      <w:r>
+        <w:rPr>
+          <w:rFonts w:ascii="Calibri" w:hAnsi="Calibri" w:cs="Calibri"/>
+          <w:sz w:val="22"/>
+          <w:szCs w:val="22"/>
+        </w:rPr>
+        <w:t> </w:t>
+      </w:r>
+    </w:p>
+    <w:p>
+      <w:pPr>
+        <w:pStyle w:val="NormalWeb"/>
+        <w:spacing w:before="0" w:beforeAutospacing="0" w:after="0" w:afterAutospacing="0"/>
+        <w:rPr>
+          <w:rFonts w:ascii="Calibri" w:hAnsi="Calibri" w:cs="Calibri"/>
+          <w:sz w:val="22"/>
+          <w:szCs w:val="22"/>
+        </w:rPr>
+      </w:pPr>
+      <w:r>
+        <w:rPr>
+          <w:rFonts w:ascii="Calibri" w:hAnsi="Calibri" w:cs="Calibri"/>
+          <w:b/>
+          <w:bCs/>
+          <w:sz w:val="22"/>
+          <w:szCs w:val="22"/>
+        </w:rPr>
+        <w:t>Python Literature &amp; Documentation</w:t>
+      </w:r>
+    </w:p>
+    <w:p>
+      <w:pPr>
+        <w:numPr>
+          <w:ilvl w:val="0"/>
+          <w:numId w:val="15"/>
+        </w:numPr>
         <w:spacing w:after="0" w:line="240" w:lineRule="auto"/>
-        <w:rPr>
-          <w:rFonts w:ascii="Calibri" w:eastAsia="Times New Roman" w:hAnsi="Calibri" w:cs="Calibri"/>
+        <w:ind w:left="540"/>
+        <w:textAlignment w:val="center"/>
+        <w:rPr>
+          <w:rFonts w:ascii="Calibri" w:hAnsi="Calibri" w:cs="Calibri"/>
+        </w:rPr>
+      </w:pPr>
+      <w:hyperlink r:id="rId18" w:history="1">
+        <w:r>
+          <w:rPr>
+            <w:rStyle w:val="Hyperlink"/>
+          </w:rPr>
+          <w:t>https://docs.python.org/3/index.html</w:t>
+        </w:r>
+      </w:hyperlink>
+      <w:r>
+        <w:rPr>
+          <w:rFonts w:ascii="Calibri" w:hAnsi="Calibri" w:cs="Calibri"/>
+        </w:rPr>
+        <w:t> </w:t>
+      </w:r>
+    </w:p>
+    <w:p>
+      <w:pPr>
+        <w:numPr>
+          <w:ilvl w:val="0"/>
+          <w:numId w:val="15"/>
+        </w:numPr>
+        <w:spacing w:after="0" w:line="240" w:lineRule="auto"/>
+        <w:ind w:left="540"/>
+        <w:textAlignment w:val="center"/>
+        <w:rPr>
+          <w:rFonts w:ascii="Calibri" w:hAnsi="Calibri" w:cs="Calibri"/>
+        </w:rPr>
+      </w:pPr>
+      <w:r>
+        <w:rPr>
+          <w:rFonts w:ascii="Calibri" w:hAnsi="Calibri" w:cs="Calibri"/>
+        </w:rPr>
+        <w:lastRenderedPageBreak/>
+        <w:t>Important reason to include ‘__init__.py’ file is to make the python modules inside sub-directories visible …</w:t>
+      </w:r>
+    </w:p>
+    <w:p>
+      <w:pPr>
+        <w:numPr>
+          <w:ilvl w:val="0"/>
+          <w:numId w:val="15"/>
+        </w:numPr>
+        <w:spacing w:after="0" w:line="240" w:lineRule="auto"/>
+        <w:ind w:left="540"/>
+        <w:textAlignment w:val="center"/>
+        <w:rPr>
+          <w:rFonts w:ascii="Calibri" w:hAnsi="Calibri" w:cs="Calibri"/>
+        </w:rPr>
+      </w:pPr>
+      <w:hyperlink r:id="rId19" w:history="1">
+        <w:r>
+          <w:rPr>
+            <w:rStyle w:val="Hyperlink"/>
+          </w:rPr>
+          <w:t>https://stackoverflow.com/questions/1260792/import-a-file-from-a-subdirectory</w:t>
+        </w:r>
+      </w:hyperlink>
+    </w:p>
+    <w:p>
+      <w:pPr>
+        <w:pStyle w:val="NormalWeb"/>
+        <w:spacing w:before="0" w:beforeAutospacing="0" w:after="0" w:afterAutospacing="0"/>
+        <w:rPr>
+          <w:rFonts w:ascii="Calibri" w:hAnsi="Calibri" w:cs="Calibri"/>
+          <w:sz w:val="22"/>
+          <w:szCs w:val="22"/>
+        </w:rPr>
+      </w:pPr>
+      <w:r>
+        <w:rPr>
+          <w:rFonts w:ascii="Calibri" w:hAnsi="Calibri" w:cs="Calibri"/>
+          <w:sz w:val="22"/>
+          <w:szCs w:val="22"/>
+        </w:rPr>
+        <w:t> </w:t>
+      </w:r>
+    </w:p>
+    <w:p>
+      <w:pPr>
+        <w:pStyle w:val="NormalWeb"/>
+        <w:spacing w:before="0" w:beforeAutospacing="0" w:after="0" w:afterAutospacing="0"/>
+        <w:rPr>
+          <w:rFonts w:ascii="Calibri" w:hAnsi="Calibri" w:cs="Calibri"/>
         </w:rPr>
       </w:pPr>
     </w:p>
@@ -3750,6 +4457,155 @@
     </w:lvl>
   </w:abstractNum>
   <w:abstractNum w:abstractNumId="13" w15:restartNumberingAfterBreak="0">
+    <w:nsid w:val="64025BE1"/>
+    <w:multiLevelType w:val="multilevel"/>
+    <w:tmpl w:val="35684BFE"/>
+    <w:lvl w:ilvl="0">
+      <w:start w:val="1"/>
+      <w:numFmt w:val="bullet"/>
+      <w:lvlText w:val=""/>
+      <w:lvlJc w:val="left"/>
+      <w:pPr>
+        <w:tabs>
+          <w:tab w:val="num" w:pos="720"/>
+        </w:tabs>
+        <w:ind w:left="720" w:hanging="360"/>
+      </w:pPr>
+      <w:rPr>
+        <w:rFonts w:ascii="Symbol" w:hAnsi="Symbol" w:hint="default"/>
+        <w:sz w:val="20"/>
+      </w:rPr>
+    </w:lvl>
+    <w:lvl w:ilvl="1" w:tentative="1">
+      <w:start w:val="1"/>
+      <w:numFmt w:val="bullet"/>
+      <w:lvlText w:val=""/>
+      <w:lvlJc w:val="left"/>
+      <w:pPr>
+        <w:tabs>
+          <w:tab w:val="num" w:pos="1440"/>
+        </w:tabs>
+        <w:ind w:left="1440" w:hanging="360"/>
+      </w:pPr>
+      <w:rPr>
+        <w:rFonts w:ascii="Symbol" w:hAnsi="Symbol" w:hint="default"/>
+        <w:sz w:val="20"/>
+      </w:rPr>
+    </w:lvl>
+    <w:lvl w:ilvl="2" w:tentative="1">
+      <w:start w:val="1"/>
+      <w:numFmt w:val="bullet"/>
+      <w:lvlText w:val=""/>
+      <w:lvlJc w:val="left"/>
+      <w:pPr>
+        <w:tabs>
+          <w:tab w:val="num" w:pos="2160"/>
+        </w:tabs>
+        <w:ind w:left="2160" w:hanging="360"/>
+      </w:pPr>
+      <w:rPr>
+        <w:rFonts w:ascii="Symbol" w:hAnsi="Symbol" w:hint="default"/>
+        <w:sz w:val="20"/>
+      </w:rPr>
+    </w:lvl>
+    <w:lvl w:ilvl="3" w:tentative="1">
+      <w:start w:val="1"/>
+      <w:numFmt w:val="bullet"/>
+      <w:lvlText w:val=""/>
+      <w:lvlJc w:val="left"/>
+      <w:pPr>
+        <w:tabs>
+          <w:tab w:val="num" w:pos="2880"/>
+        </w:tabs>
+        <w:ind w:left="2880" w:hanging="360"/>
+      </w:pPr>
+      <w:rPr>
+        <w:rFonts w:ascii="Symbol" w:hAnsi="Symbol" w:hint="default"/>
+        <w:sz w:val="20"/>
+      </w:rPr>
+    </w:lvl>
+    <w:lvl w:ilvl="4" w:tentative="1">
+      <w:start w:val="1"/>
+      <w:numFmt w:val="bullet"/>
+      <w:lvlText w:val=""/>
+      <w:lvlJc w:val="left"/>
+      <w:pPr>
+        <w:tabs>
+          <w:tab w:val="num" w:pos="3600"/>
+        </w:tabs>
+        <w:ind w:left="3600" w:hanging="360"/>
+      </w:pPr>
+      <w:rPr>
+        <w:rFonts w:ascii="Symbol" w:hAnsi="Symbol" w:hint="default"/>
+        <w:sz w:val="20"/>
+      </w:rPr>
+    </w:lvl>
+    <w:lvl w:ilvl="5" w:tentative="1">
+      <w:start w:val="1"/>
+      <w:numFmt w:val="bullet"/>
+      <w:lvlText w:val=""/>
+      <w:lvlJc w:val="left"/>
+      <w:pPr>
+        <w:tabs>
+          <w:tab w:val="num" w:pos="4320"/>
+        </w:tabs>
+        <w:ind w:left="4320" w:hanging="360"/>
+      </w:pPr>
+      <w:rPr>
+        <w:rFonts w:ascii="Symbol" w:hAnsi="Symbol" w:hint="default"/>
+        <w:sz w:val="20"/>
+      </w:rPr>
+    </w:lvl>
+    <w:lvl w:ilvl="6" w:tentative="1">
+      <w:start w:val="1"/>
+      <w:numFmt w:val="bullet"/>
+      <w:lvlText w:val=""/>
+      <w:lvlJc w:val="left"/>
+      <w:pPr>
+        <w:tabs>
+          <w:tab w:val="num" w:pos="5040"/>
+        </w:tabs>
+        <w:ind w:left="5040" w:hanging="360"/>
+      </w:pPr>
+      <w:rPr>
+        <w:rFonts w:ascii="Symbol" w:hAnsi="Symbol" w:hint="default"/>
+        <w:sz w:val="20"/>
+      </w:rPr>
+    </w:lvl>
+    <w:lvl w:ilvl="7" w:tentative="1">
+      <w:start w:val="1"/>
+      <w:numFmt w:val="bullet"/>
+      <w:lvlText w:val=""/>
+      <w:lvlJc w:val="left"/>
+      <w:pPr>
+        <w:tabs>
+          <w:tab w:val="num" w:pos="5760"/>
+        </w:tabs>
+        <w:ind w:left="5760" w:hanging="360"/>
+      </w:pPr>
+      <w:rPr>
+        <w:rFonts w:ascii="Symbol" w:hAnsi="Symbol" w:hint="default"/>
+        <w:sz w:val="20"/>
+      </w:rPr>
+    </w:lvl>
+    <w:lvl w:ilvl="8" w:tentative="1">
+      <w:start w:val="1"/>
+      <w:numFmt w:val="bullet"/>
+      <w:lvlText w:val=""/>
+      <w:lvlJc w:val="left"/>
+      <w:pPr>
+        <w:tabs>
+          <w:tab w:val="num" w:pos="6480"/>
+        </w:tabs>
+        <w:ind w:left="6480" w:hanging="360"/>
+      </w:pPr>
+      <w:rPr>
+        <w:rFonts w:ascii="Symbol" w:hAnsi="Symbol" w:hint="default"/>
+        <w:sz w:val="20"/>
+      </w:rPr>
+    </w:lvl>
+  </w:abstractNum>
+  <w:abstractNum w:abstractNumId="14" w15:restartNumberingAfterBreak="0">
     <w:nsid w:val="6CF55390"/>
     <w:multiLevelType w:val="multilevel"/>
     <w:tmpl w:val="F1E2235E"/>
@@ -3926,7 +4782,7 @@
     <w:abstractNumId w:val="7"/>
   </w:num>
   <w:num w:numId="10">
-    <w:abstractNumId w:val="13"/>
+    <w:abstractNumId w:val="14"/>
   </w:num>
   <w:num w:numId="11">
     <w:abstractNumId w:val="2"/>
@@ -3939,6 +4795,9 @@
   </w:num>
   <w:num w:numId="14">
     <w:abstractNumId w:val="5"/>
+  </w:num>
+  <w:num w:numId="15">
+    <w:abstractNumId w:val="13"/>
   </w:num>
 </w:numbering>
 </file>
@@ -4397,7 +5256,6 @@
     <w:name w:val="Normal (Web)"/>
     <w:basedOn w:val="Normal"/>
     <w:uiPriority w:val="99"/>
-    <w:semiHidden/>
     <w:unhideWhenUsed/>
     <w:rsid w:val="003C7260"/>
     <w:pPr>
@@ -4433,6 +5291,17 @@
       <w:sz w:val="32"/>
       <w:szCs w:val="32"/>
     </w:rPr>
+  </w:style>
+  <w:style w:type="paragraph" w:styleId="ListParagraph">
+    <w:name w:val="List Paragraph"/>
+    <w:basedOn w:val="Normal"/>
+    <w:uiPriority w:val="34"/>
+    <w:qFormat/>
+    <w:rsid w:val="0081373D"/>
+    <w:pPr>
+      <w:ind w:left="720"/>
+      <w:contextualSpacing/>
+    </w:pPr>
   </w:style>
 </w:styles>
 </file>

</xml_diff>

<commit_message>
KP : MySQL Connection Established In Python!
</commit_message>
<xml_diff>
--- a/Literature/KPPythonApp.docx
+++ b/Literature/KPPythonApp.docx
@@ -1910,8 +1910,6 @@
           <w:szCs w:val="22"/>
         </w:rPr>
       </w:pPr>
-      <w:bookmarkStart w:id="0" w:name="_GoBack"/>
-      <w:bookmarkEnd w:id="0"/>
       <w:r>
         <w:rPr>
           <w:rFonts w:ascii="Calibri" w:hAnsi="Calibri" w:cs="Calibri"/>
@@ -1930,22 +1928,6 @@
           <w:color w:val="222222"/>
         </w:rPr>
       </w:pPr>
-      <w:r>
-        <w:rPr>
-          <w:rFonts w:ascii="Calibri" w:hAnsi="Calibri" w:cs="Calibri"/>
-          <w:sz w:val="22"/>
-          <w:szCs w:val="22"/>
-        </w:rPr>
-        <w:t> </w:t>
-      </w:r>
-      <w:r>
-        <w:rPr>
-          <w:rFonts w:ascii="Calibri" w:hAnsi="Calibri" w:cs="Calibri"/>
-          <w:sz w:val="22"/>
-          <w:szCs w:val="22"/>
-        </w:rPr>
-        <w:t> </w:t>
-      </w:r>
       <w:r>
         <w:rPr>
           <w:rFonts w:ascii="Lucida Grande" w:hAnsi="Lucida Grande" w:cs="Calibri"/>
@@ -1971,6 +1953,94 @@
     </w:p>
     <w:p>
       <w:pPr>
+        <w:numPr>
+          <w:ilvl w:val="0"/>
+          <w:numId w:val="16"/>
+        </w:numPr>
+        <w:spacing w:after="0" w:line="240" w:lineRule="auto"/>
+        <w:ind w:left="540"/>
+        <w:textAlignment w:val="center"/>
+        <w:rPr>
+          <w:rFonts w:ascii="Calibri" w:hAnsi="Calibri" w:cs="Calibri"/>
+        </w:rPr>
+      </w:pPr>
+      <w:r>
+        <w:rPr>
+          <w:rFonts w:ascii="Calibri" w:hAnsi="Calibri" w:cs="Calibri"/>
+        </w:rPr>
+        <w:t>C:\&gt;set PATH=C:\Program Files (x</w:t>
+      </w:r>
+      <w:proofErr w:type="gramStart"/>
+      <w:r>
+        <w:rPr>
+          <w:rFonts w:ascii="Calibri" w:hAnsi="Calibri" w:cs="Calibri"/>
+        </w:rPr>
+        <w:t>86)\Python\Python38-32</w:t>
+      </w:r>
+      <w:proofErr w:type="gramEnd"/>
+      <w:r>
+        <w:rPr>
+          <w:rFonts w:ascii="Calibri" w:hAnsi="Calibri" w:cs="Calibri"/>
+        </w:rPr>
+        <w:t>;%PATH%</w:t>
+      </w:r>
+    </w:p>
+    <w:p>
+      <w:pPr>
+        <w:numPr>
+          <w:ilvl w:val="0"/>
+          <w:numId w:val="16"/>
+        </w:numPr>
+        <w:spacing w:after="0" w:line="240" w:lineRule="auto"/>
+        <w:ind w:left="540"/>
+        <w:textAlignment w:val="center"/>
+        <w:rPr>
+          <w:rFonts w:ascii="Calibri" w:hAnsi="Calibri" w:cs="Calibri"/>
+        </w:rPr>
+      </w:pPr>
+      <w:r>
+        <w:rPr>
+          <w:rFonts w:ascii="Calibri" w:hAnsi="Calibri" w:cs="Calibri"/>
+        </w:rPr>
+        <w:t>C:\&gt;set PYTHONPATH=%PYTHONPATH</w:t>
+      </w:r>
+      <w:proofErr w:type="gramStart"/>
+      <w:r>
+        <w:rPr>
+          <w:rFonts w:ascii="Calibri" w:hAnsi="Calibri" w:cs="Calibri"/>
+        </w:rPr>
+        <w:t>%;C:\Program</w:t>
+      </w:r>
+      <w:proofErr w:type="gramEnd"/>
+      <w:r>
+        <w:rPr>
+          <w:rFonts w:ascii="Calibri" w:hAnsi="Calibri" w:cs="Calibri"/>
+        </w:rPr>
+        <w:t xml:space="preserve"> Files (x86)\Python\Python38-32\Lib</w:t>
+      </w:r>
+    </w:p>
+    <w:p>
+      <w:pPr>
+        <w:numPr>
+          <w:ilvl w:val="0"/>
+          <w:numId w:val="16"/>
+        </w:numPr>
+        <w:spacing w:after="0" w:line="240" w:lineRule="auto"/>
+        <w:ind w:left="540"/>
+        <w:textAlignment w:val="center"/>
+        <w:rPr>
+          <w:rFonts w:ascii="Calibri" w:hAnsi="Calibri" w:cs="Calibri"/>
+        </w:rPr>
+      </w:pPr>
+      <w:r>
+        <w:rPr>
+          <w:rFonts w:ascii="Calibri" w:hAnsi="Calibri" w:cs="Calibri"/>
+        </w:rPr>
+        <w:t>C:\&gt;python</w:t>
+      </w:r>
+    </w:p>
+    <w:p>
+      <w:pPr>
         <w:pStyle w:val="NormalWeb"/>
         <w:spacing w:before="0" w:beforeAutospacing="0" w:after="0" w:afterAutospacing="0"/>
         <w:ind w:left="540"/>
@@ -1986,25 +2056,47 @@
           <w:sz w:val="22"/>
           <w:szCs w:val="22"/>
         </w:rPr>
-        <w:t>C:\&gt;set PATH=C:\Program Files (x</w:t>
-      </w:r>
-      <w:proofErr w:type="gramStart"/>
-      <w:r>
-        <w:rPr>
-          <w:rFonts w:ascii="Calibri" w:hAnsi="Calibri" w:cs="Calibri"/>
-          <w:sz w:val="22"/>
-          <w:szCs w:val="22"/>
-        </w:rPr>
-        <w:t>86)\Python\Python38-32</w:t>
-      </w:r>
-      <w:proofErr w:type="gramEnd"/>
-      <w:r>
-        <w:rPr>
-          <w:rFonts w:ascii="Calibri" w:hAnsi="Calibri" w:cs="Calibri"/>
-          <w:sz w:val="22"/>
-          <w:szCs w:val="22"/>
-        </w:rPr>
-        <w:t>;%PATH%</w:t>
+        <w:t> </w:t>
+      </w:r>
+    </w:p>
+    <w:p>
+      <w:pPr>
+        <w:numPr>
+          <w:ilvl w:val="0"/>
+          <w:numId w:val="17"/>
+        </w:numPr>
+        <w:spacing w:after="0" w:line="240" w:lineRule="auto"/>
+        <w:ind w:left="540"/>
+        <w:textAlignment w:val="center"/>
+        <w:rPr>
+          <w:rFonts w:ascii="Calibri" w:hAnsi="Calibri" w:cs="Calibri"/>
+        </w:rPr>
+      </w:pPr>
+      <w:r>
+        <w:rPr>
+          <w:rFonts w:ascii="Calibri" w:hAnsi="Calibri" w:cs="Calibri"/>
+          <w:b/>
+          <w:bCs/>
+        </w:rPr>
+        <w:t>Associate '</w:t>
+      </w:r>
+      <w:proofErr w:type="spellStart"/>
+      <w:r>
+        <w:rPr>
+          <w:rFonts w:ascii="Calibri" w:hAnsi="Calibri" w:cs="Calibri"/>
+          <w:b/>
+          <w:bCs/>
+        </w:rPr>
+        <w:t>py</w:t>
+      </w:r>
+      <w:proofErr w:type="spellEnd"/>
+      <w:r>
+        <w:rPr>
+          <w:rFonts w:ascii="Calibri" w:hAnsi="Calibri" w:cs="Calibri"/>
+          <w:b/>
+          <w:bCs/>
+        </w:rPr>
+        <w:t>' with Python Files</w:t>
       </w:r>
     </w:p>
     <w:p>
@@ -2018,23 +2110,26 @@
           <w:szCs w:val="22"/>
         </w:rPr>
       </w:pPr>
+      <w:proofErr w:type="spellStart"/>
+      <w:proofErr w:type="gramStart"/>
       <w:r>
         <w:rPr>
           <w:rFonts w:ascii="Calibri" w:hAnsi="Calibri" w:cs="Calibri"/>
           <w:sz w:val="22"/>
           <w:szCs w:val="22"/>
         </w:rPr>
-        <w:t>C:\&gt;set PYTHONPATH=%PYTHONPATH</w:t>
-      </w:r>
-      <w:proofErr w:type="gramStart"/>
+        <w:t>assoc</w:t>
+      </w:r>
+      <w:proofErr w:type="spellEnd"/>
       <w:r>
         <w:rPr>
           <w:rFonts w:ascii="Calibri" w:hAnsi="Calibri" w:cs="Calibri"/>
           <w:sz w:val="22"/>
           <w:szCs w:val="22"/>
         </w:rPr>
-        <w:t>%;C:\Program</w:t>
-      </w:r>
+        <w:t xml:space="preserve"> .</w:t>
+      </w:r>
+      <w:proofErr w:type="spellStart"/>
       <w:proofErr w:type="gramEnd"/>
       <w:r>
         <w:rPr>
@@ -2042,8 +2137,27 @@
           <w:sz w:val="22"/>
           <w:szCs w:val="22"/>
         </w:rPr>
-        <w:t xml:space="preserve"> Files (x86)\Python\Python38-32\Lib</w:t>
-      </w:r>
+        <w:t>py</w:t>
+      </w:r>
+      <w:proofErr w:type="spellEnd"/>
+      <w:r>
+        <w:rPr>
+          <w:rFonts w:ascii="Calibri" w:hAnsi="Calibri" w:cs="Calibri"/>
+          <w:sz w:val="22"/>
+          <w:szCs w:val="22"/>
+        </w:rPr>
+        <w:t>=</w:t>
+      </w:r>
+      <w:proofErr w:type="spellStart"/>
+      <w:r>
+        <w:rPr>
+          <w:rFonts w:ascii="Calibri" w:hAnsi="Calibri" w:cs="Calibri"/>
+          <w:sz w:val="22"/>
+          <w:szCs w:val="22"/>
+        </w:rPr>
+        <w:t>Python.File</w:t>
+      </w:r>
+      <w:proofErr w:type="spellEnd"/>
     </w:p>
     <w:p>
       <w:pPr>
@@ -2062,7 +2176,29 @@
           <w:sz w:val="22"/>
           <w:szCs w:val="22"/>
         </w:rPr>
-        <w:t>C:\&gt;python</w:t>
+        <w:t> </w:t>
+      </w:r>
+    </w:p>
+    <w:p>
+      <w:pPr>
+        <w:numPr>
+          <w:ilvl w:val="0"/>
+          <w:numId w:val="18"/>
+        </w:numPr>
+        <w:spacing w:after="0" w:line="240" w:lineRule="auto"/>
+        <w:ind w:left="540"/>
+        <w:textAlignment w:val="center"/>
+        <w:rPr>
+          <w:rFonts w:ascii="Calibri" w:hAnsi="Calibri" w:cs="Calibri"/>
+        </w:rPr>
+      </w:pPr>
+      <w:r>
+        <w:rPr>
+          <w:rFonts w:ascii="Calibri" w:hAnsi="Calibri" w:cs="Calibri"/>
+          <w:b/>
+          <w:bCs/>
+        </w:rPr>
+        <w:t>Redirect all Python files to the new executable:</w:t>
       </w:r>
     </w:p>
     <w:p>
@@ -2076,13 +2212,59 @@
           <w:szCs w:val="22"/>
         </w:rPr>
       </w:pPr>
+      <w:proofErr w:type="spellStart"/>
       <w:r>
         <w:rPr>
           <w:rFonts w:ascii="Calibri" w:hAnsi="Calibri" w:cs="Calibri"/>
           <w:sz w:val="22"/>
           <w:szCs w:val="22"/>
         </w:rPr>
-        <w:t> </w:t>
+        <w:t>ftype</w:t>
+      </w:r>
+      <w:proofErr w:type="spellEnd"/>
+      <w:r>
+        <w:rPr>
+          <w:rFonts w:ascii="Calibri" w:hAnsi="Calibri" w:cs="Calibri"/>
+          <w:sz w:val="22"/>
+          <w:szCs w:val="22"/>
+        </w:rPr>
+        <w:t xml:space="preserve"> </w:t>
+      </w:r>
+      <w:proofErr w:type="spellStart"/>
+      <w:r>
+        <w:rPr>
+          <w:rFonts w:ascii="Calibri" w:hAnsi="Calibri" w:cs="Calibri"/>
+          <w:sz w:val="22"/>
+          <w:szCs w:val="22"/>
+        </w:rPr>
+        <w:t>Python.File</w:t>
+      </w:r>
+      <w:proofErr w:type="spellEnd"/>
+      <w:r>
+        <w:rPr>
+          <w:rFonts w:ascii="Calibri" w:hAnsi="Calibri" w:cs="Calibri"/>
+          <w:sz w:val="22"/>
+          <w:szCs w:val="22"/>
+        </w:rPr>
+        <w:t>=C:\Program Files (x</w:t>
+      </w:r>
+      <w:proofErr w:type="gramStart"/>
+      <w:r>
+        <w:rPr>
+          <w:rFonts w:ascii="Calibri" w:hAnsi="Calibri" w:cs="Calibri"/>
+          <w:sz w:val="22"/>
+          <w:szCs w:val="22"/>
+        </w:rPr>
+        <w:t>86)\Python\Python38-32\pythonw.exe</w:t>
+      </w:r>
+      <w:proofErr w:type="gramEnd"/>
+      <w:r>
+        <w:rPr>
+          <w:rFonts w:ascii="Calibri" w:hAnsi="Calibri" w:cs="Calibri"/>
+          <w:sz w:val="22"/>
+          <w:szCs w:val="22"/>
+        </w:rPr>
+        <w:t xml:space="preserve"> "%1" %*</w:t>
       </w:r>
     </w:p>
     <w:p>
@@ -2099,34 +2281,10 @@
       <w:r>
         <w:rPr>
           <w:rFonts w:ascii="Calibri" w:hAnsi="Calibri" w:cs="Calibri"/>
-          <w:b/>
-          <w:bCs/>
           <w:sz w:val="22"/>
           <w:szCs w:val="22"/>
         </w:rPr>
-        <w:t>Associate '</w:t>
-      </w:r>
-      <w:proofErr w:type="spellStart"/>
-      <w:r>
-        <w:rPr>
-          <w:rFonts w:ascii="Calibri" w:hAnsi="Calibri" w:cs="Calibri"/>
-          <w:b/>
-          <w:bCs/>
-          <w:sz w:val="22"/>
-          <w:szCs w:val="22"/>
-        </w:rPr>
-        <w:t>py</w:t>
-      </w:r>
-      <w:proofErr w:type="spellEnd"/>
-      <w:r>
-        <w:rPr>
-          <w:rFonts w:ascii="Calibri" w:hAnsi="Calibri" w:cs="Calibri"/>
-          <w:b/>
-          <w:bCs/>
-          <w:sz w:val="22"/>
-          <w:szCs w:val="22"/>
-        </w:rPr>
-        <w:t>' with Python Files</w:t>
+        <w:t> </w:t>
       </w:r>
     </w:p>
     <w:p>
@@ -2140,206 +2298,16 @@
           <w:szCs w:val="22"/>
         </w:rPr>
       </w:pPr>
-      <w:proofErr w:type="spellStart"/>
-      <w:proofErr w:type="gramStart"/>
-      <w:r>
-        <w:rPr>
-          <w:rFonts w:ascii="Calibri" w:hAnsi="Calibri" w:cs="Calibri"/>
-          <w:sz w:val="22"/>
-          <w:szCs w:val="22"/>
-        </w:rPr>
-        <w:t>assoc</w:t>
-      </w:r>
-      <w:proofErr w:type="spellEnd"/>
-      <w:r>
-        <w:rPr>
-          <w:rFonts w:ascii="Calibri" w:hAnsi="Calibri" w:cs="Calibri"/>
-          <w:sz w:val="22"/>
-          <w:szCs w:val="22"/>
-        </w:rPr>
-        <w:t xml:space="preserve"> .</w:t>
-      </w:r>
-      <w:proofErr w:type="spellStart"/>
-      <w:proofErr w:type="gramEnd"/>
-      <w:r>
-        <w:rPr>
-          <w:rFonts w:ascii="Calibri" w:hAnsi="Calibri" w:cs="Calibri"/>
-          <w:sz w:val="22"/>
-          <w:szCs w:val="22"/>
-        </w:rPr>
-        <w:t>py</w:t>
-      </w:r>
-      <w:proofErr w:type="spellEnd"/>
-      <w:r>
-        <w:rPr>
-          <w:rFonts w:ascii="Calibri" w:hAnsi="Calibri" w:cs="Calibri"/>
-          <w:sz w:val="22"/>
-          <w:szCs w:val="22"/>
-        </w:rPr>
-        <w:t>=</w:t>
-      </w:r>
-      <w:proofErr w:type="spellStart"/>
-      <w:r>
-        <w:rPr>
-          <w:rFonts w:ascii="Calibri" w:hAnsi="Calibri" w:cs="Calibri"/>
-          <w:sz w:val="22"/>
-          <w:szCs w:val="22"/>
-        </w:rPr>
-        <w:t>Python.File</w:t>
-      </w:r>
-      <w:proofErr w:type="spellEnd"/>
-    </w:p>
-    <w:p>
-      <w:pPr>
-        <w:pStyle w:val="NormalWeb"/>
-        <w:spacing w:before="0" w:beforeAutospacing="0" w:after="0" w:afterAutospacing="0"/>
-        <w:ind w:left="540"/>
-        <w:rPr>
-          <w:rFonts w:ascii="Calibri" w:hAnsi="Calibri" w:cs="Calibri"/>
-          <w:sz w:val="22"/>
-          <w:szCs w:val="22"/>
-        </w:rPr>
-      </w:pPr>
-      <w:r>
-        <w:rPr>
-          <w:rFonts w:ascii="Calibri" w:hAnsi="Calibri" w:cs="Calibri"/>
-          <w:b/>
-          <w:bCs/>
-          <w:sz w:val="22"/>
-          <w:szCs w:val="22"/>
-        </w:rPr>
-        <w:t>Redirect all Python files to the new executable:</w:t>
-      </w:r>
-    </w:p>
-    <w:p>
-      <w:pPr>
-        <w:pStyle w:val="NormalWeb"/>
-        <w:spacing w:before="0" w:beforeAutospacing="0" w:after="0" w:afterAutospacing="0"/>
-        <w:ind w:left="540"/>
-        <w:rPr>
-          <w:rFonts w:ascii="Calibri" w:hAnsi="Calibri" w:cs="Calibri"/>
-          <w:sz w:val="22"/>
-          <w:szCs w:val="22"/>
-        </w:rPr>
-      </w:pPr>
-      <w:proofErr w:type="spellStart"/>
-      <w:r>
-        <w:rPr>
-          <w:rFonts w:ascii="Calibri" w:hAnsi="Calibri" w:cs="Calibri"/>
-          <w:sz w:val="22"/>
-          <w:szCs w:val="22"/>
-        </w:rPr>
-        <w:t>ftype</w:t>
-      </w:r>
-      <w:proofErr w:type="spellEnd"/>
-      <w:r>
-        <w:rPr>
-          <w:rFonts w:ascii="Calibri" w:hAnsi="Calibri" w:cs="Calibri"/>
-          <w:sz w:val="22"/>
-          <w:szCs w:val="22"/>
-        </w:rPr>
-        <w:t xml:space="preserve"> </w:t>
-      </w:r>
-      <w:proofErr w:type="spellStart"/>
-      <w:r>
-        <w:rPr>
-          <w:rFonts w:ascii="Calibri" w:hAnsi="Calibri" w:cs="Calibri"/>
-          <w:sz w:val="22"/>
-          <w:szCs w:val="22"/>
-        </w:rPr>
-        <w:t>Python.File</w:t>
-      </w:r>
-      <w:proofErr w:type="spellEnd"/>
-      <w:r>
-        <w:rPr>
-          <w:rFonts w:ascii="Calibri" w:hAnsi="Calibri" w:cs="Calibri"/>
-          <w:sz w:val="22"/>
-          <w:szCs w:val="22"/>
-        </w:rPr>
-        <w:t>=C:\Program Files (x</w:t>
-      </w:r>
-      <w:proofErr w:type="gramStart"/>
-      <w:r>
-        <w:rPr>
-          <w:rFonts w:ascii="Calibri" w:hAnsi="Calibri" w:cs="Calibri"/>
-          <w:sz w:val="22"/>
-          <w:szCs w:val="22"/>
-        </w:rPr>
-        <w:t>86)\Python\Python38-32\pythonw.exe</w:t>
-      </w:r>
-      <w:proofErr w:type="gramEnd"/>
-      <w:r>
-        <w:rPr>
-          <w:rFonts w:ascii="Calibri" w:hAnsi="Calibri" w:cs="Calibri"/>
-          <w:sz w:val="22"/>
-          <w:szCs w:val="22"/>
-        </w:rPr>
-        <w:t xml:space="preserve"> "%1" %*</w:t>
-      </w:r>
-    </w:p>
-    <w:p>
-      <w:pPr>
-        <w:pStyle w:val="NormalWeb"/>
-        <w:spacing w:before="0" w:beforeAutospacing="0" w:after="0" w:afterAutospacing="0"/>
-        <w:ind w:left="540"/>
-        <w:rPr>
-          <w:rFonts w:ascii="Calibri" w:hAnsi="Calibri" w:cs="Calibri"/>
-          <w:sz w:val="22"/>
-          <w:szCs w:val="22"/>
-        </w:rPr>
-      </w:pPr>
-      <w:r>
-        <w:rPr>
-          <w:rFonts w:ascii="Calibri" w:hAnsi="Calibri" w:cs="Calibri"/>
-          <w:sz w:val="22"/>
-          <w:szCs w:val="22"/>
-        </w:rPr>
-        <w:t> </w:t>
-      </w:r>
-    </w:p>
-    <w:p>
-      <w:pPr>
-        <w:pStyle w:val="NormalWeb"/>
-        <w:spacing w:before="0" w:beforeAutospacing="0" w:after="0" w:afterAutospacing="0"/>
-        <w:ind w:left="540"/>
-        <w:rPr>
-          <w:rFonts w:ascii="Calibri" w:hAnsi="Calibri" w:cs="Calibri"/>
-          <w:sz w:val="22"/>
-          <w:szCs w:val="22"/>
-        </w:rPr>
-      </w:pPr>
-      <w:r>
-        <w:rPr>
-          <w:rFonts w:ascii="Calibri" w:hAnsi="Calibri" w:cs="Calibri"/>
-          <w:sz w:val="22"/>
-          <w:szCs w:val="22"/>
-        </w:rPr>
-        <w:t> </w:t>
-      </w:r>
-    </w:p>
-    <w:p>
-      <w:pPr>
-        <w:pStyle w:val="NormalWeb"/>
-        <w:spacing w:before="0" w:beforeAutospacing="0" w:after="0" w:afterAutospacing="0"/>
-        <w:ind w:left="540"/>
-        <w:rPr>
-          <w:rFonts w:ascii="Calibri" w:hAnsi="Calibri" w:cs="Calibri"/>
-          <w:sz w:val="22"/>
-          <w:szCs w:val="22"/>
-        </w:rPr>
-      </w:pPr>
       <w:r>
         <w:rPr>
           <w:rFonts w:ascii="Calibri" w:hAnsi="Calibri" w:cs="Calibri"/>
           <w:noProof/>
-          <w:sz w:val="22"/>
-          <w:szCs w:val="22"/>
         </w:rPr>
         <w:drawing>
-          <wp:inline distT="0" distB="0" distL="0" distR="0" wp14:anchorId="2FF18D28" wp14:editId="383B1241">
+          <wp:inline distT="0" distB="0" distL="0" distR="0" wp14:anchorId="60353857" wp14:editId="754DF365">
             <wp:extent cx="5943600" cy="2250440"/>
             <wp:effectExtent l="0" t="0" r="0" b="0"/>
-            <wp:docPr id="1" name="Picture 1"/>
+            <wp:docPr id="4" name="Picture 4"/>
             <wp:cNvGraphicFramePr>
               <a:graphicFrameLocks xmlns:a="http://schemas.openxmlformats.org/drawingml/2006/main" noChangeAspect="1"/>
             </wp:cNvGraphicFramePr>
@@ -2409,6 +2377,98 @@
         <w:pStyle w:val="NormalWeb"/>
         <w:spacing w:before="0" w:beforeAutospacing="0" w:after="0" w:afterAutospacing="0"/>
         <w:rPr>
+          <w:rFonts w:ascii="Lucida Grande" w:hAnsi="Lucida Grande" w:cs="Calibri"/>
+          <w:color w:val="222222"/>
+        </w:rPr>
+      </w:pPr>
+      <w:r>
+        <w:rPr>
+          <w:rFonts w:ascii="Lucida Grande" w:hAnsi="Lucida Grande" w:cs="Calibri"/>
+          <w:b/>
+          <w:bCs/>
+          <w:color w:val="222222"/>
+          <w:shd w:val="clear" w:color="auto" w:fill="FFFFFF"/>
+        </w:rPr>
+        <w:t xml:space="preserve">Python Path &amp; </w:t>
+      </w:r>
+      <w:proofErr w:type="gramStart"/>
+      <w:r>
+        <w:rPr>
+          <w:rFonts w:ascii="Lucida Grande" w:hAnsi="Lucida Grande" w:cs="Calibri"/>
+          <w:b/>
+          <w:bCs/>
+          <w:color w:val="222222"/>
+          <w:shd w:val="clear" w:color="auto" w:fill="FFFFFF"/>
+        </w:rPr>
+        <w:t>MySQL :</w:t>
+      </w:r>
+      <w:proofErr w:type="gramEnd"/>
+    </w:p>
+    <w:p>
+      <w:pPr>
+        <w:numPr>
+          <w:ilvl w:val="0"/>
+          <w:numId w:val="19"/>
+        </w:numPr>
+        <w:spacing w:after="0" w:line="240" w:lineRule="auto"/>
+        <w:ind w:left="540"/>
+        <w:textAlignment w:val="center"/>
+        <w:rPr>
+          <w:rFonts w:ascii="Calibri" w:hAnsi="Calibri" w:cs="Calibri"/>
+          <w:color w:val="222222"/>
+        </w:rPr>
+      </w:pPr>
+      <w:r>
+        <w:rPr>
+          <w:rFonts w:ascii="Calibri" w:hAnsi="Calibri" w:cs="Calibri"/>
+          <w:color w:val="222222"/>
+          <w:shd w:val="clear" w:color="auto" w:fill="FFFFFF"/>
+        </w:rPr>
+        <w:t xml:space="preserve">Install Python MySQL </w:t>
+      </w:r>
+      <w:proofErr w:type="gramStart"/>
+      <w:r>
+        <w:rPr>
+          <w:rFonts w:ascii="Calibri" w:hAnsi="Calibri" w:cs="Calibri"/>
+          <w:color w:val="222222"/>
+          <w:shd w:val="clear" w:color="auto" w:fill="FFFFFF"/>
+        </w:rPr>
+        <w:t>Connector :</w:t>
+      </w:r>
+      <w:proofErr w:type="gramEnd"/>
+      <w:r>
+        <w:rPr>
+          <w:rFonts w:ascii="Calibri" w:hAnsi="Calibri" w:cs="Calibri"/>
+          <w:color w:val="222222"/>
+          <w:shd w:val="clear" w:color="auto" w:fill="FFFFFF"/>
+        </w:rPr>
+        <w:t xml:space="preserve"> python -m pip install </w:t>
+      </w:r>
+      <w:proofErr w:type="spellStart"/>
+      <w:r>
+        <w:rPr>
+          <w:rFonts w:ascii="Calibri" w:hAnsi="Calibri" w:cs="Calibri"/>
+          <w:color w:val="222222"/>
+          <w:shd w:val="clear" w:color="auto" w:fill="FFFFFF"/>
+        </w:rPr>
+        <w:t>mysql</w:t>
+      </w:r>
+      <w:proofErr w:type="spellEnd"/>
+      <w:r>
+        <w:rPr>
+          <w:rFonts w:ascii="Calibri" w:hAnsi="Calibri" w:cs="Calibri"/>
+          <w:color w:val="222222"/>
+          <w:shd w:val="clear" w:color="auto" w:fill="FFFFFF"/>
+        </w:rPr>
+        <w:t>-connector</w:t>
+      </w:r>
+    </w:p>
+    <w:p>
+      <w:pPr>
+        <w:pStyle w:val="NormalWeb"/>
+        <w:spacing w:before="0" w:beforeAutospacing="0" w:after="0" w:afterAutospacing="0"/>
+        <w:ind w:left="540"/>
+        <w:rPr>
           <w:rFonts w:ascii="Calibri" w:hAnsi="Calibri" w:cs="Calibri"/>
           <w:sz w:val="22"/>
           <w:szCs w:val="22"/>
@@ -2417,10 +2477,162 @@
       <w:r>
         <w:rPr>
           <w:rFonts w:ascii="Calibri" w:hAnsi="Calibri" w:cs="Calibri"/>
-          <w:sz w:val="22"/>
-          <w:szCs w:val="22"/>
-        </w:rPr>
-        <w:t> </w:t>
+          <w:noProof/>
+        </w:rPr>
+        <w:lastRenderedPageBreak/>
+        <w:drawing>
+          <wp:inline distT="0" distB="0" distL="0" distR="0" wp14:anchorId="74BF5CDC" wp14:editId="519BE754">
+            <wp:extent cx="5943600" cy="1490980"/>
+            <wp:effectExtent l="0" t="0" r="0" b="0"/>
+            <wp:docPr id="3" name="Picture 3"/>
+            <wp:cNvGraphicFramePr>
+              <a:graphicFrameLocks xmlns:a="http://schemas.openxmlformats.org/drawingml/2006/main" noChangeAspect="1"/>
+            </wp:cNvGraphicFramePr>
+            <a:graphic xmlns:a="http://schemas.openxmlformats.org/drawingml/2006/main">
+              <a:graphicData uri="http://schemas.openxmlformats.org/drawingml/2006/picture">
+                <pic:pic xmlns:pic="http://schemas.openxmlformats.org/drawingml/2006/picture">
+                  <pic:nvPicPr>
+                    <pic:cNvPr id="0" name="Picture 2"/>
+                    <pic:cNvPicPr>
+                      <a:picLocks noChangeAspect="1" noChangeArrowheads="1"/>
+                    </pic:cNvPicPr>
+                  </pic:nvPicPr>
+                  <pic:blipFill>
+                    <a:blip r:embed="rId18">
+                      <a:extLst>
+                        <a:ext uri="{28A0092B-C50C-407E-A947-70E740481C1C}">
+                          <a14:useLocalDpi xmlns:a14="http://schemas.microsoft.com/office/drawing/2010/main" val="0"/>
+                        </a:ext>
+                      </a:extLst>
+                    </a:blip>
+                    <a:srcRect/>
+                    <a:stretch>
+                      <a:fillRect/>
+                    </a:stretch>
+                  </pic:blipFill>
+                  <pic:spPr bwMode="auto">
+                    <a:xfrm>
+                      <a:off x="0" y="0"/>
+                      <a:ext cx="5943600" cy="1490980"/>
+                    </a:xfrm>
+                    <a:prstGeom prst="rect">
+                      <a:avLst/>
+                    </a:prstGeom>
+                    <a:noFill/>
+                    <a:ln>
+                      <a:noFill/>
+                    </a:ln>
+                  </pic:spPr>
+                </pic:pic>
+              </a:graphicData>
+            </a:graphic>
+          </wp:inline>
+        </w:drawing>
+      </w:r>
+    </w:p>
+    <w:p>
+      <w:pPr>
+        <w:numPr>
+          <w:ilvl w:val="0"/>
+          <w:numId w:val="20"/>
+        </w:numPr>
+        <w:spacing w:after="0" w:line="240" w:lineRule="auto"/>
+        <w:ind w:left="540"/>
+        <w:textAlignment w:val="center"/>
+        <w:rPr>
+          <w:rFonts w:ascii="Calibri" w:hAnsi="Calibri" w:cs="Calibri"/>
+        </w:rPr>
+      </w:pPr>
+      <w:r>
+        <w:rPr>
+          <w:rFonts w:ascii="Calibri" w:hAnsi="Calibri" w:cs="Calibri"/>
+        </w:rPr>
+        <w:t xml:space="preserve">pip install </w:t>
+      </w:r>
+      <w:proofErr w:type="spellStart"/>
+      <w:r>
+        <w:rPr>
+          <w:rFonts w:ascii="Calibri" w:hAnsi="Calibri" w:cs="Calibri"/>
+        </w:rPr>
+        <w:t>mysql</w:t>
+      </w:r>
+      <w:proofErr w:type="spellEnd"/>
+      <w:r>
+        <w:rPr>
+          <w:rFonts w:ascii="Calibri" w:hAnsi="Calibri" w:cs="Calibri"/>
+        </w:rPr>
+        <w:t>-connector-python</w:t>
+      </w:r>
+    </w:p>
+    <w:p>
+      <w:pPr>
+        <w:numPr>
+          <w:ilvl w:val="0"/>
+          <w:numId w:val="21"/>
+        </w:numPr>
+        <w:spacing w:after="0" w:line="240" w:lineRule="auto"/>
+        <w:ind w:left="540"/>
+        <w:textAlignment w:val="center"/>
+        <w:rPr>
+          <w:rFonts w:ascii="Calibri" w:hAnsi="Calibri" w:cs="Calibri"/>
+          <w:color w:val="222222"/>
+          <w:sz w:val="24"/>
+          <w:szCs w:val="24"/>
+        </w:rPr>
+      </w:pPr>
+      <w:r>
+        <w:rPr>
+          <w:rFonts w:ascii="Calibri" w:hAnsi="Calibri" w:cs="Calibri"/>
+          <w:noProof/>
+        </w:rPr>
+        <w:drawing>
+          <wp:inline distT="0" distB="0" distL="0" distR="0" wp14:anchorId="6C5A5C67" wp14:editId="5AEBE3DC">
+            <wp:extent cx="5943600" cy="1544320"/>
+            <wp:effectExtent l="0" t="0" r="0" b="0"/>
+            <wp:docPr id="2" name="Picture 2"/>
+            <wp:cNvGraphicFramePr>
+              <a:graphicFrameLocks xmlns:a="http://schemas.openxmlformats.org/drawingml/2006/main" noChangeAspect="1"/>
+            </wp:cNvGraphicFramePr>
+            <a:graphic xmlns:a="http://schemas.openxmlformats.org/drawingml/2006/main">
+              <a:graphicData uri="http://schemas.openxmlformats.org/drawingml/2006/picture">
+                <pic:pic xmlns:pic="http://schemas.openxmlformats.org/drawingml/2006/picture">
+                  <pic:nvPicPr>
+                    <pic:cNvPr id="0" name="Picture 3"/>
+                    <pic:cNvPicPr>
+                      <a:picLocks noChangeAspect="1" noChangeArrowheads="1"/>
+                    </pic:cNvPicPr>
+                  </pic:nvPicPr>
+                  <pic:blipFill>
+                    <a:blip r:embed="rId19">
+                      <a:extLst>
+                        <a:ext uri="{28A0092B-C50C-407E-A947-70E740481C1C}">
+                          <a14:useLocalDpi xmlns:a14="http://schemas.microsoft.com/office/drawing/2010/main" val="0"/>
+                        </a:ext>
+                      </a:extLst>
+                    </a:blip>
+                    <a:srcRect/>
+                    <a:stretch>
+                      <a:fillRect/>
+                    </a:stretch>
+                  </pic:blipFill>
+                  <pic:spPr bwMode="auto">
+                    <a:xfrm>
+                      <a:off x="0" y="0"/>
+                      <a:ext cx="5943600" cy="1544320"/>
+                    </a:xfrm>
+                    <a:prstGeom prst="rect">
+                      <a:avLst/>
+                    </a:prstGeom>
+                    <a:noFill/>
+                    <a:ln>
+                      <a:noFill/>
+                    </a:ln>
+                  </pic:spPr>
+                </pic:pic>
+              </a:graphicData>
+            </a:graphic>
+          </wp:inline>
+        </w:drawing>
       </w:r>
     </w:p>
     <w:p>
@@ -2448,7 +2660,7 @@
       <w:pPr>
         <w:numPr>
           <w:ilvl w:val="0"/>
-          <w:numId w:val="15"/>
+          <w:numId w:val="22"/>
         </w:numPr>
         <w:spacing w:after="0" w:line="240" w:lineRule="auto"/>
         <w:ind w:left="540"/>
@@ -2457,7 +2669,7 @@
           <w:rFonts w:ascii="Calibri" w:hAnsi="Calibri" w:cs="Calibri"/>
         </w:rPr>
       </w:pPr>
-      <w:hyperlink r:id="rId18" w:history="1">
+      <w:hyperlink r:id="rId20" w:history="1">
         <w:r>
           <w:rPr>
             <w:rStyle w:val="Hyperlink"/>
@@ -2476,7 +2688,7 @@
       <w:pPr>
         <w:numPr>
           <w:ilvl w:val="0"/>
-          <w:numId w:val="15"/>
+          <w:numId w:val="22"/>
         </w:numPr>
         <w:spacing w:after="0" w:line="240" w:lineRule="auto"/>
         <w:ind w:left="540"/>
@@ -2489,7 +2701,6 @@
         <w:rPr>
           <w:rFonts w:ascii="Calibri" w:hAnsi="Calibri" w:cs="Calibri"/>
         </w:rPr>
-        <w:lastRenderedPageBreak/>
         <w:t>Important reason to include ‘__init__.py’ file is to make the python modules inside sub-directories visible …</w:t>
       </w:r>
     </w:p>
@@ -2497,7 +2708,7 @@
       <w:pPr>
         <w:numPr>
           <w:ilvl w:val="0"/>
-          <w:numId w:val="15"/>
+          <w:numId w:val="22"/>
         </w:numPr>
         <w:spacing w:after="0" w:line="240" w:lineRule="auto"/>
         <w:ind w:left="540"/>
@@ -2506,7 +2717,7 @@
           <w:rFonts w:ascii="Calibri" w:hAnsi="Calibri" w:cs="Calibri"/>
         </w:rPr>
       </w:pPr>
-      <w:hyperlink r:id="rId19" w:history="1">
+      <w:hyperlink r:id="rId21" w:history="1">
         <w:r>
           <w:rPr>
             <w:rStyle w:val="Hyperlink"/>
@@ -2517,31 +2728,37 @@
     </w:p>
     <w:p>
       <w:pPr>
+        <w:numPr>
+          <w:ilvl w:val="0"/>
+          <w:numId w:val="22"/>
+        </w:numPr>
+        <w:spacing w:after="0" w:line="240" w:lineRule="auto"/>
+        <w:ind w:left="540"/>
+        <w:textAlignment w:val="center"/>
+        <w:rPr>
+          <w:rFonts w:ascii="Calibri" w:hAnsi="Calibri" w:cs="Calibri"/>
+        </w:rPr>
+      </w:pPr>
+      <w:hyperlink r:id="rId22" w:history="1">
+        <w:r>
+          <w:rPr>
+            <w:rStyle w:val="Hyperlink"/>
+            <w:rFonts w:ascii="Calibri" w:hAnsi="Calibri" w:cs="Calibri"/>
+          </w:rPr>
+          <w:t>https://www.w3schools.com/python/python_mysql_getstarted.asp</w:t>
+        </w:r>
+      </w:hyperlink>
+    </w:p>
+    <w:p>
+      <w:pPr>
         <w:pStyle w:val="NormalWeb"/>
         <w:spacing w:before="0" w:beforeAutospacing="0" w:after="0" w:afterAutospacing="0"/>
         <w:rPr>
           <w:rFonts w:ascii="Calibri" w:hAnsi="Calibri" w:cs="Calibri"/>
-          <w:sz w:val="22"/>
-          <w:szCs w:val="22"/>
-        </w:rPr>
-      </w:pPr>
-      <w:r>
-        <w:rPr>
-          <w:rFonts w:ascii="Calibri" w:hAnsi="Calibri" w:cs="Calibri"/>
-          <w:sz w:val="22"/>
-          <w:szCs w:val="22"/>
-        </w:rPr>
-        <w:t> </w:t>
-      </w:r>
-    </w:p>
-    <w:p>
-      <w:pPr>
-        <w:pStyle w:val="NormalWeb"/>
-        <w:spacing w:before="0" w:beforeAutospacing="0" w:after="0" w:afterAutospacing="0"/>
-        <w:rPr>
-          <w:rFonts w:ascii="Calibri" w:hAnsi="Calibri" w:cs="Calibri"/>
-        </w:rPr>
-      </w:pPr>
+        </w:rPr>
+      </w:pPr>
+      <w:bookmarkStart w:id="0" w:name="_GoBack"/>
+      <w:bookmarkEnd w:id="0"/>
     </w:p>
     <w:sectPr>
       <w:pgSz w:w="12240" w:h="15840"/>
@@ -2705,6 +2922,304 @@
     </w:lvl>
   </w:abstractNum>
   <w:abstractNum w:abstractNumId="1" w15:restartNumberingAfterBreak="0">
+    <w:nsid w:val="0C387CF5"/>
+    <w:multiLevelType w:val="multilevel"/>
+    <w:tmpl w:val="3F3E8CC2"/>
+    <w:lvl w:ilvl="0">
+      <w:start w:val="1"/>
+      <w:numFmt w:val="bullet"/>
+      <w:lvlText w:val=""/>
+      <w:lvlJc w:val="left"/>
+      <w:pPr>
+        <w:tabs>
+          <w:tab w:val="num" w:pos="720"/>
+        </w:tabs>
+        <w:ind w:left="720" w:hanging="360"/>
+      </w:pPr>
+      <w:rPr>
+        <w:rFonts w:ascii="Symbol" w:hAnsi="Symbol" w:hint="default"/>
+        <w:sz w:val="20"/>
+      </w:rPr>
+    </w:lvl>
+    <w:lvl w:ilvl="1" w:tentative="1">
+      <w:start w:val="1"/>
+      <w:numFmt w:val="bullet"/>
+      <w:lvlText w:val=""/>
+      <w:lvlJc w:val="left"/>
+      <w:pPr>
+        <w:tabs>
+          <w:tab w:val="num" w:pos="1440"/>
+        </w:tabs>
+        <w:ind w:left="1440" w:hanging="360"/>
+      </w:pPr>
+      <w:rPr>
+        <w:rFonts w:ascii="Symbol" w:hAnsi="Symbol" w:hint="default"/>
+        <w:sz w:val="20"/>
+      </w:rPr>
+    </w:lvl>
+    <w:lvl w:ilvl="2" w:tentative="1">
+      <w:start w:val="1"/>
+      <w:numFmt w:val="bullet"/>
+      <w:lvlText w:val=""/>
+      <w:lvlJc w:val="left"/>
+      <w:pPr>
+        <w:tabs>
+          <w:tab w:val="num" w:pos="2160"/>
+        </w:tabs>
+        <w:ind w:left="2160" w:hanging="360"/>
+      </w:pPr>
+      <w:rPr>
+        <w:rFonts w:ascii="Symbol" w:hAnsi="Symbol" w:hint="default"/>
+        <w:sz w:val="20"/>
+      </w:rPr>
+    </w:lvl>
+    <w:lvl w:ilvl="3" w:tentative="1">
+      <w:start w:val="1"/>
+      <w:numFmt w:val="bullet"/>
+      <w:lvlText w:val=""/>
+      <w:lvlJc w:val="left"/>
+      <w:pPr>
+        <w:tabs>
+          <w:tab w:val="num" w:pos="2880"/>
+        </w:tabs>
+        <w:ind w:left="2880" w:hanging="360"/>
+      </w:pPr>
+      <w:rPr>
+        <w:rFonts w:ascii="Symbol" w:hAnsi="Symbol" w:hint="default"/>
+        <w:sz w:val="20"/>
+      </w:rPr>
+    </w:lvl>
+    <w:lvl w:ilvl="4" w:tentative="1">
+      <w:start w:val="1"/>
+      <w:numFmt w:val="bullet"/>
+      <w:lvlText w:val=""/>
+      <w:lvlJc w:val="left"/>
+      <w:pPr>
+        <w:tabs>
+          <w:tab w:val="num" w:pos="3600"/>
+        </w:tabs>
+        <w:ind w:left="3600" w:hanging="360"/>
+      </w:pPr>
+      <w:rPr>
+        <w:rFonts w:ascii="Symbol" w:hAnsi="Symbol" w:hint="default"/>
+        <w:sz w:val="20"/>
+      </w:rPr>
+    </w:lvl>
+    <w:lvl w:ilvl="5" w:tentative="1">
+      <w:start w:val="1"/>
+      <w:numFmt w:val="bullet"/>
+      <w:lvlText w:val=""/>
+      <w:lvlJc w:val="left"/>
+      <w:pPr>
+        <w:tabs>
+          <w:tab w:val="num" w:pos="4320"/>
+        </w:tabs>
+        <w:ind w:left="4320" w:hanging="360"/>
+      </w:pPr>
+      <w:rPr>
+        <w:rFonts w:ascii="Symbol" w:hAnsi="Symbol" w:hint="default"/>
+        <w:sz w:val="20"/>
+      </w:rPr>
+    </w:lvl>
+    <w:lvl w:ilvl="6" w:tentative="1">
+      <w:start w:val="1"/>
+      <w:numFmt w:val="bullet"/>
+      <w:lvlText w:val=""/>
+      <w:lvlJc w:val="left"/>
+      <w:pPr>
+        <w:tabs>
+          <w:tab w:val="num" w:pos="5040"/>
+        </w:tabs>
+        <w:ind w:left="5040" w:hanging="360"/>
+      </w:pPr>
+      <w:rPr>
+        <w:rFonts w:ascii="Symbol" w:hAnsi="Symbol" w:hint="default"/>
+        <w:sz w:val="20"/>
+      </w:rPr>
+    </w:lvl>
+    <w:lvl w:ilvl="7" w:tentative="1">
+      <w:start w:val="1"/>
+      <w:numFmt w:val="bullet"/>
+      <w:lvlText w:val=""/>
+      <w:lvlJc w:val="left"/>
+      <w:pPr>
+        <w:tabs>
+          <w:tab w:val="num" w:pos="5760"/>
+        </w:tabs>
+        <w:ind w:left="5760" w:hanging="360"/>
+      </w:pPr>
+      <w:rPr>
+        <w:rFonts w:ascii="Symbol" w:hAnsi="Symbol" w:hint="default"/>
+        <w:sz w:val="20"/>
+      </w:rPr>
+    </w:lvl>
+    <w:lvl w:ilvl="8" w:tentative="1">
+      <w:start w:val="1"/>
+      <w:numFmt w:val="bullet"/>
+      <w:lvlText w:val=""/>
+      <w:lvlJc w:val="left"/>
+      <w:pPr>
+        <w:tabs>
+          <w:tab w:val="num" w:pos="6480"/>
+        </w:tabs>
+        <w:ind w:left="6480" w:hanging="360"/>
+      </w:pPr>
+      <w:rPr>
+        <w:rFonts w:ascii="Symbol" w:hAnsi="Symbol" w:hint="default"/>
+        <w:sz w:val="20"/>
+      </w:rPr>
+    </w:lvl>
+  </w:abstractNum>
+  <w:abstractNum w:abstractNumId="2" w15:restartNumberingAfterBreak="0">
+    <w:nsid w:val="0CF07D26"/>
+    <w:multiLevelType w:val="multilevel"/>
+    <w:tmpl w:val="DCE28BA8"/>
+    <w:lvl w:ilvl="0">
+      <w:start w:val="1"/>
+      <w:numFmt w:val="bullet"/>
+      <w:lvlText w:val=""/>
+      <w:lvlJc w:val="left"/>
+      <w:pPr>
+        <w:tabs>
+          <w:tab w:val="num" w:pos="720"/>
+        </w:tabs>
+        <w:ind w:left="720" w:hanging="360"/>
+      </w:pPr>
+      <w:rPr>
+        <w:rFonts w:ascii="Symbol" w:hAnsi="Symbol" w:hint="default"/>
+        <w:sz w:val="20"/>
+      </w:rPr>
+    </w:lvl>
+    <w:lvl w:ilvl="1" w:tentative="1">
+      <w:start w:val="1"/>
+      <w:numFmt w:val="bullet"/>
+      <w:lvlText w:val=""/>
+      <w:lvlJc w:val="left"/>
+      <w:pPr>
+        <w:tabs>
+          <w:tab w:val="num" w:pos="1440"/>
+        </w:tabs>
+        <w:ind w:left="1440" w:hanging="360"/>
+      </w:pPr>
+      <w:rPr>
+        <w:rFonts w:ascii="Symbol" w:hAnsi="Symbol" w:hint="default"/>
+        <w:sz w:val="20"/>
+      </w:rPr>
+    </w:lvl>
+    <w:lvl w:ilvl="2" w:tentative="1">
+      <w:start w:val="1"/>
+      <w:numFmt w:val="bullet"/>
+      <w:lvlText w:val=""/>
+      <w:lvlJc w:val="left"/>
+      <w:pPr>
+        <w:tabs>
+          <w:tab w:val="num" w:pos="2160"/>
+        </w:tabs>
+        <w:ind w:left="2160" w:hanging="360"/>
+      </w:pPr>
+      <w:rPr>
+        <w:rFonts w:ascii="Symbol" w:hAnsi="Symbol" w:hint="default"/>
+        <w:sz w:val="20"/>
+      </w:rPr>
+    </w:lvl>
+    <w:lvl w:ilvl="3" w:tentative="1">
+      <w:start w:val="1"/>
+      <w:numFmt w:val="bullet"/>
+      <w:lvlText w:val=""/>
+      <w:lvlJc w:val="left"/>
+      <w:pPr>
+        <w:tabs>
+          <w:tab w:val="num" w:pos="2880"/>
+        </w:tabs>
+        <w:ind w:left="2880" w:hanging="360"/>
+      </w:pPr>
+      <w:rPr>
+        <w:rFonts w:ascii="Symbol" w:hAnsi="Symbol" w:hint="default"/>
+        <w:sz w:val="20"/>
+      </w:rPr>
+    </w:lvl>
+    <w:lvl w:ilvl="4" w:tentative="1">
+      <w:start w:val="1"/>
+      <w:numFmt w:val="bullet"/>
+      <w:lvlText w:val=""/>
+      <w:lvlJc w:val="left"/>
+      <w:pPr>
+        <w:tabs>
+          <w:tab w:val="num" w:pos="3600"/>
+        </w:tabs>
+        <w:ind w:left="3600" w:hanging="360"/>
+      </w:pPr>
+      <w:rPr>
+        <w:rFonts w:ascii="Symbol" w:hAnsi="Symbol" w:hint="default"/>
+        <w:sz w:val="20"/>
+      </w:rPr>
+    </w:lvl>
+    <w:lvl w:ilvl="5" w:tentative="1">
+      <w:start w:val="1"/>
+      <w:numFmt w:val="bullet"/>
+      <w:lvlText w:val=""/>
+      <w:lvlJc w:val="left"/>
+      <w:pPr>
+        <w:tabs>
+          <w:tab w:val="num" w:pos="4320"/>
+        </w:tabs>
+        <w:ind w:left="4320" w:hanging="360"/>
+      </w:pPr>
+      <w:rPr>
+        <w:rFonts w:ascii="Symbol" w:hAnsi="Symbol" w:hint="default"/>
+        <w:sz w:val="20"/>
+      </w:rPr>
+    </w:lvl>
+    <w:lvl w:ilvl="6" w:tentative="1">
+      <w:start w:val="1"/>
+      <w:numFmt w:val="bullet"/>
+      <w:lvlText w:val=""/>
+      <w:lvlJc w:val="left"/>
+      <w:pPr>
+        <w:tabs>
+          <w:tab w:val="num" w:pos="5040"/>
+        </w:tabs>
+        <w:ind w:left="5040" w:hanging="360"/>
+      </w:pPr>
+      <w:rPr>
+        <w:rFonts w:ascii="Symbol" w:hAnsi="Symbol" w:hint="default"/>
+        <w:sz w:val="20"/>
+      </w:rPr>
+    </w:lvl>
+    <w:lvl w:ilvl="7" w:tentative="1">
+      <w:start w:val="1"/>
+      <w:numFmt w:val="bullet"/>
+      <w:lvlText w:val=""/>
+      <w:lvlJc w:val="left"/>
+      <w:pPr>
+        <w:tabs>
+          <w:tab w:val="num" w:pos="5760"/>
+        </w:tabs>
+        <w:ind w:left="5760" w:hanging="360"/>
+      </w:pPr>
+      <w:rPr>
+        <w:rFonts w:ascii="Symbol" w:hAnsi="Symbol" w:hint="default"/>
+        <w:sz w:val="20"/>
+      </w:rPr>
+    </w:lvl>
+    <w:lvl w:ilvl="8" w:tentative="1">
+      <w:start w:val="1"/>
+      <w:numFmt w:val="bullet"/>
+      <w:lvlText w:val=""/>
+      <w:lvlJc w:val="left"/>
+      <w:pPr>
+        <w:tabs>
+          <w:tab w:val="num" w:pos="6480"/>
+        </w:tabs>
+        <w:ind w:left="6480" w:hanging="360"/>
+      </w:pPr>
+      <w:rPr>
+        <w:rFonts w:ascii="Symbol" w:hAnsi="Symbol" w:hint="default"/>
+        <w:sz w:val="20"/>
+      </w:rPr>
+    </w:lvl>
+  </w:abstractNum>
+  <w:abstractNum w:abstractNumId="3" w15:restartNumberingAfterBreak="0">
     <w:nsid w:val="175C4EF1"/>
     <w:multiLevelType w:val="multilevel"/>
     <w:tmpl w:val="6B32D99A"/>
@@ -2853,7 +3368,7 @@
       </w:rPr>
     </w:lvl>
   </w:abstractNum>
-  <w:abstractNum w:abstractNumId="2" w15:restartNumberingAfterBreak="0">
+  <w:abstractNum w:abstractNumId="4" w15:restartNumberingAfterBreak="0">
     <w:nsid w:val="1B7C1C84"/>
     <w:multiLevelType w:val="multilevel"/>
     <w:tmpl w:val="7A160978"/>
@@ -3002,7 +3517,156 @@
       </w:rPr>
     </w:lvl>
   </w:abstractNum>
-  <w:abstractNum w:abstractNumId="3" w15:restartNumberingAfterBreak="0">
+  <w:abstractNum w:abstractNumId="5" w15:restartNumberingAfterBreak="0">
+    <w:nsid w:val="21B14401"/>
+    <w:multiLevelType w:val="multilevel"/>
+    <w:tmpl w:val="37FC1BA4"/>
+    <w:lvl w:ilvl="0">
+      <w:start w:val="1"/>
+      <w:numFmt w:val="bullet"/>
+      <w:lvlText w:val=""/>
+      <w:lvlJc w:val="left"/>
+      <w:pPr>
+        <w:tabs>
+          <w:tab w:val="num" w:pos="720"/>
+        </w:tabs>
+        <w:ind w:left="720" w:hanging="360"/>
+      </w:pPr>
+      <w:rPr>
+        <w:rFonts w:ascii="Symbol" w:hAnsi="Symbol" w:hint="default"/>
+        <w:sz w:val="20"/>
+      </w:rPr>
+    </w:lvl>
+    <w:lvl w:ilvl="1" w:tentative="1">
+      <w:start w:val="1"/>
+      <w:numFmt w:val="bullet"/>
+      <w:lvlText w:val=""/>
+      <w:lvlJc w:val="left"/>
+      <w:pPr>
+        <w:tabs>
+          <w:tab w:val="num" w:pos="1440"/>
+        </w:tabs>
+        <w:ind w:left="1440" w:hanging="360"/>
+      </w:pPr>
+      <w:rPr>
+        <w:rFonts w:ascii="Symbol" w:hAnsi="Symbol" w:hint="default"/>
+        <w:sz w:val="20"/>
+      </w:rPr>
+    </w:lvl>
+    <w:lvl w:ilvl="2" w:tentative="1">
+      <w:start w:val="1"/>
+      <w:numFmt w:val="bullet"/>
+      <w:lvlText w:val=""/>
+      <w:lvlJc w:val="left"/>
+      <w:pPr>
+        <w:tabs>
+          <w:tab w:val="num" w:pos="2160"/>
+        </w:tabs>
+        <w:ind w:left="2160" w:hanging="360"/>
+      </w:pPr>
+      <w:rPr>
+        <w:rFonts w:ascii="Symbol" w:hAnsi="Symbol" w:hint="default"/>
+        <w:sz w:val="20"/>
+      </w:rPr>
+    </w:lvl>
+    <w:lvl w:ilvl="3" w:tentative="1">
+      <w:start w:val="1"/>
+      <w:numFmt w:val="bullet"/>
+      <w:lvlText w:val=""/>
+      <w:lvlJc w:val="left"/>
+      <w:pPr>
+        <w:tabs>
+          <w:tab w:val="num" w:pos="2880"/>
+        </w:tabs>
+        <w:ind w:left="2880" w:hanging="360"/>
+      </w:pPr>
+      <w:rPr>
+        <w:rFonts w:ascii="Symbol" w:hAnsi="Symbol" w:hint="default"/>
+        <w:sz w:val="20"/>
+      </w:rPr>
+    </w:lvl>
+    <w:lvl w:ilvl="4" w:tentative="1">
+      <w:start w:val="1"/>
+      <w:numFmt w:val="bullet"/>
+      <w:lvlText w:val=""/>
+      <w:lvlJc w:val="left"/>
+      <w:pPr>
+        <w:tabs>
+          <w:tab w:val="num" w:pos="3600"/>
+        </w:tabs>
+        <w:ind w:left="3600" w:hanging="360"/>
+      </w:pPr>
+      <w:rPr>
+        <w:rFonts w:ascii="Symbol" w:hAnsi="Symbol" w:hint="default"/>
+        <w:sz w:val="20"/>
+      </w:rPr>
+    </w:lvl>
+    <w:lvl w:ilvl="5" w:tentative="1">
+      <w:start w:val="1"/>
+      <w:numFmt w:val="bullet"/>
+      <w:lvlText w:val=""/>
+      <w:lvlJc w:val="left"/>
+      <w:pPr>
+        <w:tabs>
+          <w:tab w:val="num" w:pos="4320"/>
+        </w:tabs>
+        <w:ind w:left="4320" w:hanging="360"/>
+      </w:pPr>
+      <w:rPr>
+        <w:rFonts w:ascii="Symbol" w:hAnsi="Symbol" w:hint="default"/>
+        <w:sz w:val="20"/>
+      </w:rPr>
+    </w:lvl>
+    <w:lvl w:ilvl="6" w:tentative="1">
+      <w:start w:val="1"/>
+      <w:numFmt w:val="bullet"/>
+      <w:lvlText w:val=""/>
+      <w:lvlJc w:val="left"/>
+      <w:pPr>
+        <w:tabs>
+          <w:tab w:val="num" w:pos="5040"/>
+        </w:tabs>
+        <w:ind w:left="5040" w:hanging="360"/>
+      </w:pPr>
+      <w:rPr>
+        <w:rFonts w:ascii="Symbol" w:hAnsi="Symbol" w:hint="default"/>
+        <w:sz w:val="20"/>
+      </w:rPr>
+    </w:lvl>
+    <w:lvl w:ilvl="7" w:tentative="1">
+      <w:start w:val="1"/>
+      <w:numFmt w:val="bullet"/>
+      <w:lvlText w:val=""/>
+      <w:lvlJc w:val="left"/>
+      <w:pPr>
+        <w:tabs>
+          <w:tab w:val="num" w:pos="5760"/>
+        </w:tabs>
+        <w:ind w:left="5760" w:hanging="360"/>
+      </w:pPr>
+      <w:rPr>
+        <w:rFonts w:ascii="Symbol" w:hAnsi="Symbol" w:hint="default"/>
+        <w:sz w:val="20"/>
+      </w:rPr>
+    </w:lvl>
+    <w:lvl w:ilvl="8" w:tentative="1">
+      <w:start w:val="1"/>
+      <w:numFmt w:val="bullet"/>
+      <w:lvlText w:val=""/>
+      <w:lvlJc w:val="left"/>
+      <w:pPr>
+        <w:tabs>
+          <w:tab w:val="num" w:pos="6480"/>
+        </w:tabs>
+        <w:ind w:left="6480" w:hanging="360"/>
+      </w:pPr>
+      <w:rPr>
+        <w:rFonts w:ascii="Symbol" w:hAnsi="Symbol" w:hint="default"/>
+        <w:sz w:val="20"/>
+      </w:rPr>
+    </w:lvl>
+  </w:abstractNum>
+  <w:abstractNum w:abstractNumId="6" w15:restartNumberingAfterBreak="0">
     <w:nsid w:val="25E21AAC"/>
     <w:multiLevelType w:val="multilevel"/>
     <w:tmpl w:val="EB0254A6"/>
@@ -3151,7 +3815,7 @@
       </w:rPr>
     </w:lvl>
   </w:abstractNum>
-  <w:abstractNum w:abstractNumId="4" w15:restartNumberingAfterBreak="0">
+  <w:abstractNum w:abstractNumId="7" w15:restartNumberingAfterBreak="0">
     <w:nsid w:val="37947A78"/>
     <w:multiLevelType w:val="multilevel"/>
     <w:tmpl w:val="2B468752"/>
@@ -3300,7 +3964,7 @@
       </w:rPr>
     </w:lvl>
   </w:abstractNum>
-  <w:abstractNum w:abstractNumId="5" w15:restartNumberingAfterBreak="0">
+  <w:abstractNum w:abstractNumId="8" w15:restartNumberingAfterBreak="0">
     <w:nsid w:val="3B3638D3"/>
     <w:multiLevelType w:val="hybridMultilevel"/>
     <w:tmpl w:val="87A42D80"/>
@@ -3413,7 +4077,7 @@
       </w:rPr>
     </w:lvl>
   </w:abstractNum>
-  <w:abstractNum w:abstractNumId="6" w15:restartNumberingAfterBreak="0">
+  <w:abstractNum w:abstractNumId="9" w15:restartNumberingAfterBreak="0">
     <w:nsid w:val="3B9452B8"/>
     <w:multiLevelType w:val="multilevel"/>
     <w:tmpl w:val="31AC128A"/>
@@ -3562,7 +4226,305 @@
       </w:rPr>
     </w:lvl>
   </w:abstractNum>
-  <w:abstractNum w:abstractNumId="7" w15:restartNumberingAfterBreak="0">
+  <w:abstractNum w:abstractNumId="10" w15:restartNumberingAfterBreak="0">
+    <w:nsid w:val="40A11026"/>
+    <w:multiLevelType w:val="multilevel"/>
+    <w:tmpl w:val="698A6DC6"/>
+    <w:lvl w:ilvl="0">
+      <w:start w:val="1"/>
+      <w:numFmt w:val="bullet"/>
+      <w:lvlText w:val=""/>
+      <w:lvlJc w:val="left"/>
+      <w:pPr>
+        <w:tabs>
+          <w:tab w:val="num" w:pos="720"/>
+        </w:tabs>
+        <w:ind w:left="720" w:hanging="360"/>
+      </w:pPr>
+      <w:rPr>
+        <w:rFonts w:ascii="Symbol" w:hAnsi="Symbol" w:hint="default"/>
+        <w:sz w:val="20"/>
+      </w:rPr>
+    </w:lvl>
+    <w:lvl w:ilvl="1" w:tentative="1">
+      <w:start w:val="1"/>
+      <w:numFmt w:val="bullet"/>
+      <w:lvlText w:val=""/>
+      <w:lvlJc w:val="left"/>
+      <w:pPr>
+        <w:tabs>
+          <w:tab w:val="num" w:pos="1440"/>
+        </w:tabs>
+        <w:ind w:left="1440" w:hanging="360"/>
+      </w:pPr>
+      <w:rPr>
+        <w:rFonts w:ascii="Symbol" w:hAnsi="Symbol" w:hint="default"/>
+        <w:sz w:val="20"/>
+      </w:rPr>
+    </w:lvl>
+    <w:lvl w:ilvl="2" w:tentative="1">
+      <w:start w:val="1"/>
+      <w:numFmt w:val="bullet"/>
+      <w:lvlText w:val=""/>
+      <w:lvlJc w:val="left"/>
+      <w:pPr>
+        <w:tabs>
+          <w:tab w:val="num" w:pos="2160"/>
+        </w:tabs>
+        <w:ind w:left="2160" w:hanging="360"/>
+      </w:pPr>
+      <w:rPr>
+        <w:rFonts w:ascii="Symbol" w:hAnsi="Symbol" w:hint="default"/>
+        <w:sz w:val="20"/>
+      </w:rPr>
+    </w:lvl>
+    <w:lvl w:ilvl="3" w:tentative="1">
+      <w:start w:val="1"/>
+      <w:numFmt w:val="bullet"/>
+      <w:lvlText w:val=""/>
+      <w:lvlJc w:val="left"/>
+      <w:pPr>
+        <w:tabs>
+          <w:tab w:val="num" w:pos="2880"/>
+        </w:tabs>
+        <w:ind w:left="2880" w:hanging="360"/>
+      </w:pPr>
+      <w:rPr>
+        <w:rFonts w:ascii="Symbol" w:hAnsi="Symbol" w:hint="default"/>
+        <w:sz w:val="20"/>
+      </w:rPr>
+    </w:lvl>
+    <w:lvl w:ilvl="4" w:tentative="1">
+      <w:start w:val="1"/>
+      <w:numFmt w:val="bullet"/>
+      <w:lvlText w:val=""/>
+      <w:lvlJc w:val="left"/>
+      <w:pPr>
+        <w:tabs>
+          <w:tab w:val="num" w:pos="3600"/>
+        </w:tabs>
+        <w:ind w:left="3600" w:hanging="360"/>
+      </w:pPr>
+      <w:rPr>
+        <w:rFonts w:ascii="Symbol" w:hAnsi="Symbol" w:hint="default"/>
+        <w:sz w:val="20"/>
+      </w:rPr>
+    </w:lvl>
+    <w:lvl w:ilvl="5" w:tentative="1">
+      <w:start w:val="1"/>
+      <w:numFmt w:val="bullet"/>
+      <w:lvlText w:val=""/>
+      <w:lvlJc w:val="left"/>
+      <w:pPr>
+        <w:tabs>
+          <w:tab w:val="num" w:pos="4320"/>
+        </w:tabs>
+        <w:ind w:left="4320" w:hanging="360"/>
+      </w:pPr>
+      <w:rPr>
+        <w:rFonts w:ascii="Symbol" w:hAnsi="Symbol" w:hint="default"/>
+        <w:sz w:val="20"/>
+      </w:rPr>
+    </w:lvl>
+    <w:lvl w:ilvl="6" w:tentative="1">
+      <w:start w:val="1"/>
+      <w:numFmt w:val="bullet"/>
+      <w:lvlText w:val=""/>
+      <w:lvlJc w:val="left"/>
+      <w:pPr>
+        <w:tabs>
+          <w:tab w:val="num" w:pos="5040"/>
+        </w:tabs>
+        <w:ind w:left="5040" w:hanging="360"/>
+      </w:pPr>
+      <w:rPr>
+        <w:rFonts w:ascii="Symbol" w:hAnsi="Symbol" w:hint="default"/>
+        <w:sz w:val="20"/>
+      </w:rPr>
+    </w:lvl>
+    <w:lvl w:ilvl="7" w:tentative="1">
+      <w:start w:val="1"/>
+      <w:numFmt w:val="bullet"/>
+      <w:lvlText w:val=""/>
+      <w:lvlJc w:val="left"/>
+      <w:pPr>
+        <w:tabs>
+          <w:tab w:val="num" w:pos="5760"/>
+        </w:tabs>
+        <w:ind w:left="5760" w:hanging="360"/>
+      </w:pPr>
+      <w:rPr>
+        <w:rFonts w:ascii="Symbol" w:hAnsi="Symbol" w:hint="default"/>
+        <w:sz w:val="20"/>
+      </w:rPr>
+    </w:lvl>
+    <w:lvl w:ilvl="8" w:tentative="1">
+      <w:start w:val="1"/>
+      <w:numFmt w:val="bullet"/>
+      <w:lvlText w:val=""/>
+      <w:lvlJc w:val="left"/>
+      <w:pPr>
+        <w:tabs>
+          <w:tab w:val="num" w:pos="6480"/>
+        </w:tabs>
+        <w:ind w:left="6480" w:hanging="360"/>
+      </w:pPr>
+      <w:rPr>
+        <w:rFonts w:ascii="Symbol" w:hAnsi="Symbol" w:hint="default"/>
+        <w:sz w:val="20"/>
+      </w:rPr>
+    </w:lvl>
+  </w:abstractNum>
+  <w:abstractNum w:abstractNumId="11" w15:restartNumberingAfterBreak="0">
+    <w:nsid w:val="44DE48E5"/>
+    <w:multiLevelType w:val="multilevel"/>
+    <w:tmpl w:val="91FCE0F8"/>
+    <w:lvl w:ilvl="0">
+      <w:start w:val="1"/>
+      <w:numFmt w:val="bullet"/>
+      <w:lvlText w:val=""/>
+      <w:lvlJc w:val="left"/>
+      <w:pPr>
+        <w:tabs>
+          <w:tab w:val="num" w:pos="720"/>
+        </w:tabs>
+        <w:ind w:left="720" w:hanging="360"/>
+      </w:pPr>
+      <w:rPr>
+        <w:rFonts w:ascii="Symbol" w:hAnsi="Symbol" w:hint="default"/>
+        <w:sz w:val="20"/>
+      </w:rPr>
+    </w:lvl>
+    <w:lvl w:ilvl="1" w:tentative="1">
+      <w:start w:val="1"/>
+      <w:numFmt w:val="bullet"/>
+      <w:lvlText w:val=""/>
+      <w:lvlJc w:val="left"/>
+      <w:pPr>
+        <w:tabs>
+          <w:tab w:val="num" w:pos="1440"/>
+        </w:tabs>
+        <w:ind w:left="1440" w:hanging="360"/>
+      </w:pPr>
+      <w:rPr>
+        <w:rFonts w:ascii="Symbol" w:hAnsi="Symbol" w:hint="default"/>
+        <w:sz w:val="20"/>
+      </w:rPr>
+    </w:lvl>
+    <w:lvl w:ilvl="2" w:tentative="1">
+      <w:start w:val="1"/>
+      <w:numFmt w:val="bullet"/>
+      <w:lvlText w:val=""/>
+      <w:lvlJc w:val="left"/>
+      <w:pPr>
+        <w:tabs>
+          <w:tab w:val="num" w:pos="2160"/>
+        </w:tabs>
+        <w:ind w:left="2160" w:hanging="360"/>
+      </w:pPr>
+      <w:rPr>
+        <w:rFonts w:ascii="Symbol" w:hAnsi="Symbol" w:hint="default"/>
+        <w:sz w:val="20"/>
+      </w:rPr>
+    </w:lvl>
+    <w:lvl w:ilvl="3" w:tentative="1">
+      <w:start w:val="1"/>
+      <w:numFmt w:val="bullet"/>
+      <w:lvlText w:val=""/>
+      <w:lvlJc w:val="left"/>
+      <w:pPr>
+        <w:tabs>
+          <w:tab w:val="num" w:pos="2880"/>
+        </w:tabs>
+        <w:ind w:left="2880" w:hanging="360"/>
+      </w:pPr>
+      <w:rPr>
+        <w:rFonts w:ascii="Symbol" w:hAnsi="Symbol" w:hint="default"/>
+        <w:sz w:val="20"/>
+      </w:rPr>
+    </w:lvl>
+    <w:lvl w:ilvl="4" w:tentative="1">
+      <w:start w:val="1"/>
+      <w:numFmt w:val="bullet"/>
+      <w:lvlText w:val=""/>
+      <w:lvlJc w:val="left"/>
+      <w:pPr>
+        <w:tabs>
+          <w:tab w:val="num" w:pos="3600"/>
+        </w:tabs>
+        <w:ind w:left="3600" w:hanging="360"/>
+      </w:pPr>
+      <w:rPr>
+        <w:rFonts w:ascii="Symbol" w:hAnsi="Symbol" w:hint="default"/>
+        <w:sz w:val="20"/>
+      </w:rPr>
+    </w:lvl>
+    <w:lvl w:ilvl="5" w:tentative="1">
+      <w:start w:val="1"/>
+      <w:numFmt w:val="bullet"/>
+      <w:lvlText w:val=""/>
+      <w:lvlJc w:val="left"/>
+      <w:pPr>
+        <w:tabs>
+          <w:tab w:val="num" w:pos="4320"/>
+        </w:tabs>
+        <w:ind w:left="4320" w:hanging="360"/>
+      </w:pPr>
+      <w:rPr>
+        <w:rFonts w:ascii="Symbol" w:hAnsi="Symbol" w:hint="default"/>
+        <w:sz w:val="20"/>
+      </w:rPr>
+    </w:lvl>
+    <w:lvl w:ilvl="6" w:tentative="1">
+      <w:start w:val="1"/>
+      <w:numFmt w:val="bullet"/>
+      <w:lvlText w:val=""/>
+      <w:lvlJc w:val="left"/>
+      <w:pPr>
+        <w:tabs>
+          <w:tab w:val="num" w:pos="5040"/>
+        </w:tabs>
+        <w:ind w:left="5040" w:hanging="360"/>
+      </w:pPr>
+      <w:rPr>
+        <w:rFonts w:ascii="Symbol" w:hAnsi="Symbol" w:hint="default"/>
+        <w:sz w:val="20"/>
+      </w:rPr>
+    </w:lvl>
+    <w:lvl w:ilvl="7" w:tentative="1">
+      <w:start w:val="1"/>
+      <w:numFmt w:val="bullet"/>
+      <w:lvlText w:val=""/>
+      <w:lvlJc w:val="left"/>
+      <w:pPr>
+        <w:tabs>
+          <w:tab w:val="num" w:pos="5760"/>
+        </w:tabs>
+        <w:ind w:left="5760" w:hanging="360"/>
+      </w:pPr>
+      <w:rPr>
+        <w:rFonts w:ascii="Symbol" w:hAnsi="Symbol" w:hint="default"/>
+        <w:sz w:val="20"/>
+      </w:rPr>
+    </w:lvl>
+    <w:lvl w:ilvl="8" w:tentative="1">
+      <w:start w:val="1"/>
+      <w:numFmt w:val="bullet"/>
+      <w:lvlText w:val=""/>
+      <w:lvlJc w:val="left"/>
+      <w:pPr>
+        <w:tabs>
+          <w:tab w:val="num" w:pos="6480"/>
+        </w:tabs>
+        <w:ind w:left="6480" w:hanging="360"/>
+      </w:pPr>
+      <w:rPr>
+        <w:rFonts w:ascii="Symbol" w:hAnsi="Symbol" w:hint="default"/>
+        <w:sz w:val="20"/>
+      </w:rPr>
+    </w:lvl>
+  </w:abstractNum>
+  <w:abstractNum w:abstractNumId="12" w15:restartNumberingAfterBreak="0">
     <w:nsid w:val="49852CA0"/>
     <w:multiLevelType w:val="multilevel"/>
     <w:tmpl w:val="5CF8F15C"/>
@@ -3711,7 +4673,7 @@
       </w:rPr>
     </w:lvl>
   </w:abstractNum>
-  <w:abstractNum w:abstractNumId="8" w15:restartNumberingAfterBreak="0">
+  <w:abstractNum w:abstractNumId="13" w15:restartNumberingAfterBreak="0">
     <w:nsid w:val="51A567C2"/>
     <w:multiLevelType w:val="multilevel"/>
     <w:tmpl w:val="9EF0FA54"/>
@@ -3860,7 +4822,7 @@
       </w:rPr>
     </w:lvl>
   </w:abstractNum>
-  <w:abstractNum w:abstractNumId="9" w15:restartNumberingAfterBreak="0">
+  <w:abstractNum w:abstractNumId="14" w15:restartNumberingAfterBreak="0">
     <w:nsid w:val="5A0951E5"/>
     <w:multiLevelType w:val="multilevel"/>
     <w:tmpl w:val="29DC2258"/>
@@ -4009,7 +4971,7 @@
       </w:rPr>
     </w:lvl>
   </w:abstractNum>
-  <w:abstractNum w:abstractNumId="10" w15:restartNumberingAfterBreak="0">
+  <w:abstractNum w:abstractNumId="15" w15:restartNumberingAfterBreak="0">
     <w:nsid w:val="5C870416"/>
     <w:multiLevelType w:val="multilevel"/>
     <w:tmpl w:val="F48ADE00"/>
@@ -4158,7 +5120,7 @@
       </w:rPr>
     </w:lvl>
   </w:abstractNum>
-  <w:abstractNum w:abstractNumId="11" w15:restartNumberingAfterBreak="0">
+  <w:abstractNum w:abstractNumId="16" w15:restartNumberingAfterBreak="0">
     <w:nsid w:val="5E8E2EC6"/>
     <w:multiLevelType w:val="multilevel"/>
     <w:tmpl w:val="169A6114"/>
@@ -4307,7 +5269,7 @@
       </w:rPr>
     </w:lvl>
   </w:abstractNum>
-  <w:abstractNum w:abstractNumId="12" w15:restartNumberingAfterBreak="0">
+  <w:abstractNum w:abstractNumId="17" w15:restartNumberingAfterBreak="0">
     <w:nsid w:val="61E84D02"/>
     <w:multiLevelType w:val="multilevel"/>
     <w:tmpl w:val="316C7CA6"/>
@@ -4456,7 +5418,7 @@
       </w:rPr>
     </w:lvl>
   </w:abstractNum>
-  <w:abstractNum w:abstractNumId="13" w15:restartNumberingAfterBreak="0">
+  <w:abstractNum w:abstractNumId="18" w15:restartNumberingAfterBreak="0">
     <w:nsid w:val="64025BE1"/>
     <w:multiLevelType w:val="multilevel"/>
     <w:tmpl w:val="35684BFE"/>
@@ -4605,7 +5567,156 @@
       </w:rPr>
     </w:lvl>
   </w:abstractNum>
-  <w:abstractNum w:abstractNumId="14" w15:restartNumberingAfterBreak="0">
+  <w:abstractNum w:abstractNumId="19" w15:restartNumberingAfterBreak="0">
+    <w:nsid w:val="66173B30"/>
+    <w:multiLevelType w:val="multilevel"/>
+    <w:tmpl w:val="D85E2BBE"/>
+    <w:lvl w:ilvl="0">
+      <w:start w:val="1"/>
+      <w:numFmt w:val="bullet"/>
+      <w:lvlText w:val=""/>
+      <w:lvlJc w:val="left"/>
+      <w:pPr>
+        <w:tabs>
+          <w:tab w:val="num" w:pos="720"/>
+        </w:tabs>
+        <w:ind w:left="720" w:hanging="360"/>
+      </w:pPr>
+      <w:rPr>
+        <w:rFonts w:ascii="Symbol" w:hAnsi="Symbol" w:hint="default"/>
+        <w:sz w:val="20"/>
+      </w:rPr>
+    </w:lvl>
+    <w:lvl w:ilvl="1" w:tentative="1">
+      <w:start w:val="1"/>
+      <w:numFmt w:val="bullet"/>
+      <w:lvlText w:val=""/>
+      <w:lvlJc w:val="left"/>
+      <w:pPr>
+        <w:tabs>
+          <w:tab w:val="num" w:pos="1440"/>
+        </w:tabs>
+        <w:ind w:left="1440" w:hanging="360"/>
+      </w:pPr>
+      <w:rPr>
+        <w:rFonts w:ascii="Symbol" w:hAnsi="Symbol" w:hint="default"/>
+        <w:sz w:val="20"/>
+      </w:rPr>
+    </w:lvl>
+    <w:lvl w:ilvl="2" w:tentative="1">
+      <w:start w:val="1"/>
+      <w:numFmt w:val="bullet"/>
+      <w:lvlText w:val=""/>
+      <w:lvlJc w:val="left"/>
+      <w:pPr>
+        <w:tabs>
+          <w:tab w:val="num" w:pos="2160"/>
+        </w:tabs>
+        <w:ind w:left="2160" w:hanging="360"/>
+      </w:pPr>
+      <w:rPr>
+        <w:rFonts w:ascii="Symbol" w:hAnsi="Symbol" w:hint="default"/>
+        <w:sz w:val="20"/>
+      </w:rPr>
+    </w:lvl>
+    <w:lvl w:ilvl="3" w:tentative="1">
+      <w:start w:val="1"/>
+      <w:numFmt w:val="bullet"/>
+      <w:lvlText w:val=""/>
+      <w:lvlJc w:val="left"/>
+      <w:pPr>
+        <w:tabs>
+          <w:tab w:val="num" w:pos="2880"/>
+        </w:tabs>
+        <w:ind w:left="2880" w:hanging="360"/>
+      </w:pPr>
+      <w:rPr>
+        <w:rFonts w:ascii="Symbol" w:hAnsi="Symbol" w:hint="default"/>
+        <w:sz w:val="20"/>
+      </w:rPr>
+    </w:lvl>
+    <w:lvl w:ilvl="4" w:tentative="1">
+      <w:start w:val="1"/>
+      <w:numFmt w:val="bullet"/>
+      <w:lvlText w:val=""/>
+      <w:lvlJc w:val="left"/>
+      <w:pPr>
+        <w:tabs>
+          <w:tab w:val="num" w:pos="3600"/>
+        </w:tabs>
+        <w:ind w:left="3600" w:hanging="360"/>
+      </w:pPr>
+      <w:rPr>
+        <w:rFonts w:ascii="Symbol" w:hAnsi="Symbol" w:hint="default"/>
+        <w:sz w:val="20"/>
+      </w:rPr>
+    </w:lvl>
+    <w:lvl w:ilvl="5" w:tentative="1">
+      <w:start w:val="1"/>
+      <w:numFmt w:val="bullet"/>
+      <w:lvlText w:val=""/>
+      <w:lvlJc w:val="left"/>
+      <w:pPr>
+        <w:tabs>
+          <w:tab w:val="num" w:pos="4320"/>
+        </w:tabs>
+        <w:ind w:left="4320" w:hanging="360"/>
+      </w:pPr>
+      <w:rPr>
+        <w:rFonts w:ascii="Symbol" w:hAnsi="Symbol" w:hint="default"/>
+        <w:sz w:val="20"/>
+      </w:rPr>
+    </w:lvl>
+    <w:lvl w:ilvl="6" w:tentative="1">
+      <w:start w:val="1"/>
+      <w:numFmt w:val="bullet"/>
+      <w:lvlText w:val=""/>
+      <w:lvlJc w:val="left"/>
+      <w:pPr>
+        <w:tabs>
+          <w:tab w:val="num" w:pos="5040"/>
+        </w:tabs>
+        <w:ind w:left="5040" w:hanging="360"/>
+      </w:pPr>
+      <w:rPr>
+        <w:rFonts w:ascii="Symbol" w:hAnsi="Symbol" w:hint="default"/>
+        <w:sz w:val="20"/>
+      </w:rPr>
+    </w:lvl>
+    <w:lvl w:ilvl="7" w:tentative="1">
+      <w:start w:val="1"/>
+      <w:numFmt w:val="bullet"/>
+      <w:lvlText w:val=""/>
+      <w:lvlJc w:val="left"/>
+      <w:pPr>
+        <w:tabs>
+          <w:tab w:val="num" w:pos="5760"/>
+        </w:tabs>
+        <w:ind w:left="5760" w:hanging="360"/>
+      </w:pPr>
+      <w:rPr>
+        <w:rFonts w:ascii="Symbol" w:hAnsi="Symbol" w:hint="default"/>
+        <w:sz w:val="20"/>
+      </w:rPr>
+    </w:lvl>
+    <w:lvl w:ilvl="8" w:tentative="1">
+      <w:start w:val="1"/>
+      <w:numFmt w:val="bullet"/>
+      <w:lvlText w:val=""/>
+      <w:lvlJc w:val="left"/>
+      <w:pPr>
+        <w:tabs>
+          <w:tab w:val="num" w:pos="6480"/>
+        </w:tabs>
+        <w:ind w:left="6480" w:hanging="360"/>
+      </w:pPr>
+      <w:rPr>
+        <w:rFonts w:ascii="Symbol" w:hAnsi="Symbol" w:hint="default"/>
+        <w:sz w:val="20"/>
+      </w:rPr>
+    </w:lvl>
+  </w:abstractNum>
+  <w:abstractNum w:abstractNumId="20" w15:restartNumberingAfterBreak="0">
     <w:nsid w:val="6CF55390"/>
     <w:multiLevelType w:val="multilevel"/>
     <w:tmpl w:val="F1E2235E"/>
@@ -4754,50 +5865,220 @@
       </w:rPr>
     </w:lvl>
   </w:abstractNum>
+  <w:abstractNum w:abstractNumId="21" w15:restartNumberingAfterBreak="0">
+    <w:nsid w:val="700B369F"/>
+    <w:multiLevelType w:val="multilevel"/>
+    <w:tmpl w:val="53F6685C"/>
+    <w:lvl w:ilvl="0">
+      <w:start w:val="1"/>
+      <w:numFmt w:val="bullet"/>
+      <w:lvlText w:val=""/>
+      <w:lvlJc w:val="left"/>
+      <w:pPr>
+        <w:tabs>
+          <w:tab w:val="num" w:pos="720"/>
+        </w:tabs>
+        <w:ind w:left="720" w:hanging="360"/>
+      </w:pPr>
+      <w:rPr>
+        <w:rFonts w:ascii="Symbol" w:hAnsi="Symbol" w:hint="default"/>
+        <w:sz w:val="20"/>
+      </w:rPr>
+    </w:lvl>
+    <w:lvl w:ilvl="1" w:tentative="1">
+      <w:start w:val="1"/>
+      <w:numFmt w:val="bullet"/>
+      <w:lvlText w:val=""/>
+      <w:lvlJc w:val="left"/>
+      <w:pPr>
+        <w:tabs>
+          <w:tab w:val="num" w:pos="1440"/>
+        </w:tabs>
+        <w:ind w:left="1440" w:hanging="360"/>
+      </w:pPr>
+      <w:rPr>
+        <w:rFonts w:ascii="Symbol" w:hAnsi="Symbol" w:hint="default"/>
+        <w:sz w:val="20"/>
+      </w:rPr>
+    </w:lvl>
+    <w:lvl w:ilvl="2" w:tentative="1">
+      <w:start w:val="1"/>
+      <w:numFmt w:val="bullet"/>
+      <w:lvlText w:val=""/>
+      <w:lvlJc w:val="left"/>
+      <w:pPr>
+        <w:tabs>
+          <w:tab w:val="num" w:pos="2160"/>
+        </w:tabs>
+        <w:ind w:left="2160" w:hanging="360"/>
+      </w:pPr>
+      <w:rPr>
+        <w:rFonts w:ascii="Symbol" w:hAnsi="Symbol" w:hint="default"/>
+        <w:sz w:val="20"/>
+      </w:rPr>
+    </w:lvl>
+    <w:lvl w:ilvl="3" w:tentative="1">
+      <w:start w:val="1"/>
+      <w:numFmt w:val="bullet"/>
+      <w:lvlText w:val=""/>
+      <w:lvlJc w:val="left"/>
+      <w:pPr>
+        <w:tabs>
+          <w:tab w:val="num" w:pos="2880"/>
+        </w:tabs>
+        <w:ind w:left="2880" w:hanging="360"/>
+      </w:pPr>
+      <w:rPr>
+        <w:rFonts w:ascii="Symbol" w:hAnsi="Symbol" w:hint="default"/>
+        <w:sz w:val="20"/>
+      </w:rPr>
+    </w:lvl>
+    <w:lvl w:ilvl="4" w:tentative="1">
+      <w:start w:val="1"/>
+      <w:numFmt w:val="bullet"/>
+      <w:lvlText w:val=""/>
+      <w:lvlJc w:val="left"/>
+      <w:pPr>
+        <w:tabs>
+          <w:tab w:val="num" w:pos="3600"/>
+        </w:tabs>
+        <w:ind w:left="3600" w:hanging="360"/>
+      </w:pPr>
+      <w:rPr>
+        <w:rFonts w:ascii="Symbol" w:hAnsi="Symbol" w:hint="default"/>
+        <w:sz w:val="20"/>
+      </w:rPr>
+    </w:lvl>
+    <w:lvl w:ilvl="5" w:tentative="1">
+      <w:start w:val="1"/>
+      <w:numFmt w:val="bullet"/>
+      <w:lvlText w:val=""/>
+      <w:lvlJc w:val="left"/>
+      <w:pPr>
+        <w:tabs>
+          <w:tab w:val="num" w:pos="4320"/>
+        </w:tabs>
+        <w:ind w:left="4320" w:hanging="360"/>
+      </w:pPr>
+      <w:rPr>
+        <w:rFonts w:ascii="Symbol" w:hAnsi="Symbol" w:hint="default"/>
+        <w:sz w:val="20"/>
+      </w:rPr>
+    </w:lvl>
+    <w:lvl w:ilvl="6" w:tentative="1">
+      <w:start w:val="1"/>
+      <w:numFmt w:val="bullet"/>
+      <w:lvlText w:val=""/>
+      <w:lvlJc w:val="left"/>
+      <w:pPr>
+        <w:tabs>
+          <w:tab w:val="num" w:pos="5040"/>
+        </w:tabs>
+        <w:ind w:left="5040" w:hanging="360"/>
+      </w:pPr>
+      <w:rPr>
+        <w:rFonts w:ascii="Symbol" w:hAnsi="Symbol" w:hint="default"/>
+        <w:sz w:val="20"/>
+      </w:rPr>
+    </w:lvl>
+    <w:lvl w:ilvl="7" w:tentative="1">
+      <w:start w:val="1"/>
+      <w:numFmt w:val="bullet"/>
+      <w:lvlText w:val=""/>
+      <w:lvlJc w:val="left"/>
+      <w:pPr>
+        <w:tabs>
+          <w:tab w:val="num" w:pos="5760"/>
+        </w:tabs>
+        <w:ind w:left="5760" w:hanging="360"/>
+      </w:pPr>
+      <w:rPr>
+        <w:rFonts w:ascii="Symbol" w:hAnsi="Symbol" w:hint="default"/>
+        <w:sz w:val="20"/>
+      </w:rPr>
+    </w:lvl>
+    <w:lvl w:ilvl="8" w:tentative="1">
+      <w:start w:val="1"/>
+      <w:numFmt w:val="bullet"/>
+      <w:lvlText w:val=""/>
+      <w:lvlJc w:val="left"/>
+      <w:pPr>
+        <w:tabs>
+          <w:tab w:val="num" w:pos="6480"/>
+        </w:tabs>
+        <w:ind w:left="6480" w:hanging="360"/>
+      </w:pPr>
+      <w:rPr>
+        <w:rFonts w:ascii="Symbol" w:hAnsi="Symbol" w:hint="default"/>
+        <w:sz w:val="20"/>
+      </w:rPr>
+    </w:lvl>
+  </w:abstractNum>
   <w:num w:numId="1">
+    <w:abstractNumId w:val="17"/>
+  </w:num>
+  <w:num w:numId="2">
+    <w:abstractNumId w:val="6"/>
+  </w:num>
+  <w:num w:numId="3">
+    <w:abstractNumId w:val="15"/>
+  </w:num>
+  <w:num w:numId="4">
+    <w:abstractNumId w:val="3"/>
+  </w:num>
+  <w:num w:numId="5">
+    <w:abstractNumId w:val="7"/>
+  </w:num>
+  <w:num w:numId="6">
+    <w:abstractNumId w:val="14"/>
+  </w:num>
+  <w:num w:numId="7">
+    <w:abstractNumId w:val="9"/>
+  </w:num>
+  <w:num w:numId="8">
+    <w:abstractNumId w:val="16"/>
+  </w:num>
+  <w:num w:numId="9">
     <w:abstractNumId w:val="12"/>
   </w:num>
-  <w:num w:numId="2">
-    <w:abstractNumId w:val="3"/>
+  <w:num w:numId="10">
+    <w:abstractNumId w:val="20"/>
   </w:num>
-  <w:num w:numId="3">
-    <w:abstractNumId w:val="10"/>
-  </w:num>
-  <w:num w:numId="4">
-    <w:abstractNumId w:val="1"/>
-  </w:num>
-  <w:num w:numId="5">
+  <w:num w:numId="11">
     <w:abstractNumId w:val="4"/>
   </w:num>
-  <w:num w:numId="6">
-    <w:abstractNumId w:val="9"/>
-  </w:num>
-  <w:num w:numId="7">
-    <w:abstractNumId w:val="6"/>
-  </w:num>
-  <w:num w:numId="8">
-    <w:abstractNumId w:val="11"/>
-  </w:num>
-  <w:num w:numId="9">
-    <w:abstractNumId w:val="7"/>
-  </w:num>
-  <w:num w:numId="10">
-    <w:abstractNumId w:val="14"/>
-  </w:num>
-  <w:num w:numId="11">
-    <w:abstractNumId w:val="2"/>
-  </w:num>
   <w:num w:numId="12">
-    <w:abstractNumId w:val="8"/>
+    <w:abstractNumId w:val="13"/>
   </w:num>
   <w:num w:numId="13">
     <w:abstractNumId w:val="0"/>
   </w:num>
   <w:num w:numId="14">
+    <w:abstractNumId w:val="8"/>
+  </w:num>
+  <w:num w:numId="15">
+    <w:abstractNumId w:val="18"/>
+  </w:num>
+  <w:num w:numId="16">
+    <w:abstractNumId w:val="10"/>
+  </w:num>
+  <w:num w:numId="17">
+    <w:abstractNumId w:val="19"/>
+  </w:num>
+  <w:num w:numId="18">
+    <w:abstractNumId w:val="11"/>
+  </w:num>
+  <w:num w:numId="19">
     <w:abstractNumId w:val="5"/>
   </w:num>
-  <w:num w:numId="15">
-    <w:abstractNumId w:val="13"/>
+  <w:num w:numId="20">
+    <w:abstractNumId w:val="21"/>
+  </w:num>
+  <w:num w:numId="21">
+    <w:abstractNumId w:val="2"/>
+  </w:num>
+  <w:num w:numId="22">
+    <w:abstractNumId w:val="1"/>
   </w:num>
 </w:numbering>
 </file>

</xml_diff>